<commit_message>
Updated Status Report with Geolocation details
</commit_message>
<xml_diff>
--- a/3_23 Status Report for Senior Project.docx
+++ b/3_23 Status Report for Senior Project.docx
@@ -1,6 +1,6 @@
 
 <file path=word/document.xml><?xml version="1.0" encoding="utf-8"?>
-<w:document xmlns:wpc="http://schemas.microsoft.com/office/word/2010/wordprocessingCanvas" xmlns:cx="http://schemas.microsoft.com/office/drawing/2014/chartex" xmlns:cx1="http://schemas.microsoft.com/office/drawing/2015/9/8/chartex" xmlns:mc="http://schemas.openxmlformats.org/markup-compatibility/2006" xmlns:o="urn:schemas-microsoft-com:office:office" xmlns:r="http://schemas.openxmlformats.org/officeDocument/2006/relationships" xmlns:m="http://schemas.openxmlformats.org/officeDocument/2006/math" xmlns:v="urn:schemas-microsoft-com:vml" xmlns:wp14="http://schemas.microsoft.com/office/word/2010/wordprocessingDrawing" xmlns:wp="http://schemas.openxmlformats.org/drawingml/2006/wordprocessingDrawing" xmlns:w10="urn:schemas-microsoft-com:office:word" xmlns:w="http://schemas.openxmlformats.org/wordprocessingml/2006/main" xmlns:w14="http://schemas.microsoft.com/office/word/2010/wordml" xmlns:w15="http://schemas.microsoft.com/office/word/2012/wordml" xmlns:w16se="http://schemas.microsoft.com/office/word/2015/wordml/symex" xmlns:wpg="http://schemas.microsoft.com/office/word/2010/wordprocessingGroup" xmlns:wpi="http://schemas.microsoft.com/office/word/2010/wordprocessingInk" xmlns:wne="http://schemas.microsoft.com/office/word/2006/wordml" xmlns:wps="http://schemas.microsoft.com/office/word/2010/wordprocessingShape" mc:Ignorable="w14 w15 w16se wp14">
+<w:document xmlns:wpc="http://schemas.microsoft.com/office/word/2010/wordprocessingCanvas" xmlns:mo="http://schemas.microsoft.com/office/mac/office/2008/main" xmlns:mc="http://schemas.openxmlformats.org/markup-compatibility/2006" xmlns:mv="urn:schemas-microsoft-com:mac:vml" xmlns:o="urn:schemas-microsoft-com:office:office" xmlns:r="http://schemas.openxmlformats.org/officeDocument/2006/relationships" xmlns:m="http://schemas.openxmlformats.org/officeDocument/2006/math" xmlns:v="urn:schemas-microsoft-com:vml" xmlns:wp14="http://schemas.microsoft.com/office/word/2010/wordprocessingDrawing" xmlns:wp="http://schemas.openxmlformats.org/drawingml/2006/wordprocessingDrawing" xmlns:w10="urn:schemas-microsoft-com:office:word" xmlns:w="http://schemas.openxmlformats.org/wordprocessingml/2006/main" xmlns:w14="http://schemas.microsoft.com/office/word/2010/wordml" xmlns:wpg="http://schemas.microsoft.com/office/word/2010/wordprocessingGroup" xmlns:wpi="http://schemas.microsoft.com/office/word/2010/wordprocessingInk" xmlns:wne="http://schemas.microsoft.com/office/word/2006/wordml" xmlns:wps="http://schemas.microsoft.com/office/word/2010/wordprocessingShape" mc:Ignorable="w14 wp14">
   <w:body>
     <w:p/>
     <w:p>
@@ -183,7 +183,49 @@
           <w:sz w:val="24"/>
           <w:szCs w:val="24"/>
         </w:rPr>
-        <w:t>We have successfully gotten geolocation data from the mobile device and are currently working on matching it to other users in the same area.</w:t>
+        <w:t xml:space="preserve">We have successfully gotten geolocation data from the mobile device and </w:t>
+      </w:r>
+      <w:r>
+        <w:rPr>
+          <w:sz w:val="24"/>
+          <w:szCs w:val="24"/>
+        </w:rPr>
+        <w:t>successfully retrieved geolocation</w:t>
+      </w:r>
+      <w:r>
+        <w:rPr>
+          <w:sz w:val="24"/>
+          <w:szCs w:val="24"/>
+        </w:rPr>
+        <w:t xml:space="preserve"> </w:t>
+      </w:r>
+      <w:r>
+        <w:rPr>
+          <w:sz w:val="24"/>
+          <w:szCs w:val="24"/>
+        </w:rPr>
+        <w:t>data from the server</w:t>
+      </w:r>
+      <w:r>
+        <w:rPr>
+          <w:sz w:val="24"/>
+          <w:szCs w:val="24"/>
+        </w:rPr>
+        <w:t>. We’ve correctly calculated the distance in miles and kilometers between two given locations. We</w:t>
+      </w:r>
+      <w:r>
+        <w:rPr>
+          <w:sz w:val="24"/>
+          <w:szCs w:val="24"/>
+        </w:rPr>
+        <w:t xml:space="preserve"> </w:t>
+      </w:r>
+      <w:r>
+        <w:rPr>
+          <w:sz w:val="24"/>
+          <w:szCs w:val="24"/>
+        </w:rPr>
+        <w:t>are currently working on matching it to other users in the same area.</w:t>
       </w:r>
     </w:p>
     <w:p>
@@ -208,6 +250,8 @@
         </w:rPr>
         <w:t>Not Started Project Goals:</w:t>
       </w:r>
+      <w:bookmarkStart w:id="0" w:name="_GoBack"/>
+      <w:bookmarkEnd w:id="0"/>
     </w:p>
     <w:p>
       <w:pPr>
@@ -289,14 +333,8 @@
           <w:sz w:val="24"/>
           <w:szCs w:val="24"/>
         </w:rPr>
-        <w:t>W</w:t>
-      </w:r>
-      <w:r>
-        <w:rPr>
-          <w:sz w:val="24"/>
-          <w:szCs w:val="24"/>
-        </w:rPr>
-        <w:t xml:space="preserve">e spent a great deal of time over spring break attempting to integrate Amazon </w:t>
+        <w:lastRenderedPageBreak/>
+        <w:t xml:space="preserve">We spent a great deal of time over spring break attempting to integrate Amazon </w:t>
       </w:r>
       <w:proofErr w:type="spellStart"/>
       <w:r>
@@ -328,15 +366,7 @@
           <w:sz w:val="24"/>
           <w:szCs w:val="24"/>
         </w:rPr>
-        <w:t xml:space="preserve"> would have </w:t>
-      </w:r>
-      <w:r>
-        <w:rPr>
-          <w:sz w:val="24"/>
-          <w:szCs w:val="24"/>
-        </w:rPr>
-        <w:lastRenderedPageBreak/>
-        <w:t xml:space="preserve">allowed us to use some AWS services that are otherwise unavailable to us, such as messaging. After spending a fairly large amount of time trying to understand and implement </w:t>
+        <w:t xml:space="preserve"> would have allowed us to use some AWS services that are otherwise unavailable to us, such as messaging. After spending a fairly large amount of time trying to understand and implement </w:t>
       </w:r>
       <w:proofErr w:type="spellStart"/>
       <w:r>
@@ -444,11 +474,9 @@
         </w:rPr>
         <w:t>We still feel that we can finish the project on time, but it may require some additional effort from all members of the team.</w:t>
       </w:r>
-      <w:bookmarkStart w:id="0" w:name="_GoBack"/>
-      <w:bookmarkEnd w:id="0"/>
     </w:p>
     <w:sectPr>
-      <w:headerReference w:type="default" r:id="rId7"/>
+      <w:headerReference w:type="default" r:id="rId8"/>
       <w:pgSz w:w="12240" w:h="15840"/>
       <w:pgMar w:top="1440" w:right="1440" w:bottom="1440" w:left="1440" w:header="720" w:footer="720" w:gutter="0"/>
       <w:cols w:space="720"/>
@@ -459,7 +487,7 @@
 </file>
 
 <file path=word/endnotes.xml><?xml version="1.0" encoding="utf-8"?>
-<w:endnotes xmlns:wpc="http://schemas.microsoft.com/office/word/2010/wordprocessingCanvas" xmlns:cx="http://schemas.microsoft.com/office/drawing/2014/chartex" xmlns:cx1="http://schemas.microsoft.com/office/drawing/2015/9/8/chartex" xmlns:mc="http://schemas.openxmlformats.org/markup-compatibility/2006" xmlns:o="urn:schemas-microsoft-com:office:office" xmlns:r="http://schemas.openxmlformats.org/officeDocument/2006/relationships" xmlns:m="http://schemas.openxmlformats.org/officeDocument/2006/math" xmlns:v="urn:schemas-microsoft-com:vml" xmlns:wp14="http://schemas.microsoft.com/office/word/2010/wordprocessingDrawing" xmlns:wp="http://schemas.openxmlformats.org/drawingml/2006/wordprocessingDrawing" xmlns:w10="urn:schemas-microsoft-com:office:word" xmlns:w="http://schemas.openxmlformats.org/wordprocessingml/2006/main" xmlns:w14="http://schemas.microsoft.com/office/word/2010/wordml" xmlns:w15="http://schemas.microsoft.com/office/word/2012/wordml" xmlns:w16se="http://schemas.microsoft.com/office/word/2015/wordml/symex" xmlns:wpg="http://schemas.microsoft.com/office/word/2010/wordprocessingGroup" xmlns:wpi="http://schemas.microsoft.com/office/word/2010/wordprocessingInk" xmlns:wne="http://schemas.microsoft.com/office/word/2006/wordml" xmlns:wps="http://schemas.microsoft.com/office/word/2010/wordprocessingShape" mc:Ignorable="w14 w15 w16se wp14">
+<w:endnotes xmlns:wpc="http://schemas.microsoft.com/office/word/2010/wordprocessingCanvas" xmlns:mo="http://schemas.microsoft.com/office/mac/office/2008/main" xmlns:mc="http://schemas.openxmlformats.org/markup-compatibility/2006" xmlns:mv="urn:schemas-microsoft-com:mac:vml" xmlns:o="urn:schemas-microsoft-com:office:office" xmlns:r="http://schemas.openxmlformats.org/officeDocument/2006/relationships" xmlns:m="http://schemas.openxmlformats.org/officeDocument/2006/math" xmlns:v="urn:schemas-microsoft-com:vml" xmlns:wp14="http://schemas.microsoft.com/office/word/2010/wordprocessingDrawing" xmlns:wp="http://schemas.openxmlformats.org/drawingml/2006/wordprocessingDrawing" xmlns:w10="urn:schemas-microsoft-com:office:word" xmlns:w="http://schemas.openxmlformats.org/wordprocessingml/2006/main" xmlns:w14="http://schemas.microsoft.com/office/word/2010/wordml" xmlns:wpg="http://schemas.microsoft.com/office/word/2010/wordprocessingGroup" xmlns:wpi="http://schemas.microsoft.com/office/word/2010/wordprocessingInk" xmlns:wne="http://schemas.microsoft.com/office/word/2006/wordml" xmlns:wps="http://schemas.microsoft.com/office/word/2010/wordprocessingShape" mc:Ignorable="w14 wp14">
   <w:endnote w:type="separator" w:id="-1">
     <w:p>
       <w:pPr>
@@ -484,7 +512,7 @@
 </file>
 
 <file path=word/footnotes.xml><?xml version="1.0" encoding="utf-8"?>
-<w:footnotes xmlns:wpc="http://schemas.microsoft.com/office/word/2010/wordprocessingCanvas" xmlns:cx="http://schemas.microsoft.com/office/drawing/2014/chartex" xmlns:cx1="http://schemas.microsoft.com/office/drawing/2015/9/8/chartex" xmlns:mc="http://schemas.openxmlformats.org/markup-compatibility/2006" xmlns:o="urn:schemas-microsoft-com:office:office" xmlns:r="http://schemas.openxmlformats.org/officeDocument/2006/relationships" xmlns:m="http://schemas.openxmlformats.org/officeDocument/2006/math" xmlns:v="urn:schemas-microsoft-com:vml" xmlns:wp14="http://schemas.microsoft.com/office/word/2010/wordprocessingDrawing" xmlns:wp="http://schemas.openxmlformats.org/drawingml/2006/wordprocessingDrawing" xmlns:w10="urn:schemas-microsoft-com:office:word" xmlns:w="http://schemas.openxmlformats.org/wordprocessingml/2006/main" xmlns:w14="http://schemas.microsoft.com/office/word/2010/wordml" xmlns:w15="http://schemas.microsoft.com/office/word/2012/wordml" xmlns:w16se="http://schemas.microsoft.com/office/word/2015/wordml/symex" xmlns:wpg="http://schemas.microsoft.com/office/word/2010/wordprocessingGroup" xmlns:wpi="http://schemas.microsoft.com/office/word/2010/wordprocessingInk" xmlns:wne="http://schemas.microsoft.com/office/word/2006/wordml" xmlns:wps="http://schemas.microsoft.com/office/word/2010/wordprocessingShape" mc:Ignorable="w14 w15 w16se wp14">
+<w:footnotes xmlns:wpc="http://schemas.microsoft.com/office/word/2010/wordprocessingCanvas" xmlns:mo="http://schemas.microsoft.com/office/mac/office/2008/main" xmlns:mc="http://schemas.openxmlformats.org/markup-compatibility/2006" xmlns:mv="urn:schemas-microsoft-com:mac:vml" xmlns:o="urn:schemas-microsoft-com:office:office" xmlns:r="http://schemas.openxmlformats.org/officeDocument/2006/relationships" xmlns:m="http://schemas.openxmlformats.org/officeDocument/2006/math" xmlns:v="urn:schemas-microsoft-com:vml" xmlns:wp14="http://schemas.microsoft.com/office/word/2010/wordprocessingDrawing" xmlns:wp="http://schemas.openxmlformats.org/drawingml/2006/wordprocessingDrawing" xmlns:w10="urn:schemas-microsoft-com:office:word" xmlns:w="http://schemas.openxmlformats.org/wordprocessingml/2006/main" xmlns:w14="http://schemas.microsoft.com/office/word/2010/wordml" xmlns:wpg="http://schemas.microsoft.com/office/word/2010/wordprocessingGroup" xmlns:wpi="http://schemas.microsoft.com/office/word/2010/wordprocessingInk" xmlns:wne="http://schemas.microsoft.com/office/word/2006/wordml" xmlns:wps="http://schemas.microsoft.com/office/word/2010/wordprocessingShape" mc:Ignorable="w14 wp14">
   <w:footnote w:type="separator" w:id="-1">
     <w:p>
       <w:pPr>
@@ -509,7 +537,7 @@
 </file>
 
 <file path=word/header1.xml><?xml version="1.0" encoding="utf-8"?>
-<w:hdr xmlns:wpc="http://schemas.microsoft.com/office/word/2010/wordprocessingCanvas" xmlns:cx="http://schemas.microsoft.com/office/drawing/2014/chartex" xmlns:cx1="http://schemas.microsoft.com/office/drawing/2015/9/8/chartex" xmlns:mc="http://schemas.openxmlformats.org/markup-compatibility/2006" xmlns:o="urn:schemas-microsoft-com:office:office" xmlns:r="http://schemas.openxmlformats.org/officeDocument/2006/relationships" xmlns:m="http://schemas.openxmlformats.org/officeDocument/2006/math" xmlns:v="urn:schemas-microsoft-com:vml" xmlns:wp14="http://schemas.microsoft.com/office/word/2010/wordprocessingDrawing" xmlns:wp="http://schemas.openxmlformats.org/drawingml/2006/wordprocessingDrawing" xmlns:w10="urn:schemas-microsoft-com:office:word" xmlns:w="http://schemas.openxmlformats.org/wordprocessingml/2006/main" xmlns:w14="http://schemas.microsoft.com/office/word/2010/wordml" xmlns:w15="http://schemas.microsoft.com/office/word/2012/wordml" xmlns:w16se="http://schemas.microsoft.com/office/word/2015/wordml/symex" xmlns:wpg="http://schemas.microsoft.com/office/word/2010/wordprocessingGroup" xmlns:wpi="http://schemas.microsoft.com/office/word/2010/wordprocessingInk" xmlns:wne="http://schemas.microsoft.com/office/word/2006/wordml" xmlns:wps="http://schemas.microsoft.com/office/word/2010/wordprocessingShape" mc:Ignorable="w14 w15 w16se wp14">
+<w:hdr xmlns:wpc="http://schemas.microsoft.com/office/word/2010/wordprocessingCanvas" xmlns:mo="http://schemas.microsoft.com/office/mac/office/2008/main" xmlns:mc="http://schemas.openxmlformats.org/markup-compatibility/2006" xmlns:mv="urn:schemas-microsoft-com:mac:vml" xmlns:o="urn:schemas-microsoft-com:office:office" xmlns:r="http://schemas.openxmlformats.org/officeDocument/2006/relationships" xmlns:m="http://schemas.openxmlformats.org/officeDocument/2006/math" xmlns:v="urn:schemas-microsoft-com:vml" xmlns:wp14="http://schemas.microsoft.com/office/word/2010/wordprocessingDrawing" xmlns:wp="http://schemas.openxmlformats.org/drawingml/2006/wordprocessingDrawing" xmlns:w10="urn:schemas-microsoft-com:office:word" xmlns:w="http://schemas.openxmlformats.org/wordprocessingml/2006/main" xmlns:w14="http://schemas.microsoft.com/office/word/2010/wordml" xmlns:wpg="http://schemas.microsoft.com/office/word/2010/wordprocessingGroup" xmlns:wpi="http://schemas.microsoft.com/office/word/2010/wordprocessingInk" xmlns:wne="http://schemas.microsoft.com/office/word/2006/wordml" xmlns:wps="http://schemas.microsoft.com/office/word/2010/wordprocessingShape" mc:Ignorable="w14 wp14">
   <w:p>
     <w:pPr>
       <w:pStyle w:val="Header"/>
@@ -544,15 +572,7 @@
     </w:r>
     <w:proofErr w:type="spellEnd"/>
     <w:r>
-      <w:t xml:space="preserve">, Kevin </w:t>
-    </w:r>
-    <w:proofErr w:type="spellStart"/>
-    <w:r>
-      <w:t>Shea</w:t>
-    </w:r>
-    <w:proofErr w:type="spellEnd"/>
-    <w:r>
-      <w:t>, Benson Xu</w:t>
+      <w:t>, Kevin Shea, Benson Xu</w:t>
     </w:r>
   </w:p>
   <w:p>
@@ -567,8 +587,8 @@
 </file>
 
 <file path=word/numbering.xml><?xml version="1.0" encoding="utf-8"?>
-<w:numbering xmlns:wpc="http://schemas.microsoft.com/office/word/2010/wordprocessingCanvas" xmlns:cx="http://schemas.microsoft.com/office/drawing/2014/chartex" xmlns:cx1="http://schemas.microsoft.com/office/drawing/2015/9/8/chartex" xmlns:mc="http://schemas.openxmlformats.org/markup-compatibility/2006" xmlns:o="urn:schemas-microsoft-com:office:office" xmlns:r="http://schemas.openxmlformats.org/officeDocument/2006/relationships" xmlns:m="http://schemas.openxmlformats.org/officeDocument/2006/math" xmlns:v="urn:schemas-microsoft-com:vml" xmlns:wp14="http://schemas.microsoft.com/office/word/2010/wordprocessingDrawing" xmlns:wp="http://schemas.openxmlformats.org/drawingml/2006/wordprocessingDrawing" xmlns:w10="urn:schemas-microsoft-com:office:word" xmlns:w="http://schemas.openxmlformats.org/wordprocessingml/2006/main" xmlns:w14="http://schemas.microsoft.com/office/word/2010/wordml" xmlns:w15="http://schemas.microsoft.com/office/word/2012/wordml" xmlns:w16se="http://schemas.microsoft.com/office/word/2015/wordml/symex" xmlns:wpg="http://schemas.microsoft.com/office/word/2010/wordprocessingGroup" xmlns:wpi="http://schemas.microsoft.com/office/word/2010/wordprocessingInk" xmlns:wne="http://schemas.microsoft.com/office/word/2006/wordml" xmlns:wps="http://schemas.microsoft.com/office/word/2010/wordprocessingShape" mc:Ignorable="w14 w15 w16se wp14">
-  <w:abstractNum w:abstractNumId="0" w15:restartNumberingAfterBreak="0">
+<w:numbering xmlns:wpc="http://schemas.microsoft.com/office/word/2010/wordprocessingCanvas" xmlns:mo="http://schemas.microsoft.com/office/mac/office/2008/main" xmlns:mc="http://schemas.openxmlformats.org/markup-compatibility/2006" xmlns:mv="urn:schemas-microsoft-com:mac:vml" xmlns:o="urn:schemas-microsoft-com:office:office" xmlns:r="http://schemas.openxmlformats.org/officeDocument/2006/relationships" xmlns:m="http://schemas.openxmlformats.org/officeDocument/2006/math" xmlns:v="urn:schemas-microsoft-com:vml" xmlns:wp14="http://schemas.microsoft.com/office/word/2010/wordprocessingDrawing" xmlns:wp="http://schemas.openxmlformats.org/drawingml/2006/wordprocessingDrawing" xmlns:w10="urn:schemas-microsoft-com:office:word" xmlns:w="http://schemas.openxmlformats.org/wordprocessingml/2006/main" xmlns:w14="http://schemas.microsoft.com/office/word/2010/wordml" xmlns:wpg="http://schemas.microsoft.com/office/word/2010/wordprocessingGroup" xmlns:wpi="http://schemas.microsoft.com/office/word/2010/wordprocessingInk" xmlns:wne="http://schemas.microsoft.com/office/word/2006/wordml" xmlns:wps="http://schemas.microsoft.com/office/word/2010/wordprocessingShape" mc:Ignorable="w14 wp14">
+  <w:abstractNum w:abstractNumId="0">
     <w:nsid w:val="07F20E7D"/>
     <w:multiLevelType w:val="hybridMultilevel"/>
     <w:tmpl w:val="E7B82500"/>
@@ -681,7 +701,7 @@
       </w:rPr>
     </w:lvl>
   </w:abstractNum>
-  <w:abstractNum w:abstractNumId="1" w15:restartNumberingAfterBreak="0">
+  <w:abstractNum w:abstractNumId="1">
     <w:nsid w:val="32F46A7D"/>
     <w:multiLevelType w:val="hybridMultilevel"/>
     <w:tmpl w:val="06207C36"/>
@@ -794,7 +814,7 @@
       </w:rPr>
     </w:lvl>
   </w:abstractNum>
-  <w:abstractNum w:abstractNumId="2" w15:restartNumberingAfterBreak="0">
+  <w:abstractNum w:abstractNumId="2">
     <w:nsid w:val="4C9A7C9B"/>
     <w:multiLevelType w:val="hybridMultilevel"/>
     <w:tmpl w:val="145A1DFE"/>
@@ -907,7 +927,7 @@
       </w:rPr>
     </w:lvl>
   </w:abstractNum>
-  <w:abstractNum w:abstractNumId="3" w15:restartNumberingAfterBreak="0">
+  <w:abstractNum w:abstractNumId="3">
     <w:nsid w:val="5D6B2DC9"/>
     <w:multiLevelType w:val="hybridMultilevel"/>
     <w:tmpl w:val="4B98588E"/>
@@ -1036,7 +1056,7 @@
 </file>
 
 <file path=word/styles.xml><?xml version="1.0" encoding="utf-8"?>
-<w:styles xmlns:mc="http://schemas.openxmlformats.org/markup-compatibility/2006" xmlns:r="http://schemas.openxmlformats.org/officeDocument/2006/relationships" xmlns:w="http://schemas.openxmlformats.org/wordprocessingml/2006/main" xmlns:w14="http://schemas.microsoft.com/office/word/2010/wordml" xmlns:w15="http://schemas.microsoft.com/office/word/2012/wordml" xmlns:w16se="http://schemas.microsoft.com/office/word/2015/wordml/symex" mc:Ignorable="w14 w15 w16se">
+<w:styles xmlns:mc="http://schemas.openxmlformats.org/markup-compatibility/2006" xmlns:r="http://schemas.openxmlformats.org/officeDocument/2006/relationships" xmlns:w="http://schemas.openxmlformats.org/wordprocessingml/2006/main" xmlns:w14="http://schemas.microsoft.com/office/word/2010/wordml" mc:Ignorable="w14">
   <w:docDefaults>
     <w:rPrDefault>
       <w:rPr>
@@ -1052,378 +1072,412 @@
       </w:pPr>
     </w:pPrDefault>
   </w:docDefaults>
-  <w:latentStyles w:defLockedState="0" w:defUIPriority="99" w:defSemiHidden="0" w:defUnhideWhenUsed="0" w:defQFormat="0" w:count="371">
-    <w:lsdException w:name="Normal" w:uiPriority="0" w:qFormat="1"/>
-    <w:lsdException w:name="heading 1" w:uiPriority="9" w:qFormat="1"/>
-    <w:lsdException w:name="heading 2" w:semiHidden="1" w:uiPriority="9" w:unhideWhenUsed="1" w:qFormat="1"/>
-    <w:lsdException w:name="heading 3" w:semiHidden="1" w:uiPriority="9" w:unhideWhenUsed="1" w:qFormat="1"/>
-    <w:lsdException w:name="heading 4" w:semiHidden="1" w:uiPriority="9" w:unhideWhenUsed="1" w:qFormat="1"/>
-    <w:lsdException w:name="heading 5" w:semiHidden="1" w:uiPriority="9" w:unhideWhenUsed="1" w:qFormat="1"/>
-    <w:lsdException w:name="heading 6" w:semiHidden="1" w:uiPriority="9" w:unhideWhenUsed="1" w:qFormat="1"/>
-    <w:lsdException w:name="heading 7" w:semiHidden="1" w:uiPriority="9" w:unhideWhenUsed="1" w:qFormat="1"/>
-    <w:lsdException w:name="heading 8" w:semiHidden="1" w:uiPriority="9" w:unhideWhenUsed="1" w:qFormat="1"/>
-    <w:lsdException w:name="heading 9" w:semiHidden="1" w:uiPriority="9" w:unhideWhenUsed="1" w:qFormat="1"/>
-    <w:lsdException w:name="index 1" w:semiHidden="1" w:unhideWhenUsed="1"/>
-    <w:lsdException w:name="index 2" w:semiHidden="1" w:unhideWhenUsed="1"/>
-    <w:lsdException w:name="index 3" w:semiHidden="1" w:unhideWhenUsed="1"/>
-    <w:lsdException w:name="index 4" w:semiHidden="1" w:unhideWhenUsed="1"/>
-    <w:lsdException w:name="index 5" w:semiHidden="1" w:unhideWhenUsed="1"/>
-    <w:lsdException w:name="index 6" w:semiHidden="1" w:unhideWhenUsed="1"/>
-    <w:lsdException w:name="index 7" w:semiHidden="1" w:unhideWhenUsed="1"/>
-    <w:lsdException w:name="index 8" w:semiHidden="1" w:unhideWhenUsed="1"/>
-    <w:lsdException w:name="index 9" w:semiHidden="1" w:unhideWhenUsed="1"/>
-    <w:lsdException w:name="toc 1" w:semiHidden="1" w:uiPriority="39" w:unhideWhenUsed="1"/>
-    <w:lsdException w:name="toc 2" w:semiHidden="1" w:uiPriority="39" w:unhideWhenUsed="1"/>
-    <w:lsdException w:name="toc 3" w:semiHidden="1" w:uiPriority="39" w:unhideWhenUsed="1"/>
-    <w:lsdException w:name="toc 4" w:semiHidden="1" w:uiPriority="39" w:unhideWhenUsed="1"/>
-    <w:lsdException w:name="toc 5" w:semiHidden="1" w:uiPriority="39" w:unhideWhenUsed="1"/>
-    <w:lsdException w:name="toc 6" w:semiHidden="1" w:uiPriority="39" w:unhideWhenUsed="1"/>
-    <w:lsdException w:name="toc 7" w:semiHidden="1" w:uiPriority="39" w:unhideWhenUsed="1"/>
-    <w:lsdException w:name="toc 8" w:semiHidden="1" w:uiPriority="39" w:unhideWhenUsed="1"/>
-    <w:lsdException w:name="toc 9" w:semiHidden="1" w:uiPriority="39" w:unhideWhenUsed="1"/>
-    <w:lsdException w:name="Normal Indent" w:semiHidden="1" w:unhideWhenUsed="1"/>
-    <w:lsdException w:name="footnote text" w:semiHidden="1" w:unhideWhenUsed="1"/>
-    <w:lsdException w:name="annotation text" w:semiHidden="1" w:unhideWhenUsed="1"/>
-    <w:lsdException w:name="header" w:semiHidden="1" w:unhideWhenUsed="1"/>
-    <w:lsdException w:name="footer" w:semiHidden="1" w:unhideWhenUsed="1"/>
-    <w:lsdException w:name="index heading" w:semiHidden="1" w:unhideWhenUsed="1"/>
-    <w:lsdException w:name="caption" w:semiHidden="1" w:uiPriority="35" w:unhideWhenUsed="1" w:qFormat="1"/>
-    <w:lsdException w:name="table of figures" w:semiHidden="1" w:unhideWhenUsed="1"/>
-    <w:lsdException w:name="envelope address" w:semiHidden="1" w:unhideWhenUsed="1"/>
-    <w:lsdException w:name="envelope return" w:semiHidden="1" w:unhideWhenUsed="1"/>
-    <w:lsdException w:name="footnote reference" w:semiHidden="1" w:unhideWhenUsed="1"/>
-    <w:lsdException w:name="annotation reference" w:semiHidden="1" w:unhideWhenUsed="1"/>
-    <w:lsdException w:name="line number" w:semiHidden="1" w:unhideWhenUsed="1"/>
-    <w:lsdException w:name="page number" w:semiHidden="1" w:unhideWhenUsed="1"/>
-    <w:lsdException w:name="endnote reference" w:semiHidden="1" w:unhideWhenUsed="1"/>
-    <w:lsdException w:name="endnote text" w:semiHidden="1" w:unhideWhenUsed="1"/>
-    <w:lsdException w:name="table of authorities" w:semiHidden="1" w:unhideWhenUsed="1"/>
-    <w:lsdException w:name="macro" w:semiHidden="1" w:unhideWhenUsed="1"/>
-    <w:lsdException w:name="toa heading" w:semiHidden="1" w:unhideWhenUsed="1"/>
-    <w:lsdException w:name="List" w:semiHidden="1" w:unhideWhenUsed="1"/>
-    <w:lsdException w:name="List Bullet" w:semiHidden="1" w:unhideWhenUsed="1"/>
-    <w:lsdException w:name="List Number" w:semiHidden="1" w:unhideWhenUsed="1"/>
-    <w:lsdException w:name="List 2" w:semiHidden="1" w:unhideWhenUsed="1"/>
-    <w:lsdException w:name="List 3" w:semiHidden="1" w:unhideWhenUsed="1"/>
-    <w:lsdException w:name="List 4" w:semiHidden="1" w:unhideWhenUsed="1"/>
-    <w:lsdException w:name="List 5" w:semiHidden="1" w:unhideWhenUsed="1"/>
-    <w:lsdException w:name="List Bullet 2" w:semiHidden="1" w:unhideWhenUsed="1"/>
-    <w:lsdException w:name="List Bullet 3" w:semiHidden="1" w:unhideWhenUsed="1"/>
-    <w:lsdException w:name="List Bullet 4" w:semiHidden="1" w:unhideWhenUsed="1"/>
-    <w:lsdException w:name="List Bullet 5" w:semiHidden="1" w:unhideWhenUsed="1"/>
-    <w:lsdException w:name="List Number 2" w:semiHidden="1" w:unhideWhenUsed="1"/>
-    <w:lsdException w:name="List Number 3" w:semiHidden="1" w:unhideWhenUsed="1"/>
-    <w:lsdException w:name="List Number 4" w:semiHidden="1" w:unhideWhenUsed="1"/>
-    <w:lsdException w:name="List Number 5" w:semiHidden="1" w:unhideWhenUsed="1"/>
-    <w:lsdException w:name="Title" w:uiPriority="10" w:qFormat="1"/>
-    <w:lsdException w:name="Closing" w:semiHidden="1" w:unhideWhenUsed="1"/>
-    <w:lsdException w:name="Signature" w:semiHidden="1" w:unhideWhenUsed="1"/>
-    <w:lsdException w:name="Default Paragraph Font" w:semiHidden="1" w:uiPriority="1" w:unhideWhenUsed="1"/>
-    <w:lsdException w:name="Body Text" w:semiHidden="1" w:unhideWhenUsed="1"/>
-    <w:lsdException w:name="Body Text Indent" w:semiHidden="1" w:unhideWhenUsed="1"/>
-    <w:lsdException w:name="List Continue" w:semiHidden="1" w:unhideWhenUsed="1"/>
-    <w:lsdException w:name="List Continue 2" w:semiHidden="1" w:unhideWhenUsed="1"/>
-    <w:lsdException w:name="List Continue 3" w:semiHidden="1" w:unhideWhenUsed="1"/>
-    <w:lsdException w:name="List Continue 4" w:semiHidden="1" w:unhideWhenUsed="1"/>
-    <w:lsdException w:name="List Continue 5" w:semiHidden="1" w:unhideWhenUsed="1"/>
-    <w:lsdException w:name="Message Header" w:semiHidden="1" w:unhideWhenUsed="1"/>
-    <w:lsdException w:name="Subtitle" w:uiPriority="11" w:qFormat="1"/>
-    <w:lsdException w:name="Salutation" w:semiHidden="1" w:unhideWhenUsed="1"/>
-    <w:lsdException w:name="Date" w:semiHidden="1" w:unhideWhenUsed="1"/>
-    <w:lsdException w:name="Body Text First Indent" w:semiHidden="1" w:unhideWhenUsed="1"/>
-    <w:lsdException w:name="Body Text First Indent 2" w:semiHidden="1" w:unhideWhenUsed="1"/>
-    <w:lsdException w:name="Note Heading" w:semiHidden="1" w:unhideWhenUsed="1"/>
-    <w:lsdException w:name="Body Text 2" w:semiHidden="1" w:unhideWhenUsed="1"/>
-    <w:lsdException w:name="Body Text 3" w:semiHidden="1" w:unhideWhenUsed="1"/>
-    <w:lsdException w:name="Body Text Indent 2" w:semiHidden="1" w:unhideWhenUsed="1"/>
-    <w:lsdException w:name="Body Text Indent 3" w:semiHidden="1" w:unhideWhenUsed="1"/>
-    <w:lsdException w:name="Block Text" w:semiHidden="1" w:unhideWhenUsed="1"/>
-    <w:lsdException w:name="Hyperlink" w:semiHidden="1" w:unhideWhenUsed="1"/>
-    <w:lsdException w:name="FollowedHyperlink" w:semiHidden="1" w:unhideWhenUsed="1"/>
-    <w:lsdException w:name="Strong" w:uiPriority="22" w:qFormat="1"/>
-    <w:lsdException w:name="Emphasis" w:uiPriority="20" w:qFormat="1"/>
-    <w:lsdException w:name="Document Map" w:semiHidden="1" w:unhideWhenUsed="1"/>
-    <w:lsdException w:name="Plain Text" w:semiHidden="1" w:unhideWhenUsed="1"/>
-    <w:lsdException w:name="E-mail Signature" w:semiHidden="1" w:unhideWhenUsed="1"/>
-    <w:lsdException w:name="HTML Top of Form" w:semiHidden="1" w:unhideWhenUsed="1"/>
-    <w:lsdException w:name="HTML Bottom of Form" w:semiHidden="1" w:unhideWhenUsed="1"/>
-    <w:lsdException w:name="Normal (Web)" w:semiHidden="1" w:unhideWhenUsed="1"/>
-    <w:lsdException w:name="HTML Acronym" w:semiHidden="1" w:unhideWhenUsed="1"/>
-    <w:lsdException w:name="HTML Address" w:semiHidden="1" w:unhideWhenUsed="1"/>
-    <w:lsdException w:name="HTML Cite" w:semiHidden="1" w:unhideWhenUsed="1"/>
-    <w:lsdException w:name="HTML Code" w:semiHidden="1" w:unhideWhenUsed="1"/>
-    <w:lsdException w:name="HTML Definition" w:semiHidden="1" w:unhideWhenUsed="1"/>
-    <w:lsdException w:name="HTML Keyboard" w:semiHidden="1" w:unhideWhenUsed="1"/>
-    <w:lsdException w:name="HTML Preformatted" w:semiHidden="1" w:unhideWhenUsed="1"/>
-    <w:lsdException w:name="HTML Sample" w:semiHidden="1" w:unhideWhenUsed="1"/>
-    <w:lsdException w:name="HTML Typewriter" w:semiHidden="1" w:unhideWhenUsed="1"/>
-    <w:lsdException w:name="HTML Variable" w:semiHidden="1" w:unhideWhenUsed="1"/>
-    <w:lsdException w:name="Normal Table" w:semiHidden="1" w:unhideWhenUsed="1"/>
-    <w:lsdException w:name="annotation subject" w:semiHidden="1" w:unhideWhenUsed="1"/>
-    <w:lsdException w:name="No List" w:semiHidden="1" w:unhideWhenUsed="1"/>
-    <w:lsdException w:name="Outline List 1" w:semiHidden="1" w:unhideWhenUsed="1"/>
-    <w:lsdException w:name="Outline List 2" w:semiHidden="1" w:unhideWhenUsed="1"/>
-    <w:lsdException w:name="Outline List 3" w:semiHidden="1" w:unhideWhenUsed="1"/>
-    <w:lsdException w:name="Table Simple 1" w:semiHidden="1" w:unhideWhenUsed="1"/>
-    <w:lsdException w:name="Table Simple 2" w:semiHidden="1" w:unhideWhenUsed="1"/>
-    <w:lsdException w:name="Table Simple 3" w:semiHidden="1" w:unhideWhenUsed="1"/>
-    <w:lsdException w:name="Table Classic 1" w:semiHidden="1" w:unhideWhenUsed="1"/>
-    <w:lsdException w:name="Table Classic 2" w:semiHidden="1" w:unhideWhenUsed="1"/>
-    <w:lsdException w:name="Table Classic 3" w:semiHidden="1" w:unhideWhenUsed="1"/>
-    <w:lsdException w:name="Table Classic 4" w:semiHidden="1" w:unhideWhenUsed="1"/>
-    <w:lsdException w:name="Table Colorful 1" w:semiHidden="1" w:unhideWhenUsed="1"/>
-    <w:lsdException w:name="Table Colorful 2" w:semiHidden="1" w:unhideWhenUsed="1"/>
-    <w:lsdException w:name="Table Colorful 3" w:semiHidden="1" w:unhideWhenUsed="1"/>
-    <w:lsdException w:name="Table Columns 1" w:semiHidden="1" w:unhideWhenUsed="1"/>
-    <w:lsdException w:name="Table Columns 2" w:semiHidden="1" w:unhideWhenUsed="1"/>
-    <w:lsdException w:name="Table Columns 3" w:semiHidden="1" w:unhideWhenUsed="1"/>
-    <w:lsdException w:name="Table Columns 4" w:semiHidden="1" w:unhideWhenUsed="1"/>
-    <w:lsdException w:name="Table Columns 5" w:semiHidden="1" w:unhideWhenUsed="1"/>
-    <w:lsdException w:name="Table Grid 1" w:semiHidden="1" w:unhideWhenUsed="1"/>
-    <w:lsdException w:name="Table Grid 2" w:semiHidden="1" w:unhideWhenUsed="1"/>
-    <w:lsdException w:name="Table Grid 3" w:semiHidden="1" w:unhideWhenUsed="1"/>
-    <w:lsdException w:name="Table Grid 4" w:semiHidden="1" w:unhideWhenUsed="1"/>
-    <w:lsdException w:name="Table Grid 5" w:semiHidden="1" w:unhideWhenUsed="1"/>
-    <w:lsdException w:name="Table Grid 6" w:semiHidden="1" w:unhideWhenUsed="1"/>
-    <w:lsdException w:name="Table Grid 7" w:semiHidden="1" w:unhideWhenUsed="1"/>
-    <w:lsdException w:name="Table Grid 8" w:semiHidden="1" w:unhideWhenUsed="1"/>
-    <w:lsdException w:name="Table List 1" w:semiHidden="1" w:unhideWhenUsed="1"/>
-    <w:lsdException w:name="Table List 2" w:semiHidden="1" w:unhideWhenUsed="1"/>
-    <w:lsdException w:name="Table List 3" w:semiHidden="1" w:unhideWhenUsed="1"/>
-    <w:lsdException w:name="Table List 4" w:semiHidden="1" w:unhideWhenUsed="1"/>
-    <w:lsdException w:name="Table List 5" w:semiHidden="1" w:unhideWhenUsed="1"/>
-    <w:lsdException w:name="Table List 6" w:semiHidden="1" w:unhideWhenUsed="1"/>
-    <w:lsdException w:name="Table List 7" w:semiHidden="1" w:unhideWhenUsed="1"/>
-    <w:lsdException w:name="Table List 8" w:semiHidden="1" w:unhideWhenUsed="1"/>
-    <w:lsdException w:name="Table 3D effects 1" w:semiHidden="1" w:unhideWhenUsed="1"/>
-    <w:lsdException w:name="Table 3D effects 2" w:semiHidden="1" w:unhideWhenUsed="1"/>
-    <w:lsdException w:name="Table 3D effects 3" w:semiHidden="1" w:unhideWhenUsed="1"/>
-    <w:lsdException w:name="Table Contemporary" w:semiHidden="1" w:unhideWhenUsed="1"/>
-    <w:lsdException w:name="Table Elegant" w:semiHidden="1" w:unhideWhenUsed="1"/>
-    <w:lsdException w:name="Table Professional" w:semiHidden="1" w:unhideWhenUsed="1"/>
-    <w:lsdException w:name="Table Subtle 1" w:semiHidden="1" w:unhideWhenUsed="1"/>
-    <w:lsdException w:name="Table Subtle 2" w:semiHidden="1" w:unhideWhenUsed="1"/>
-    <w:lsdException w:name="Table Web 1" w:semiHidden="1" w:unhideWhenUsed="1"/>
-    <w:lsdException w:name="Table Web 2" w:semiHidden="1" w:unhideWhenUsed="1"/>
-    <w:lsdException w:name="Table Web 3" w:semiHidden="1" w:unhideWhenUsed="1"/>
-    <w:lsdException w:name="Balloon Text" w:semiHidden="1" w:unhideWhenUsed="1"/>
-    <w:lsdException w:name="Table Grid" w:uiPriority="39"/>
-    <w:lsdException w:name="Table Theme" w:semiHidden="1" w:unhideWhenUsed="1"/>
-    <w:lsdException w:name="Placeholder Text" w:semiHidden="1"/>
-    <w:lsdException w:name="No Spacing" w:uiPriority="1" w:qFormat="1"/>
-    <w:lsdException w:name="Light Shading" w:uiPriority="60"/>
-    <w:lsdException w:name="Light List" w:uiPriority="61"/>
-    <w:lsdException w:name="Light Grid" w:uiPriority="62"/>
-    <w:lsdException w:name="Medium Shading 1" w:uiPriority="63"/>
-    <w:lsdException w:name="Medium Shading 2" w:uiPriority="64"/>
-    <w:lsdException w:name="Medium List 1" w:uiPriority="65"/>
-    <w:lsdException w:name="Medium List 2" w:uiPriority="66"/>
-    <w:lsdException w:name="Medium Grid 1" w:uiPriority="67"/>
-    <w:lsdException w:name="Medium Grid 2" w:uiPriority="68"/>
-    <w:lsdException w:name="Medium Grid 3" w:uiPriority="69"/>
-    <w:lsdException w:name="Dark List" w:uiPriority="70"/>
-    <w:lsdException w:name="Colorful Shading" w:uiPriority="71"/>
-    <w:lsdException w:name="Colorful List" w:uiPriority="72"/>
-    <w:lsdException w:name="Colorful Grid" w:uiPriority="73"/>
-    <w:lsdException w:name="Light Shading Accent 1" w:uiPriority="60"/>
-    <w:lsdException w:name="Light List Accent 1" w:uiPriority="61"/>
-    <w:lsdException w:name="Light Grid Accent 1" w:uiPriority="62"/>
-    <w:lsdException w:name="Medium Shading 1 Accent 1" w:uiPriority="63"/>
-    <w:lsdException w:name="Medium Shading 2 Accent 1" w:uiPriority="64"/>
-    <w:lsdException w:name="Medium List 1 Accent 1" w:uiPriority="65"/>
-    <w:lsdException w:name="Revision" w:semiHidden="1"/>
-    <w:lsdException w:name="List Paragraph" w:uiPriority="34" w:qFormat="1"/>
-    <w:lsdException w:name="Quote" w:uiPriority="29" w:qFormat="1"/>
-    <w:lsdException w:name="Intense Quote" w:uiPriority="30" w:qFormat="1"/>
-    <w:lsdException w:name="Medium List 2 Accent 1" w:uiPriority="66"/>
-    <w:lsdException w:name="Medium Grid 1 Accent 1" w:uiPriority="67"/>
-    <w:lsdException w:name="Medium Grid 2 Accent 1" w:uiPriority="68"/>
-    <w:lsdException w:name="Medium Grid 3 Accent 1" w:uiPriority="69"/>
-    <w:lsdException w:name="Dark List Accent 1" w:uiPriority="70"/>
-    <w:lsdException w:name="Colorful Shading Accent 1" w:uiPriority="71"/>
-    <w:lsdException w:name="Colorful List Accent 1" w:uiPriority="72"/>
-    <w:lsdException w:name="Colorful Grid Accent 1" w:uiPriority="73"/>
-    <w:lsdException w:name="Light Shading Accent 2" w:uiPriority="60"/>
-    <w:lsdException w:name="Light List Accent 2" w:uiPriority="61"/>
-    <w:lsdException w:name="Light Grid Accent 2" w:uiPriority="62"/>
-    <w:lsdException w:name="Medium Shading 1 Accent 2" w:uiPriority="63"/>
-    <w:lsdException w:name="Medium Shading 2 Accent 2" w:uiPriority="64"/>
-    <w:lsdException w:name="Medium List 1 Accent 2" w:uiPriority="65"/>
-    <w:lsdException w:name="Medium List 2 Accent 2" w:uiPriority="66"/>
-    <w:lsdException w:name="Medium Grid 1 Accent 2" w:uiPriority="67"/>
-    <w:lsdException w:name="Medium Grid 2 Accent 2" w:uiPriority="68"/>
-    <w:lsdException w:name="Medium Grid 3 Accent 2" w:uiPriority="69"/>
-    <w:lsdException w:name="Dark List Accent 2" w:uiPriority="70"/>
-    <w:lsdException w:name="Colorful Shading Accent 2" w:uiPriority="71"/>
-    <w:lsdException w:name="Colorful List Accent 2" w:uiPriority="72"/>
-    <w:lsdException w:name="Colorful Grid Accent 2" w:uiPriority="73"/>
-    <w:lsdException w:name="Light Shading Accent 3" w:uiPriority="60"/>
-    <w:lsdException w:name="Light List Accent 3" w:uiPriority="61"/>
-    <w:lsdException w:name="Light Grid Accent 3" w:uiPriority="62"/>
-    <w:lsdException w:name="Medium Shading 1 Accent 3" w:uiPriority="63"/>
-    <w:lsdException w:name="Medium Shading 2 Accent 3" w:uiPriority="64"/>
-    <w:lsdException w:name="Medium List 1 Accent 3" w:uiPriority="65"/>
-    <w:lsdException w:name="Medium List 2 Accent 3" w:uiPriority="66"/>
-    <w:lsdException w:name="Medium Grid 1 Accent 3" w:uiPriority="67"/>
-    <w:lsdException w:name="Medium Grid 2 Accent 3" w:uiPriority="68"/>
-    <w:lsdException w:name="Medium Grid 3 Accent 3" w:uiPriority="69"/>
-    <w:lsdException w:name="Dark List Accent 3" w:uiPriority="70"/>
-    <w:lsdException w:name="Colorful Shading Accent 3" w:uiPriority="71"/>
-    <w:lsdException w:name="Colorful List Accent 3" w:uiPriority="72"/>
-    <w:lsdException w:name="Colorful Grid Accent 3" w:uiPriority="73"/>
-    <w:lsdException w:name="Light Shading Accent 4" w:uiPriority="60"/>
-    <w:lsdException w:name="Light List Accent 4" w:uiPriority="61"/>
-    <w:lsdException w:name="Light Grid Accent 4" w:uiPriority="62"/>
-    <w:lsdException w:name="Medium Shading 1 Accent 4" w:uiPriority="63"/>
-    <w:lsdException w:name="Medium Shading 2 Accent 4" w:uiPriority="64"/>
-    <w:lsdException w:name="Medium List 1 Accent 4" w:uiPriority="65"/>
-    <w:lsdException w:name="Medium List 2 Accent 4" w:uiPriority="66"/>
-    <w:lsdException w:name="Medium Grid 1 Accent 4" w:uiPriority="67"/>
-    <w:lsdException w:name="Medium Grid 2 Accent 4" w:uiPriority="68"/>
-    <w:lsdException w:name="Medium Grid 3 Accent 4" w:uiPriority="69"/>
-    <w:lsdException w:name="Dark List Accent 4" w:uiPriority="70"/>
-    <w:lsdException w:name="Colorful Shading Accent 4" w:uiPriority="71"/>
-    <w:lsdException w:name="Colorful List Accent 4" w:uiPriority="72"/>
-    <w:lsdException w:name="Colorful Grid Accent 4" w:uiPriority="73"/>
-    <w:lsdException w:name="Light Shading Accent 5" w:uiPriority="60"/>
-    <w:lsdException w:name="Light List Accent 5" w:uiPriority="61"/>
-    <w:lsdException w:name="Light Grid Accent 5" w:uiPriority="62"/>
-    <w:lsdException w:name="Medium Shading 1 Accent 5" w:uiPriority="63"/>
-    <w:lsdException w:name="Medium Shading 2 Accent 5" w:uiPriority="64"/>
-    <w:lsdException w:name="Medium List 1 Accent 5" w:uiPriority="65"/>
-    <w:lsdException w:name="Medium List 2 Accent 5" w:uiPriority="66"/>
-    <w:lsdException w:name="Medium Grid 1 Accent 5" w:uiPriority="67"/>
-    <w:lsdException w:name="Medium Grid 2 Accent 5" w:uiPriority="68"/>
-    <w:lsdException w:name="Medium Grid 3 Accent 5" w:uiPriority="69"/>
-    <w:lsdException w:name="Dark List Accent 5" w:uiPriority="70"/>
-    <w:lsdException w:name="Colorful Shading Accent 5" w:uiPriority="71"/>
-    <w:lsdException w:name="Colorful List Accent 5" w:uiPriority="72"/>
-    <w:lsdException w:name="Colorful Grid Accent 5" w:uiPriority="73"/>
-    <w:lsdException w:name="Light Shading Accent 6" w:uiPriority="60"/>
-    <w:lsdException w:name="Light List Accent 6" w:uiPriority="61"/>
-    <w:lsdException w:name="Light Grid Accent 6" w:uiPriority="62"/>
-    <w:lsdException w:name="Medium Shading 1 Accent 6" w:uiPriority="63"/>
-    <w:lsdException w:name="Medium Shading 2 Accent 6" w:uiPriority="64"/>
-    <w:lsdException w:name="Medium List 1 Accent 6" w:uiPriority="65"/>
-    <w:lsdException w:name="Medium List 2 Accent 6" w:uiPriority="66"/>
-    <w:lsdException w:name="Medium Grid 1 Accent 6" w:uiPriority="67"/>
-    <w:lsdException w:name="Medium Grid 2 Accent 6" w:uiPriority="68"/>
-    <w:lsdException w:name="Medium Grid 3 Accent 6" w:uiPriority="69"/>
-    <w:lsdException w:name="Dark List Accent 6" w:uiPriority="70"/>
-    <w:lsdException w:name="Colorful Shading Accent 6" w:uiPriority="71"/>
-    <w:lsdException w:name="Colorful List Accent 6" w:uiPriority="72"/>
-    <w:lsdException w:name="Colorful Grid Accent 6" w:uiPriority="73"/>
-    <w:lsdException w:name="Subtle Emphasis" w:uiPriority="19" w:qFormat="1"/>
-    <w:lsdException w:name="Intense Emphasis" w:uiPriority="21" w:qFormat="1"/>
-    <w:lsdException w:name="Subtle Reference" w:uiPriority="31" w:qFormat="1"/>
-    <w:lsdException w:name="Intense Reference" w:uiPriority="32" w:qFormat="1"/>
-    <w:lsdException w:name="Book Title" w:uiPriority="33" w:qFormat="1"/>
-    <w:lsdException w:name="Bibliography" w:semiHidden="1" w:uiPriority="37" w:unhideWhenUsed="1"/>
-    <w:lsdException w:name="TOC Heading" w:semiHidden="1" w:uiPriority="39" w:unhideWhenUsed="1" w:qFormat="1"/>
-    <w:lsdException w:name="Plain Table 1" w:uiPriority="41"/>
-    <w:lsdException w:name="Plain Table 2" w:uiPriority="42"/>
-    <w:lsdException w:name="Plain Table 3" w:uiPriority="43"/>
-    <w:lsdException w:name="Plain Table 4" w:uiPriority="44"/>
-    <w:lsdException w:name="Plain Table 5" w:uiPriority="45"/>
-    <w:lsdException w:name="Grid Table Light" w:uiPriority="40"/>
-    <w:lsdException w:name="Grid Table 1 Light" w:uiPriority="46"/>
-    <w:lsdException w:name="Grid Table 2" w:uiPriority="47"/>
-    <w:lsdException w:name="Grid Table 3" w:uiPriority="48"/>
-    <w:lsdException w:name="Grid Table 4" w:uiPriority="49"/>
-    <w:lsdException w:name="Grid Table 5 Dark" w:uiPriority="50"/>
-    <w:lsdException w:name="Grid Table 6 Colorful" w:uiPriority="51"/>
-    <w:lsdException w:name="Grid Table 7 Colorful" w:uiPriority="52"/>
-    <w:lsdException w:name="Grid Table 1 Light Accent 1" w:uiPriority="46"/>
-    <w:lsdException w:name="Grid Table 2 Accent 1" w:uiPriority="47"/>
-    <w:lsdException w:name="Grid Table 3 Accent 1" w:uiPriority="48"/>
-    <w:lsdException w:name="Grid Table 4 Accent 1" w:uiPriority="49"/>
-    <w:lsdException w:name="Grid Table 5 Dark Accent 1" w:uiPriority="50"/>
-    <w:lsdException w:name="Grid Table 6 Colorful Accent 1" w:uiPriority="51"/>
-    <w:lsdException w:name="Grid Table 7 Colorful Accent 1" w:uiPriority="52"/>
-    <w:lsdException w:name="Grid Table 1 Light Accent 2" w:uiPriority="46"/>
-    <w:lsdException w:name="Grid Table 2 Accent 2" w:uiPriority="47"/>
-    <w:lsdException w:name="Grid Table 3 Accent 2" w:uiPriority="48"/>
-    <w:lsdException w:name="Grid Table 4 Accent 2" w:uiPriority="49"/>
-    <w:lsdException w:name="Grid Table 5 Dark Accent 2" w:uiPriority="50"/>
-    <w:lsdException w:name="Grid Table 6 Colorful Accent 2" w:uiPriority="51"/>
-    <w:lsdException w:name="Grid Table 7 Colorful Accent 2" w:uiPriority="52"/>
-    <w:lsdException w:name="Grid Table 1 Light Accent 3" w:uiPriority="46"/>
-    <w:lsdException w:name="Grid Table 2 Accent 3" w:uiPriority="47"/>
-    <w:lsdException w:name="Grid Table 3 Accent 3" w:uiPriority="48"/>
-    <w:lsdException w:name="Grid Table 4 Accent 3" w:uiPriority="49"/>
-    <w:lsdException w:name="Grid Table 5 Dark Accent 3" w:uiPriority="50"/>
-    <w:lsdException w:name="Grid Table 6 Colorful Accent 3" w:uiPriority="51"/>
-    <w:lsdException w:name="Grid Table 7 Colorful Accent 3" w:uiPriority="52"/>
-    <w:lsdException w:name="Grid Table 1 Light Accent 4" w:uiPriority="46"/>
-    <w:lsdException w:name="Grid Table 2 Accent 4" w:uiPriority="47"/>
-    <w:lsdException w:name="Grid Table 3 Accent 4" w:uiPriority="48"/>
-    <w:lsdException w:name="Grid Table 4 Accent 4" w:uiPriority="49"/>
-    <w:lsdException w:name="Grid Table 5 Dark Accent 4" w:uiPriority="50"/>
-    <w:lsdException w:name="Grid Table 6 Colorful Accent 4" w:uiPriority="51"/>
-    <w:lsdException w:name="Grid Table 7 Colorful Accent 4" w:uiPriority="52"/>
-    <w:lsdException w:name="Grid Table 1 Light Accent 5" w:uiPriority="46"/>
-    <w:lsdException w:name="Grid Table 2 Accent 5" w:uiPriority="47"/>
-    <w:lsdException w:name="Grid Table 3 Accent 5" w:uiPriority="48"/>
-    <w:lsdException w:name="Grid Table 4 Accent 5" w:uiPriority="49"/>
-    <w:lsdException w:name="Grid Table 5 Dark Accent 5" w:uiPriority="50"/>
-    <w:lsdException w:name="Grid Table 6 Colorful Accent 5" w:uiPriority="51"/>
-    <w:lsdException w:name="Grid Table 7 Colorful Accent 5" w:uiPriority="52"/>
-    <w:lsdException w:name="Grid Table 1 Light Accent 6" w:uiPriority="46"/>
-    <w:lsdException w:name="Grid Table 2 Accent 6" w:uiPriority="47"/>
-    <w:lsdException w:name="Grid Table 3 Accent 6" w:uiPriority="48"/>
-    <w:lsdException w:name="Grid Table 4 Accent 6" w:uiPriority="49"/>
-    <w:lsdException w:name="Grid Table 5 Dark Accent 6" w:uiPriority="50"/>
-    <w:lsdException w:name="Grid Table 6 Colorful Accent 6" w:uiPriority="51"/>
-    <w:lsdException w:name="Grid Table 7 Colorful Accent 6" w:uiPriority="52"/>
-    <w:lsdException w:name="List Table 1 Light" w:uiPriority="46"/>
-    <w:lsdException w:name="List Table 2" w:uiPriority="47"/>
-    <w:lsdException w:name="List Table 3" w:uiPriority="48"/>
-    <w:lsdException w:name="List Table 4" w:uiPriority="49"/>
-    <w:lsdException w:name="List Table 5 Dark" w:uiPriority="50"/>
-    <w:lsdException w:name="List Table 6 Colorful" w:uiPriority="51"/>
-    <w:lsdException w:name="List Table 7 Colorful" w:uiPriority="52"/>
-    <w:lsdException w:name="List Table 1 Light Accent 1" w:uiPriority="46"/>
-    <w:lsdException w:name="List Table 2 Accent 1" w:uiPriority="47"/>
-    <w:lsdException w:name="List Table 3 Accent 1" w:uiPriority="48"/>
-    <w:lsdException w:name="List Table 4 Accent 1" w:uiPriority="49"/>
-    <w:lsdException w:name="List Table 5 Dark Accent 1" w:uiPriority="50"/>
-    <w:lsdException w:name="List Table 6 Colorful Accent 1" w:uiPriority="51"/>
-    <w:lsdException w:name="List Table 7 Colorful Accent 1" w:uiPriority="52"/>
-    <w:lsdException w:name="List Table 1 Light Accent 2" w:uiPriority="46"/>
-    <w:lsdException w:name="List Table 2 Accent 2" w:uiPriority="47"/>
-    <w:lsdException w:name="List Table 3 Accent 2" w:uiPriority="48"/>
-    <w:lsdException w:name="List Table 4 Accent 2" w:uiPriority="49"/>
-    <w:lsdException w:name="List Table 5 Dark Accent 2" w:uiPriority="50"/>
-    <w:lsdException w:name="List Table 6 Colorful Accent 2" w:uiPriority="51"/>
-    <w:lsdException w:name="List Table 7 Colorful Accent 2" w:uiPriority="52"/>
-    <w:lsdException w:name="List Table 1 Light Accent 3" w:uiPriority="46"/>
-    <w:lsdException w:name="List Table 2 Accent 3" w:uiPriority="47"/>
-    <w:lsdException w:name="List Table 3 Accent 3" w:uiPriority="48"/>
-    <w:lsdException w:name="List Table 4 Accent 3" w:uiPriority="49"/>
-    <w:lsdException w:name="List Table 5 Dark Accent 3" w:uiPriority="50"/>
-    <w:lsdException w:name="List Table 6 Colorful Accent 3" w:uiPriority="51"/>
-    <w:lsdException w:name="List Table 7 Colorful Accent 3" w:uiPriority="52"/>
-    <w:lsdException w:name="List Table 1 Light Accent 4" w:uiPriority="46"/>
-    <w:lsdException w:name="List Table 2 Accent 4" w:uiPriority="47"/>
-    <w:lsdException w:name="List Table 3 Accent 4" w:uiPriority="48"/>
-    <w:lsdException w:name="List Table 4 Accent 4" w:uiPriority="49"/>
-    <w:lsdException w:name="List Table 5 Dark Accent 4" w:uiPriority="50"/>
-    <w:lsdException w:name="List Table 6 Colorful Accent 4" w:uiPriority="51"/>
-    <w:lsdException w:name="List Table 7 Colorful Accent 4" w:uiPriority="52"/>
-    <w:lsdException w:name="List Table 1 Light Accent 5" w:uiPriority="46"/>
-    <w:lsdException w:name="List Table 2 Accent 5" w:uiPriority="47"/>
-    <w:lsdException w:name="List Table 3 Accent 5" w:uiPriority="48"/>
-    <w:lsdException w:name="List Table 4 Accent 5" w:uiPriority="49"/>
-    <w:lsdException w:name="List Table 5 Dark Accent 5" w:uiPriority="50"/>
-    <w:lsdException w:name="List Table 6 Colorful Accent 5" w:uiPriority="51"/>
-    <w:lsdException w:name="List Table 7 Colorful Accent 5" w:uiPriority="52"/>
-    <w:lsdException w:name="List Table 1 Light Accent 6" w:uiPriority="46"/>
-    <w:lsdException w:name="List Table 2 Accent 6" w:uiPriority="47"/>
-    <w:lsdException w:name="List Table 3 Accent 6" w:uiPriority="48"/>
-    <w:lsdException w:name="List Table 4 Accent 6" w:uiPriority="49"/>
-    <w:lsdException w:name="List Table 5 Dark Accent 6" w:uiPriority="50"/>
-    <w:lsdException w:name="List Table 6 Colorful Accent 6" w:uiPriority="51"/>
-    <w:lsdException w:name="List Table 7 Colorful Accent 6" w:uiPriority="52"/>
+  <w:latentStyles w:defLockedState="0" w:defUIPriority="99" w:defSemiHidden="1" w:defUnhideWhenUsed="1" w:defQFormat="0" w:count="276">
+    <w:lsdException w:name="Normal" w:semiHidden="0" w:uiPriority="0" w:unhideWhenUsed="0" w:qFormat="1"/>
+    <w:lsdException w:name="heading 1" w:semiHidden="0" w:uiPriority="9" w:unhideWhenUsed="0" w:qFormat="1"/>
+    <w:lsdException w:name="heading 2" w:uiPriority="9" w:qFormat="1"/>
+    <w:lsdException w:name="heading 3" w:uiPriority="9" w:qFormat="1"/>
+    <w:lsdException w:name="heading 4" w:uiPriority="9" w:qFormat="1"/>
+    <w:lsdException w:name="heading 5" w:uiPriority="9" w:qFormat="1"/>
+    <w:lsdException w:name="heading 6" w:uiPriority="9" w:qFormat="1"/>
+    <w:lsdException w:name="heading 7" w:uiPriority="9" w:qFormat="1"/>
+    <w:lsdException w:name="heading 8" w:uiPriority="9" w:qFormat="1"/>
+    <w:lsdException w:name="heading 9" w:uiPriority="9" w:qFormat="1"/>
+    <w:lsdException w:name="toc 1" w:uiPriority="39"/>
+    <w:lsdException w:name="toc 2" w:uiPriority="39"/>
+    <w:lsdException w:name="toc 3" w:uiPriority="39"/>
+    <w:lsdException w:name="toc 4" w:uiPriority="39"/>
+    <w:lsdException w:name="toc 5" w:uiPriority="39"/>
+    <w:lsdException w:name="toc 6" w:uiPriority="39"/>
+    <w:lsdException w:name="toc 7" w:uiPriority="39"/>
+    <w:lsdException w:name="toc 8" w:uiPriority="39"/>
+    <w:lsdException w:name="toc 9" w:uiPriority="39"/>
+    <w:lsdException w:name="caption" w:uiPriority="35" w:qFormat="1"/>
+    <w:lsdException w:name="Title" w:semiHidden="0" w:uiPriority="10" w:unhideWhenUsed="0" w:qFormat="1"/>
+    <w:lsdException w:name="Default Paragraph Font" w:uiPriority="1"/>
+    <w:lsdException w:name="Subtitle" w:semiHidden="0" w:uiPriority="11" w:unhideWhenUsed="0" w:qFormat="1"/>
+    <w:lsdException w:name="Strong" w:semiHidden="0" w:uiPriority="22" w:unhideWhenUsed="0" w:qFormat="1"/>
+    <w:lsdException w:name="Emphasis" w:semiHidden="0" w:uiPriority="20" w:unhideWhenUsed="0" w:qFormat="1"/>
+    <w:lsdException w:name="Table Grid" w:semiHidden="0" w:uiPriority="39" w:unhideWhenUsed="0"/>
+    <w:lsdException w:name="Note Level 1" w:semiHidden="0" w:unhideWhenUsed="0"/>
+    <w:lsdException w:name="Note Level 2" w:semiHidden="0" w:unhideWhenUsed="0"/>
+    <w:lsdException w:name="Note Level 3" w:semiHidden="0" w:unhideWhenUsed="0"/>
+    <w:lsdException w:name="Note Level 4" w:semiHidden="0" w:unhideWhenUsed="0"/>
+    <w:lsdException w:name="Note Level 5" w:semiHidden="0" w:unhideWhenUsed="0"/>
+    <w:lsdException w:name="Note Level 6" w:semiHidden="0" w:unhideWhenUsed="0"/>
+    <w:lsdException w:name="Note Level 7" w:semiHidden="0" w:unhideWhenUsed="0"/>
+    <w:lsdException w:name="Note Level 8" w:semiHidden="0" w:unhideWhenUsed="0"/>
+    <w:lsdException w:name="Note Level 9" w:semiHidden="0" w:unhideWhenUsed="0"/>
+    <w:lsdException w:name="Placeholder Text" w:unhideWhenUsed="0"/>
+    <w:lsdException w:name="No Spacing" w:semiHidden="0" w:uiPriority="1" w:unhideWhenUsed="0" w:qFormat="1"/>
+    <w:lsdException w:name="Light Shading" w:semiHidden="0" w:uiPriority="60" w:unhideWhenUsed="0"/>
+    <w:lsdException w:name="Light List" w:semiHidden="0" w:uiPriority="61" w:unhideWhenUsed="0"/>
+    <w:lsdException w:name="Light Grid" w:semiHidden="0" w:uiPriority="62" w:unhideWhenUsed="0"/>
+    <w:lsdException w:name="Medium Shading 1" w:semiHidden="0" w:uiPriority="63" w:unhideWhenUsed="0"/>
+    <w:lsdException w:name="Medium Shading 2" w:semiHidden="0" w:uiPriority="64" w:unhideWhenUsed="0"/>
+    <w:lsdException w:name="Medium List 1" w:semiHidden="0" w:uiPriority="65" w:unhideWhenUsed="0"/>
+    <w:lsdException w:name="Medium List 2" w:semiHidden="0" w:uiPriority="66" w:unhideWhenUsed="0"/>
+    <w:lsdException w:name="Medium Grid 1" w:semiHidden="0" w:uiPriority="67" w:unhideWhenUsed="0"/>
+    <w:lsdException w:name="Medium Grid 2" w:semiHidden="0" w:uiPriority="68" w:unhideWhenUsed="0"/>
+    <w:lsdException w:name="Medium Grid 3" w:semiHidden="0" w:uiPriority="69" w:unhideWhenUsed="0"/>
+    <w:lsdException w:name="Dark List" w:semiHidden="0" w:uiPriority="70" w:unhideWhenUsed="0"/>
+    <w:lsdException w:name="Colorful Shading" w:semiHidden="0" w:uiPriority="71" w:unhideWhenUsed="0"/>
+    <w:lsdException w:name="Colorful List" w:semiHidden="0" w:uiPriority="72" w:unhideWhenUsed="0"/>
+    <w:lsdException w:name="Colorful Grid" w:semiHidden="0" w:uiPriority="73" w:unhideWhenUsed="0"/>
+    <w:lsdException w:name="Light Shading Accent 1" w:semiHidden="0" w:uiPriority="60" w:unhideWhenUsed="0"/>
+    <w:lsdException w:name="Light List Accent 1" w:semiHidden="0" w:uiPriority="61" w:unhideWhenUsed="0"/>
+    <w:lsdException w:name="Light Grid Accent 1" w:semiHidden="0" w:uiPriority="62" w:unhideWhenUsed="0"/>
+    <w:lsdException w:name="Medium Shading 1 Accent 1" w:semiHidden="0" w:uiPriority="63" w:unhideWhenUsed="0"/>
+    <w:lsdException w:name="Medium Shading 2 Accent 1" w:semiHidden="0" w:uiPriority="64" w:unhideWhenUsed="0"/>
+    <w:lsdException w:name="Medium List 1 Accent 1" w:semiHidden="0" w:uiPriority="65" w:unhideWhenUsed="0"/>
+    <w:lsdException w:name="Revision" w:unhideWhenUsed="0"/>
+    <w:lsdException w:name="List Paragraph" w:semiHidden="0" w:uiPriority="34" w:unhideWhenUsed="0" w:qFormat="1"/>
+    <w:lsdException w:name="Quote" w:semiHidden="0" w:uiPriority="29" w:unhideWhenUsed="0" w:qFormat="1"/>
+    <w:lsdException w:name="Intense Quote" w:semiHidden="0" w:uiPriority="30" w:unhideWhenUsed="0" w:qFormat="1"/>
+    <w:lsdException w:name="Medium List 2 Accent 1" w:semiHidden="0" w:uiPriority="66" w:unhideWhenUsed="0"/>
+    <w:lsdException w:name="Medium Grid 1 Accent 1" w:semiHidden="0" w:uiPriority="67" w:unhideWhenUsed="0"/>
+    <w:lsdException w:name="Medium Grid 2 Accent 1" w:semiHidden="0" w:uiPriority="68" w:unhideWhenUsed="0"/>
+    <w:lsdException w:name="Medium Grid 3 Accent 1" w:semiHidden="0" w:uiPriority="69" w:unhideWhenUsed="0"/>
+    <w:lsdException w:name="Dark List Accent 1" w:semiHidden="0" w:uiPriority="70" w:unhideWhenUsed="0"/>
+    <w:lsdException w:name="Colorful Shading Accent 1" w:semiHidden="0" w:uiPriority="71" w:unhideWhenUsed="0"/>
+    <w:lsdException w:name="Colorful List Accent 1" w:semiHidden="0" w:uiPriority="72" w:unhideWhenUsed="0"/>
+    <w:lsdException w:name="Colorful Grid Accent 1" w:semiHidden="0" w:uiPriority="73" w:unhideWhenUsed="0"/>
+    <w:lsdException w:name="Light Shading Accent 2" w:semiHidden="0" w:uiPriority="60" w:unhideWhenUsed="0"/>
+    <w:lsdException w:name="Light List Accent 2" w:semiHidden="0" w:uiPriority="61" w:unhideWhenUsed="0"/>
+    <w:lsdException w:name="Light Grid Accent 2" w:semiHidden="0" w:uiPriority="62" w:unhideWhenUsed="0"/>
+    <w:lsdException w:name="Medium Shading 1 Accent 2" w:semiHidden="0" w:uiPriority="63" w:unhideWhenUsed="0"/>
+    <w:lsdException w:name="Medium Shading 2 Accent 2" w:semiHidden="0" w:uiPriority="64" w:unhideWhenUsed="0"/>
+    <w:lsdException w:name="Medium List 1 Accent 2" w:semiHidden="0" w:uiPriority="65" w:unhideWhenUsed="0"/>
+    <w:lsdException w:name="Medium List 2 Accent 2" w:semiHidden="0" w:uiPriority="66" w:unhideWhenUsed="0"/>
+    <w:lsdException w:name="Medium Grid 1 Accent 2" w:semiHidden="0" w:uiPriority="67" w:unhideWhenUsed="0"/>
+    <w:lsdException w:name="Medium Grid 2 Accent 2" w:semiHidden="0" w:uiPriority="68" w:unhideWhenUsed="0"/>
+    <w:lsdException w:name="Medium Grid 3 Accent 2" w:semiHidden="0" w:uiPriority="69" w:unhideWhenUsed="0"/>
+    <w:lsdException w:name="Dark List Accent 2" w:semiHidden="0" w:uiPriority="70" w:unhideWhenUsed="0"/>
+    <w:lsdException w:name="Colorful Shading Accent 2" w:semiHidden="0" w:uiPriority="71" w:unhideWhenUsed="0"/>
+    <w:lsdException w:name="Colorful List Accent 2" w:semiHidden="0" w:uiPriority="72" w:unhideWhenUsed="0"/>
+    <w:lsdException w:name="Colorful Grid Accent 2" w:semiHidden="0" w:uiPriority="73" w:unhideWhenUsed="0"/>
+    <w:lsdException w:name="Light Shading Accent 3" w:semiHidden="0" w:uiPriority="60" w:unhideWhenUsed="0"/>
+    <w:lsdException w:name="Light List Accent 3" w:semiHidden="0" w:uiPriority="61" w:unhideWhenUsed="0"/>
+    <w:lsdException w:name="Light Grid Accent 3" w:semiHidden="0" w:uiPriority="62" w:unhideWhenUsed="0"/>
+    <w:lsdException w:name="Medium Shading 1 Accent 3" w:semiHidden="0" w:uiPriority="63" w:unhideWhenUsed="0"/>
+    <w:lsdException w:name="Medium Shading 2 Accent 3" w:semiHidden="0" w:uiPriority="64" w:unhideWhenUsed="0"/>
+    <w:lsdException w:name="Medium List 1 Accent 3" w:semiHidden="0" w:uiPriority="65" w:unhideWhenUsed="0"/>
+    <w:lsdException w:name="Medium List 2 Accent 3" w:semiHidden="0" w:uiPriority="66" w:unhideWhenUsed="0"/>
+    <w:lsdException w:name="Medium Grid 1 Accent 3" w:semiHidden="0" w:uiPriority="67" w:unhideWhenUsed="0"/>
+    <w:lsdException w:name="Medium Grid 2 Accent 3" w:semiHidden="0" w:uiPriority="68" w:unhideWhenUsed="0"/>
+    <w:lsdException w:name="Medium Grid 3 Accent 3" w:semiHidden="0" w:uiPriority="69" w:unhideWhenUsed="0"/>
+    <w:lsdException w:name="Dark List Accent 3" w:semiHidden="0" w:uiPriority="70" w:unhideWhenUsed="0"/>
+    <w:lsdException w:name="Colorful Shading Accent 3" w:semiHidden="0" w:uiPriority="71" w:unhideWhenUsed="0"/>
+    <w:lsdException w:name="Colorful List Accent 3" w:semiHidden="0" w:uiPriority="72" w:unhideWhenUsed="0"/>
+    <w:lsdException w:name="Colorful Grid Accent 3" w:semiHidden="0" w:uiPriority="73" w:unhideWhenUsed="0"/>
+    <w:lsdException w:name="Light Shading Accent 4" w:semiHidden="0" w:uiPriority="60" w:unhideWhenUsed="0"/>
+    <w:lsdException w:name="Light List Accent 4" w:semiHidden="0" w:uiPriority="61" w:unhideWhenUsed="0"/>
+    <w:lsdException w:name="Light Grid Accent 4" w:semiHidden="0" w:uiPriority="62" w:unhideWhenUsed="0"/>
+    <w:lsdException w:name="Medium Shading 1 Accent 4" w:semiHidden="0" w:uiPriority="63" w:unhideWhenUsed="0"/>
+    <w:lsdException w:name="Medium Shading 2 Accent 4" w:semiHidden="0" w:uiPriority="64" w:unhideWhenUsed="0"/>
+    <w:lsdException w:name="Medium List 1 Accent 4" w:semiHidden="0" w:uiPriority="65" w:unhideWhenUsed="0"/>
+    <w:lsdException w:name="Medium List 2 Accent 4" w:semiHidden="0" w:uiPriority="66" w:unhideWhenUsed="0"/>
+    <w:lsdException w:name="Medium Grid 1 Accent 4" w:semiHidden="0" w:uiPriority="67" w:unhideWhenUsed="0"/>
+    <w:lsdException w:name="Medium Grid 2 Accent 4" w:semiHidden="0" w:uiPriority="68" w:unhideWhenUsed="0"/>
+    <w:lsdException w:name="Medium Grid 3 Accent 4" w:semiHidden="0" w:uiPriority="69" w:unhideWhenUsed="0"/>
+    <w:lsdException w:name="Dark List Accent 4" w:semiHidden="0" w:uiPriority="70" w:unhideWhenUsed="0"/>
+    <w:lsdException w:name="Colorful Shading Accent 4" w:semiHidden="0" w:uiPriority="71" w:unhideWhenUsed="0"/>
+    <w:lsdException w:name="Colorful List Accent 4" w:semiHidden="0" w:uiPriority="72" w:unhideWhenUsed="0"/>
+    <w:lsdException w:name="Colorful Grid Accent 4" w:semiHidden="0" w:uiPriority="73" w:unhideWhenUsed="0"/>
+    <w:lsdException w:name="Light Shading Accent 5" w:semiHidden="0" w:uiPriority="60" w:unhideWhenUsed="0"/>
+    <w:lsdException w:name="Light List Accent 5" w:semiHidden="0" w:uiPriority="61" w:unhideWhenUsed="0"/>
+    <w:lsdException w:name="Light Grid Accent 5" w:semiHidden="0" w:uiPriority="62" w:unhideWhenUsed="0"/>
+    <w:lsdException w:name="Medium Shading 1 Accent 5" w:semiHidden="0" w:uiPriority="63" w:unhideWhenUsed="0"/>
+    <w:lsdException w:name="Medium Shading 2 Accent 5" w:semiHidden="0" w:uiPriority="64" w:unhideWhenUsed="0"/>
+    <w:lsdException w:name="Medium List 1 Accent 5" w:semiHidden="0" w:uiPriority="65" w:unhideWhenUsed="0"/>
+    <w:lsdException w:name="Medium List 2 Accent 5" w:semiHidden="0" w:uiPriority="66" w:unhideWhenUsed="0"/>
+    <w:lsdException w:name="Medium Grid 1 Accent 5" w:semiHidden="0" w:uiPriority="67" w:unhideWhenUsed="0"/>
+    <w:lsdException w:name="Medium Grid 2 Accent 5" w:semiHidden="0" w:uiPriority="68" w:unhideWhenUsed="0"/>
+    <w:lsdException w:name="Medium Grid 3 Accent 5" w:semiHidden="0" w:uiPriority="69" w:unhideWhenUsed="0"/>
+    <w:lsdException w:name="Dark List Accent 5" w:semiHidden="0" w:uiPriority="70" w:unhideWhenUsed="0"/>
+    <w:lsdException w:name="Colorful Shading Accent 5" w:semiHidden="0" w:uiPriority="71" w:unhideWhenUsed="0"/>
+    <w:lsdException w:name="Colorful List Accent 5" w:semiHidden="0" w:uiPriority="72" w:unhideWhenUsed="0"/>
+    <w:lsdException w:name="Colorful Grid Accent 5" w:semiHidden="0" w:uiPriority="73" w:unhideWhenUsed="0"/>
+    <w:lsdException w:name="Light Shading Accent 6" w:semiHidden="0" w:uiPriority="60" w:unhideWhenUsed="0"/>
+    <w:lsdException w:name="Light List Accent 6" w:semiHidden="0" w:uiPriority="61" w:unhideWhenUsed="0"/>
+    <w:lsdException w:name="Light Grid Accent 6" w:semiHidden="0" w:uiPriority="62" w:unhideWhenUsed="0"/>
+    <w:lsdException w:name="Medium Shading 1 Accent 6" w:semiHidden="0" w:uiPriority="63" w:unhideWhenUsed="0"/>
+    <w:lsdException w:name="Medium Shading 2 Accent 6" w:semiHidden="0" w:uiPriority="64" w:unhideWhenUsed="0"/>
+    <w:lsdException w:name="Medium List 1 Accent 6" w:semiHidden="0" w:uiPriority="65" w:unhideWhenUsed="0"/>
+    <w:lsdException w:name="Medium List 2 Accent 6" w:semiHidden="0" w:uiPriority="66" w:unhideWhenUsed="0"/>
+    <w:lsdException w:name="Medium Grid 1 Accent 6" w:semiHidden="0" w:uiPriority="67" w:unhideWhenUsed="0"/>
+    <w:lsdException w:name="Medium Grid 2 Accent 6" w:semiHidden="0" w:uiPriority="68" w:unhideWhenUsed="0"/>
+    <w:lsdException w:name="Medium Grid 3 Accent 6" w:semiHidden="0" w:uiPriority="69" w:unhideWhenUsed="0"/>
+    <w:lsdException w:name="Dark List Accent 6" w:semiHidden="0" w:uiPriority="70" w:unhideWhenUsed="0"/>
+    <w:lsdException w:name="Colorful Shading Accent 6" w:semiHidden="0" w:uiPriority="71" w:unhideWhenUsed="0"/>
+    <w:lsdException w:name="Colorful List Accent 6" w:semiHidden="0" w:uiPriority="72" w:unhideWhenUsed="0"/>
+    <w:lsdException w:name="Colorful Grid Accent 6" w:semiHidden="0" w:uiPriority="73" w:unhideWhenUsed="0"/>
+    <w:lsdException w:name="Subtle Emphasis" w:semiHidden="0" w:uiPriority="19" w:unhideWhenUsed="0" w:qFormat="1"/>
+    <w:lsdException w:name="Intense Emphasis" w:semiHidden="0" w:uiPriority="21" w:unhideWhenUsed="0" w:qFormat="1"/>
+    <w:lsdException w:name="Subtle Reference" w:semiHidden="0" w:uiPriority="31" w:unhideWhenUsed="0" w:qFormat="1"/>
+    <w:lsdException w:name="Intense Reference" w:semiHidden="0" w:uiPriority="32" w:unhideWhenUsed="0" w:qFormat="1"/>
+    <w:lsdException w:name="Book Title" w:semiHidden="0" w:uiPriority="33" w:unhideWhenUsed="0" w:qFormat="1"/>
+    <w:lsdException w:name="Bibliography" w:uiPriority="37"/>
+    <w:lsdException w:name="TOC Heading" w:uiPriority="39" w:qFormat="1"/>
+  </w:latentStyles>
+  <w:style w:type="paragraph" w:default="1" w:styleId="Normal">
+    <w:name w:val="Normal"/>
+    <w:qFormat/>
+  </w:style>
+  <w:style w:type="character" w:default="1" w:styleId="DefaultParagraphFont">
+    <w:name w:val="Default Paragraph Font"/>
+    <w:uiPriority w:val="1"/>
+    <w:semiHidden/>
+    <w:unhideWhenUsed/>
+  </w:style>
+  <w:style w:type="table" w:default="1" w:styleId="TableNormal">
+    <w:name w:val="Normal Table"/>
+    <w:uiPriority w:val="99"/>
+    <w:semiHidden/>
+    <w:unhideWhenUsed/>
+    <w:tblPr>
+      <w:tblInd w:w="0" w:type="dxa"/>
+      <w:tblCellMar>
+        <w:top w:w="0" w:type="dxa"/>
+        <w:left w:w="108" w:type="dxa"/>
+        <w:bottom w:w="0" w:type="dxa"/>
+        <w:right w:w="108" w:type="dxa"/>
+      </w:tblCellMar>
+    </w:tblPr>
+  </w:style>
+  <w:style w:type="numbering" w:default="1" w:styleId="NoList">
+    <w:name w:val="No List"/>
+    <w:uiPriority w:val="99"/>
+    <w:semiHidden/>
+    <w:unhideWhenUsed/>
+  </w:style>
+  <w:style w:type="paragraph" w:styleId="Header">
+    <w:name w:val="header"/>
+    <w:basedOn w:val="Normal"/>
+    <w:link w:val="HeaderChar"/>
+    <w:uiPriority w:val="99"/>
+    <w:unhideWhenUsed/>
+    <w:rsid w:val="00D21D69"/>
+    <w:pPr>
+      <w:tabs>
+        <w:tab w:val="center" w:pos="4680"/>
+        <w:tab w:val="right" w:pos="9360"/>
+      </w:tabs>
+      <w:spacing w:after="0" w:line="240" w:lineRule="auto"/>
+    </w:pPr>
+  </w:style>
+  <w:style w:type="character" w:customStyle="1" w:styleId="HeaderChar">
+    <w:name w:val="Header Char"/>
+    <w:basedOn w:val="DefaultParagraphFont"/>
+    <w:link w:val="Header"/>
+    <w:uiPriority w:val="99"/>
+    <w:rsid w:val="00D21D69"/>
+  </w:style>
+  <w:style w:type="paragraph" w:styleId="Footer">
+    <w:name w:val="footer"/>
+    <w:basedOn w:val="Normal"/>
+    <w:link w:val="FooterChar"/>
+    <w:uiPriority w:val="99"/>
+    <w:unhideWhenUsed/>
+    <w:rsid w:val="00D21D69"/>
+    <w:pPr>
+      <w:tabs>
+        <w:tab w:val="center" w:pos="4680"/>
+        <w:tab w:val="right" w:pos="9360"/>
+      </w:tabs>
+      <w:spacing w:after="0" w:line="240" w:lineRule="auto"/>
+    </w:pPr>
+  </w:style>
+  <w:style w:type="character" w:customStyle="1" w:styleId="FooterChar">
+    <w:name w:val="Footer Char"/>
+    <w:basedOn w:val="DefaultParagraphFont"/>
+    <w:link w:val="Footer"/>
+    <w:uiPriority w:val="99"/>
+    <w:rsid w:val="00D21D69"/>
+  </w:style>
+  <w:style w:type="character" w:customStyle="1" w:styleId="gi">
+    <w:name w:val="gi"/>
+    <w:basedOn w:val="DefaultParagraphFont"/>
+    <w:rsid w:val="00D21D69"/>
+  </w:style>
+  <w:style w:type="paragraph" w:styleId="ListParagraph">
+    <w:name w:val="List Paragraph"/>
+    <w:basedOn w:val="Normal"/>
+    <w:uiPriority w:val="34"/>
+    <w:qFormat/>
+    <w:rsid w:val="00D21D69"/>
+    <w:pPr>
+      <w:ind w:left="720"/>
+      <w:contextualSpacing/>
+    </w:pPr>
+  </w:style>
+</w:styles>
+</file>
+
+<file path=word/stylesWithEffects.xml><?xml version="1.0" encoding="utf-8"?>
+<w:styles xmlns:wpc="http://schemas.microsoft.com/office/word/2010/wordprocessingCanvas" xmlns:mo="http://schemas.microsoft.com/office/mac/office/2008/main" xmlns:mc="http://schemas.openxmlformats.org/markup-compatibility/2006" xmlns:mv="urn:schemas-microsoft-com:mac:vml" xmlns:o="urn:schemas-microsoft-com:office:office" xmlns:r="http://schemas.openxmlformats.org/officeDocument/2006/relationships" xmlns:m="http://schemas.openxmlformats.org/officeDocument/2006/math" xmlns:v="urn:schemas-microsoft-com:vml" xmlns:wp14="http://schemas.microsoft.com/office/word/2010/wordprocessingDrawing" xmlns:wp="http://schemas.openxmlformats.org/drawingml/2006/wordprocessingDrawing" xmlns:w10="urn:schemas-microsoft-com:office:word" xmlns:w="http://schemas.openxmlformats.org/wordprocessingml/2006/main" xmlns:w14="http://schemas.microsoft.com/office/word/2010/wordml" xmlns:wpg="http://schemas.microsoft.com/office/word/2010/wordprocessingGroup" xmlns:wpi="http://schemas.microsoft.com/office/word/2010/wordprocessingInk" xmlns:wne="http://schemas.microsoft.com/office/word/2006/wordml" xmlns:wps="http://schemas.microsoft.com/office/word/2010/wordprocessingShape" mc:Ignorable="w14 wp14">
+  <w:docDefaults>
+    <w:rPrDefault>
+      <w:rPr>
+        <w:rFonts w:asciiTheme="minorHAnsi" w:eastAsiaTheme="minorHAnsi" w:hAnsiTheme="minorHAnsi" w:cstheme="minorBidi"/>
+        <w:sz w:val="22"/>
+        <w:szCs w:val="22"/>
+        <w:lang w:val="en-US" w:eastAsia="en-US" w:bidi="ar-SA"/>
+      </w:rPr>
+    </w:rPrDefault>
+    <w:pPrDefault>
+      <w:pPr>
+        <w:spacing w:after="160" w:line="259" w:lineRule="auto"/>
+      </w:pPr>
+    </w:pPrDefault>
+  </w:docDefaults>
+  <w:latentStyles w:defLockedState="0" w:defUIPriority="99" w:defSemiHidden="1" w:defUnhideWhenUsed="1" w:defQFormat="0" w:count="276">
+    <w:lsdException w:name="Normal" w:semiHidden="0" w:uiPriority="0" w:unhideWhenUsed="0" w:qFormat="1"/>
+    <w:lsdException w:name="heading 1" w:semiHidden="0" w:uiPriority="9" w:unhideWhenUsed="0" w:qFormat="1"/>
+    <w:lsdException w:name="heading 2" w:uiPriority="9" w:qFormat="1"/>
+    <w:lsdException w:name="heading 3" w:uiPriority="9" w:qFormat="1"/>
+    <w:lsdException w:name="heading 4" w:uiPriority="9" w:qFormat="1"/>
+    <w:lsdException w:name="heading 5" w:uiPriority="9" w:qFormat="1"/>
+    <w:lsdException w:name="heading 6" w:uiPriority="9" w:qFormat="1"/>
+    <w:lsdException w:name="heading 7" w:uiPriority="9" w:qFormat="1"/>
+    <w:lsdException w:name="heading 8" w:uiPriority="9" w:qFormat="1"/>
+    <w:lsdException w:name="heading 9" w:uiPriority="9" w:qFormat="1"/>
+    <w:lsdException w:name="toc 1" w:uiPriority="39"/>
+    <w:lsdException w:name="toc 2" w:uiPriority="39"/>
+    <w:lsdException w:name="toc 3" w:uiPriority="39"/>
+    <w:lsdException w:name="toc 4" w:uiPriority="39"/>
+    <w:lsdException w:name="toc 5" w:uiPriority="39"/>
+    <w:lsdException w:name="toc 6" w:uiPriority="39"/>
+    <w:lsdException w:name="toc 7" w:uiPriority="39"/>
+    <w:lsdException w:name="toc 8" w:uiPriority="39"/>
+    <w:lsdException w:name="toc 9" w:uiPriority="39"/>
+    <w:lsdException w:name="caption" w:uiPriority="35" w:qFormat="1"/>
+    <w:lsdException w:name="Title" w:semiHidden="0" w:uiPriority="10" w:unhideWhenUsed="0" w:qFormat="1"/>
+    <w:lsdException w:name="Default Paragraph Font" w:uiPriority="1"/>
+    <w:lsdException w:name="Subtitle" w:semiHidden="0" w:uiPriority="11" w:unhideWhenUsed="0" w:qFormat="1"/>
+    <w:lsdException w:name="Strong" w:semiHidden="0" w:uiPriority="22" w:unhideWhenUsed="0" w:qFormat="1"/>
+    <w:lsdException w:name="Emphasis" w:semiHidden="0" w:uiPriority="20" w:unhideWhenUsed="0" w:qFormat="1"/>
+    <w:lsdException w:name="Table Grid" w:semiHidden="0" w:uiPriority="39" w:unhideWhenUsed="0"/>
+    <w:lsdException w:name="Note Level 1" w:semiHidden="0" w:unhideWhenUsed="0"/>
+    <w:lsdException w:name="Note Level 2" w:semiHidden="0" w:unhideWhenUsed="0"/>
+    <w:lsdException w:name="Note Level 3" w:semiHidden="0" w:unhideWhenUsed="0"/>
+    <w:lsdException w:name="Note Level 4" w:semiHidden="0" w:unhideWhenUsed="0"/>
+    <w:lsdException w:name="Note Level 5" w:semiHidden="0" w:unhideWhenUsed="0"/>
+    <w:lsdException w:name="Note Level 6" w:semiHidden="0" w:unhideWhenUsed="0"/>
+    <w:lsdException w:name="Note Level 7" w:semiHidden="0" w:unhideWhenUsed="0"/>
+    <w:lsdException w:name="Note Level 8" w:semiHidden="0" w:unhideWhenUsed="0"/>
+    <w:lsdException w:name="Note Level 9" w:semiHidden="0" w:unhideWhenUsed="0"/>
+    <w:lsdException w:name="Placeholder Text" w:unhideWhenUsed="0"/>
+    <w:lsdException w:name="No Spacing" w:semiHidden="0" w:uiPriority="1" w:unhideWhenUsed="0" w:qFormat="1"/>
+    <w:lsdException w:name="Light Shading" w:semiHidden="0" w:uiPriority="60" w:unhideWhenUsed="0"/>
+    <w:lsdException w:name="Light List" w:semiHidden="0" w:uiPriority="61" w:unhideWhenUsed="0"/>
+    <w:lsdException w:name="Light Grid" w:semiHidden="0" w:uiPriority="62" w:unhideWhenUsed="0"/>
+    <w:lsdException w:name="Medium Shading 1" w:semiHidden="0" w:uiPriority="63" w:unhideWhenUsed="0"/>
+    <w:lsdException w:name="Medium Shading 2" w:semiHidden="0" w:uiPriority="64" w:unhideWhenUsed="0"/>
+    <w:lsdException w:name="Medium List 1" w:semiHidden="0" w:uiPriority="65" w:unhideWhenUsed="0"/>
+    <w:lsdException w:name="Medium List 2" w:semiHidden="0" w:uiPriority="66" w:unhideWhenUsed="0"/>
+    <w:lsdException w:name="Medium Grid 1" w:semiHidden="0" w:uiPriority="67" w:unhideWhenUsed="0"/>
+    <w:lsdException w:name="Medium Grid 2" w:semiHidden="0" w:uiPriority="68" w:unhideWhenUsed="0"/>
+    <w:lsdException w:name="Medium Grid 3" w:semiHidden="0" w:uiPriority="69" w:unhideWhenUsed="0"/>
+    <w:lsdException w:name="Dark List" w:semiHidden="0" w:uiPriority="70" w:unhideWhenUsed="0"/>
+    <w:lsdException w:name="Colorful Shading" w:semiHidden="0" w:uiPriority="71" w:unhideWhenUsed="0"/>
+    <w:lsdException w:name="Colorful List" w:semiHidden="0" w:uiPriority="72" w:unhideWhenUsed="0"/>
+    <w:lsdException w:name="Colorful Grid" w:semiHidden="0" w:uiPriority="73" w:unhideWhenUsed="0"/>
+    <w:lsdException w:name="Light Shading Accent 1" w:semiHidden="0" w:uiPriority="60" w:unhideWhenUsed="0"/>
+    <w:lsdException w:name="Light List Accent 1" w:semiHidden="0" w:uiPriority="61" w:unhideWhenUsed="0"/>
+    <w:lsdException w:name="Light Grid Accent 1" w:semiHidden="0" w:uiPriority="62" w:unhideWhenUsed="0"/>
+    <w:lsdException w:name="Medium Shading 1 Accent 1" w:semiHidden="0" w:uiPriority="63" w:unhideWhenUsed="0"/>
+    <w:lsdException w:name="Medium Shading 2 Accent 1" w:semiHidden="0" w:uiPriority="64" w:unhideWhenUsed="0"/>
+    <w:lsdException w:name="Medium List 1 Accent 1" w:semiHidden="0" w:uiPriority="65" w:unhideWhenUsed="0"/>
+    <w:lsdException w:name="Revision" w:unhideWhenUsed="0"/>
+    <w:lsdException w:name="List Paragraph" w:semiHidden="0" w:uiPriority="34" w:unhideWhenUsed="0" w:qFormat="1"/>
+    <w:lsdException w:name="Quote" w:semiHidden="0" w:uiPriority="29" w:unhideWhenUsed="0" w:qFormat="1"/>
+    <w:lsdException w:name="Intense Quote" w:semiHidden="0" w:uiPriority="30" w:unhideWhenUsed="0" w:qFormat="1"/>
+    <w:lsdException w:name="Medium List 2 Accent 1" w:semiHidden="0" w:uiPriority="66" w:unhideWhenUsed="0"/>
+    <w:lsdException w:name="Medium Grid 1 Accent 1" w:semiHidden="0" w:uiPriority="67" w:unhideWhenUsed="0"/>
+    <w:lsdException w:name="Medium Grid 2 Accent 1" w:semiHidden="0" w:uiPriority="68" w:unhideWhenUsed="0"/>
+    <w:lsdException w:name="Medium Grid 3 Accent 1" w:semiHidden="0" w:uiPriority="69" w:unhideWhenUsed="0"/>
+    <w:lsdException w:name="Dark List Accent 1" w:semiHidden="0" w:uiPriority="70" w:unhideWhenUsed="0"/>
+    <w:lsdException w:name="Colorful Shading Accent 1" w:semiHidden="0" w:uiPriority="71" w:unhideWhenUsed="0"/>
+    <w:lsdException w:name="Colorful List Accent 1" w:semiHidden="0" w:uiPriority="72" w:unhideWhenUsed="0"/>
+    <w:lsdException w:name="Colorful Grid Accent 1" w:semiHidden="0" w:uiPriority="73" w:unhideWhenUsed="0"/>
+    <w:lsdException w:name="Light Shading Accent 2" w:semiHidden="0" w:uiPriority="60" w:unhideWhenUsed="0"/>
+    <w:lsdException w:name="Light List Accent 2" w:semiHidden="0" w:uiPriority="61" w:unhideWhenUsed="0"/>
+    <w:lsdException w:name="Light Grid Accent 2" w:semiHidden="0" w:uiPriority="62" w:unhideWhenUsed="0"/>
+    <w:lsdException w:name="Medium Shading 1 Accent 2" w:semiHidden="0" w:uiPriority="63" w:unhideWhenUsed="0"/>
+    <w:lsdException w:name="Medium Shading 2 Accent 2" w:semiHidden="0" w:uiPriority="64" w:unhideWhenUsed="0"/>
+    <w:lsdException w:name="Medium List 1 Accent 2" w:semiHidden="0" w:uiPriority="65" w:unhideWhenUsed="0"/>
+    <w:lsdException w:name="Medium List 2 Accent 2" w:semiHidden="0" w:uiPriority="66" w:unhideWhenUsed="0"/>
+    <w:lsdException w:name="Medium Grid 1 Accent 2" w:semiHidden="0" w:uiPriority="67" w:unhideWhenUsed="0"/>
+    <w:lsdException w:name="Medium Grid 2 Accent 2" w:semiHidden="0" w:uiPriority="68" w:unhideWhenUsed="0"/>
+    <w:lsdException w:name="Medium Grid 3 Accent 2" w:semiHidden="0" w:uiPriority="69" w:unhideWhenUsed="0"/>
+    <w:lsdException w:name="Dark List Accent 2" w:semiHidden="0" w:uiPriority="70" w:unhideWhenUsed="0"/>
+    <w:lsdException w:name="Colorful Shading Accent 2" w:semiHidden="0" w:uiPriority="71" w:unhideWhenUsed="0"/>
+    <w:lsdException w:name="Colorful List Accent 2" w:semiHidden="0" w:uiPriority="72" w:unhideWhenUsed="0"/>
+    <w:lsdException w:name="Colorful Grid Accent 2" w:semiHidden="0" w:uiPriority="73" w:unhideWhenUsed="0"/>
+    <w:lsdException w:name="Light Shading Accent 3" w:semiHidden="0" w:uiPriority="60" w:unhideWhenUsed="0"/>
+    <w:lsdException w:name="Light List Accent 3" w:semiHidden="0" w:uiPriority="61" w:unhideWhenUsed="0"/>
+    <w:lsdException w:name="Light Grid Accent 3" w:semiHidden="0" w:uiPriority="62" w:unhideWhenUsed="0"/>
+    <w:lsdException w:name="Medium Shading 1 Accent 3" w:semiHidden="0" w:uiPriority="63" w:unhideWhenUsed="0"/>
+    <w:lsdException w:name="Medium Shading 2 Accent 3" w:semiHidden="0" w:uiPriority="64" w:unhideWhenUsed="0"/>
+    <w:lsdException w:name="Medium List 1 Accent 3" w:semiHidden="0" w:uiPriority="65" w:unhideWhenUsed="0"/>
+    <w:lsdException w:name="Medium List 2 Accent 3" w:semiHidden="0" w:uiPriority="66" w:unhideWhenUsed="0"/>
+    <w:lsdException w:name="Medium Grid 1 Accent 3" w:semiHidden="0" w:uiPriority="67" w:unhideWhenUsed="0"/>
+    <w:lsdException w:name="Medium Grid 2 Accent 3" w:semiHidden="0" w:uiPriority="68" w:unhideWhenUsed="0"/>
+    <w:lsdException w:name="Medium Grid 3 Accent 3" w:semiHidden="0" w:uiPriority="69" w:unhideWhenUsed="0"/>
+    <w:lsdException w:name="Dark List Accent 3" w:semiHidden="0" w:uiPriority="70" w:unhideWhenUsed="0"/>
+    <w:lsdException w:name="Colorful Shading Accent 3" w:semiHidden="0" w:uiPriority="71" w:unhideWhenUsed="0"/>
+    <w:lsdException w:name="Colorful List Accent 3" w:semiHidden="0" w:uiPriority="72" w:unhideWhenUsed="0"/>
+    <w:lsdException w:name="Colorful Grid Accent 3" w:semiHidden="0" w:uiPriority="73" w:unhideWhenUsed="0"/>
+    <w:lsdException w:name="Light Shading Accent 4" w:semiHidden="0" w:uiPriority="60" w:unhideWhenUsed="0"/>
+    <w:lsdException w:name="Light List Accent 4" w:semiHidden="0" w:uiPriority="61" w:unhideWhenUsed="0"/>
+    <w:lsdException w:name="Light Grid Accent 4" w:semiHidden="0" w:uiPriority="62" w:unhideWhenUsed="0"/>
+    <w:lsdException w:name="Medium Shading 1 Accent 4" w:semiHidden="0" w:uiPriority="63" w:unhideWhenUsed="0"/>
+    <w:lsdException w:name="Medium Shading 2 Accent 4" w:semiHidden="0" w:uiPriority="64" w:unhideWhenUsed="0"/>
+    <w:lsdException w:name="Medium List 1 Accent 4" w:semiHidden="0" w:uiPriority="65" w:unhideWhenUsed="0"/>
+    <w:lsdException w:name="Medium List 2 Accent 4" w:semiHidden="0" w:uiPriority="66" w:unhideWhenUsed="0"/>
+    <w:lsdException w:name="Medium Grid 1 Accent 4" w:semiHidden="0" w:uiPriority="67" w:unhideWhenUsed="0"/>
+    <w:lsdException w:name="Medium Grid 2 Accent 4" w:semiHidden="0" w:uiPriority="68" w:unhideWhenUsed="0"/>
+    <w:lsdException w:name="Medium Grid 3 Accent 4" w:semiHidden="0" w:uiPriority="69" w:unhideWhenUsed="0"/>
+    <w:lsdException w:name="Dark List Accent 4" w:semiHidden="0" w:uiPriority="70" w:unhideWhenUsed="0"/>
+    <w:lsdException w:name="Colorful Shading Accent 4" w:semiHidden="0" w:uiPriority="71" w:unhideWhenUsed="0"/>
+    <w:lsdException w:name="Colorful List Accent 4" w:semiHidden="0" w:uiPriority="72" w:unhideWhenUsed="0"/>
+    <w:lsdException w:name="Colorful Grid Accent 4" w:semiHidden="0" w:uiPriority="73" w:unhideWhenUsed="0"/>
+    <w:lsdException w:name="Light Shading Accent 5" w:semiHidden="0" w:uiPriority="60" w:unhideWhenUsed="0"/>
+    <w:lsdException w:name="Light List Accent 5" w:semiHidden="0" w:uiPriority="61" w:unhideWhenUsed="0"/>
+    <w:lsdException w:name="Light Grid Accent 5" w:semiHidden="0" w:uiPriority="62" w:unhideWhenUsed="0"/>
+    <w:lsdException w:name="Medium Shading 1 Accent 5" w:semiHidden="0" w:uiPriority="63" w:unhideWhenUsed="0"/>
+    <w:lsdException w:name="Medium Shading 2 Accent 5" w:semiHidden="0" w:uiPriority="64" w:unhideWhenUsed="0"/>
+    <w:lsdException w:name="Medium List 1 Accent 5" w:semiHidden="0" w:uiPriority="65" w:unhideWhenUsed="0"/>
+    <w:lsdException w:name="Medium List 2 Accent 5" w:semiHidden="0" w:uiPriority="66" w:unhideWhenUsed="0"/>
+    <w:lsdException w:name="Medium Grid 1 Accent 5" w:semiHidden="0" w:uiPriority="67" w:unhideWhenUsed="0"/>
+    <w:lsdException w:name="Medium Grid 2 Accent 5" w:semiHidden="0" w:uiPriority="68" w:unhideWhenUsed="0"/>
+    <w:lsdException w:name="Medium Grid 3 Accent 5" w:semiHidden="0" w:uiPriority="69" w:unhideWhenUsed="0"/>
+    <w:lsdException w:name="Dark List Accent 5" w:semiHidden="0" w:uiPriority="70" w:unhideWhenUsed="0"/>
+    <w:lsdException w:name="Colorful Shading Accent 5" w:semiHidden="0" w:uiPriority="71" w:unhideWhenUsed="0"/>
+    <w:lsdException w:name="Colorful List Accent 5" w:semiHidden="0" w:uiPriority="72" w:unhideWhenUsed="0"/>
+    <w:lsdException w:name="Colorful Grid Accent 5" w:semiHidden="0" w:uiPriority="73" w:unhideWhenUsed="0"/>
+    <w:lsdException w:name="Light Shading Accent 6" w:semiHidden="0" w:uiPriority="60" w:unhideWhenUsed="0"/>
+    <w:lsdException w:name="Light List Accent 6" w:semiHidden="0" w:uiPriority="61" w:unhideWhenUsed="0"/>
+    <w:lsdException w:name="Light Grid Accent 6" w:semiHidden="0" w:uiPriority="62" w:unhideWhenUsed="0"/>
+    <w:lsdException w:name="Medium Shading 1 Accent 6" w:semiHidden="0" w:uiPriority="63" w:unhideWhenUsed="0"/>
+    <w:lsdException w:name="Medium Shading 2 Accent 6" w:semiHidden="0" w:uiPriority="64" w:unhideWhenUsed="0"/>
+    <w:lsdException w:name="Medium List 1 Accent 6" w:semiHidden="0" w:uiPriority="65" w:unhideWhenUsed="0"/>
+    <w:lsdException w:name="Medium List 2 Accent 6" w:semiHidden="0" w:uiPriority="66" w:unhideWhenUsed="0"/>
+    <w:lsdException w:name="Medium Grid 1 Accent 6" w:semiHidden="0" w:uiPriority="67" w:unhideWhenUsed="0"/>
+    <w:lsdException w:name="Medium Grid 2 Accent 6" w:semiHidden="0" w:uiPriority="68" w:unhideWhenUsed="0"/>
+    <w:lsdException w:name="Medium Grid 3 Accent 6" w:semiHidden="0" w:uiPriority="69" w:unhideWhenUsed="0"/>
+    <w:lsdException w:name="Dark List Accent 6" w:semiHidden="0" w:uiPriority="70" w:unhideWhenUsed="0"/>
+    <w:lsdException w:name="Colorful Shading Accent 6" w:semiHidden="0" w:uiPriority="71" w:unhideWhenUsed="0"/>
+    <w:lsdException w:name="Colorful List Accent 6" w:semiHidden="0" w:uiPriority="72" w:unhideWhenUsed="0"/>
+    <w:lsdException w:name="Colorful Grid Accent 6" w:semiHidden="0" w:uiPriority="73" w:unhideWhenUsed="0"/>
+    <w:lsdException w:name="Subtle Emphasis" w:semiHidden="0" w:uiPriority="19" w:unhideWhenUsed="0" w:qFormat="1"/>
+    <w:lsdException w:name="Intense Emphasis" w:semiHidden="0" w:uiPriority="21" w:unhideWhenUsed="0" w:qFormat="1"/>
+    <w:lsdException w:name="Subtle Reference" w:semiHidden="0" w:uiPriority="31" w:unhideWhenUsed="0" w:qFormat="1"/>
+    <w:lsdException w:name="Intense Reference" w:semiHidden="0" w:uiPriority="32" w:unhideWhenUsed="0" w:qFormat="1"/>
+    <w:lsdException w:name="Book Title" w:semiHidden="0" w:uiPriority="33" w:unhideWhenUsed="0" w:qFormat="1"/>
+    <w:lsdException w:name="Bibliography" w:uiPriority="37"/>
+    <w:lsdException w:name="TOC Heading" w:uiPriority="39" w:qFormat="1"/>
   </w:latentStyles>
   <w:style w:type="paragraph" w:default="1" w:styleId="Normal">
     <w:name w:val="Normal"/>
@@ -1562,7 +1616,7 @@
     </a:clrScheme>
     <a:fontScheme name="Office">
       <a:majorFont>
-        <a:latin typeface="Calibri Light" panose="020F0302020204030204"/>
+        <a:latin typeface="Calibri Light"/>
         <a:ea typeface=""/>
         <a:cs typeface=""/>
         <a:font script="Jpan" typeface="游ゴシック Light"/>
@@ -1597,7 +1651,7 @@
         <a:font script="Geor" typeface="Sylfaen"/>
       </a:majorFont>
       <a:minorFont>
-        <a:latin typeface="Calibri" panose="020F0502020204030204"/>
+        <a:latin typeface="Calibri"/>
         <a:ea typeface=""/>
         <a:cs typeface=""/>
         <a:font script="Jpan" typeface="游明朝"/>
@@ -1774,7 +1828,7 @@
   <a:extraClrSchemeLst/>
   <a:extLst>
     <a:ext uri="{05A4C25C-085E-4340-85A3-A5531E510DB2}">
-      <thm15:themeFamily xmlns:thm15="http://schemas.microsoft.com/office/thememl/2012/main" name="Office Theme" id="{62F939B6-93AF-4DB8-9C6B-D6C7DFDC589F}" vid="{4A3C46E8-61CC-4603-A589-7422A47A8E4A}"/>
+      <thm15:themeFamily xmlns:thm15="http://schemas.microsoft.com/office/thememl/2012/main" xmlns="" name="Office Theme" id="{62F939B6-93AF-4DB8-9C6B-D6C7DFDC589F}" vid="{4A3C46E8-61CC-4603-A589-7422A47A8E4A}"/>
     </a:ext>
   </a:extLst>
 </a:theme>

</xml_diff>

<commit_message>
Small update to report before submission
</commit_message>
<xml_diff>
--- a/3_23 Status Report for Senior Project.docx
+++ b/3_23 Status Report for Senior Project.docx
@@ -1,6 +1,6 @@
 
 <file path=word/document.xml><?xml version="1.0" encoding="utf-8"?>
-<w:document xmlns:wpc="http://schemas.microsoft.com/office/word/2010/wordprocessingCanvas" xmlns:mo="http://schemas.microsoft.com/office/mac/office/2008/main" xmlns:mc="http://schemas.openxmlformats.org/markup-compatibility/2006" xmlns:mv="urn:schemas-microsoft-com:mac:vml" xmlns:o="urn:schemas-microsoft-com:office:office" xmlns:r="http://schemas.openxmlformats.org/officeDocument/2006/relationships" xmlns:m="http://schemas.openxmlformats.org/officeDocument/2006/math" xmlns:v="urn:schemas-microsoft-com:vml" xmlns:wp14="http://schemas.microsoft.com/office/word/2010/wordprocessingDrawing" xmlns:wp="http://schemas.openxmlformats.org/drawingml/2006/wordprocessingDrawing" xmlns:w10="urn:schemas-microsoft-com:office:word" xmlns:w="http://schemas.openxmlformats.org/wordprocessingml/2006/main" xmlns:w14="http://schemas.microsoft.com/office/word/2010/wordml" xmlns:wpg="http://schemas.microsoft.com/office/word/2010/wordprocessingGroup" xmlns:wpi="http://schemas.microsoft.com/office/word/2010/wordprocessingInk" xmlns:wne="http://schemas.microsoft.com/office/word/2006/wordml" xmlns:wps="http://schemas.microsoft.com/office/word/2010/wordprocessingShape" mc:Ignorable="w14 wp14">
+<w:document xmlns:wpc="http://schemas.microsoft.com/office/word/2010/wordprocessingCanvas" xmlns:cx="http://schemas.microsoft.com/office/drawing/2014/chartex" xmlns:cx1="http://schemas.microsoft.com/office/drawing/2015/9/8/chartex" xmlns:mc="http://schemas.openxmlformats.org/markup-compatibility/2006" xmlns:o="urn:schemas-microsoft-com:office:office" xmlns:r="http://schemas.openxmlformats.org/officeDocument/2006/relationships" xmlns:m="http://schemas.openxmlformats.org/officeDocument/2006/math" xmlns:v="urn:schemas-microsoft-com:vml" xmlns:wp14="http://schemas.microsoft.com/office/word/2010/wordprocessingDrawing" xmlns:wp="http://schemas.openxmlformats.org/drawingml/2006/wordprocessingDrawing" xmlns:w10="urn:schemas-microsoft-com:office:word" xmlns:w="http://schemas.openxmlformats.org/wordprocessingml/2006/main" xmlns:w14="http://schemas.microsoft.com/office/word/2010/wordml" xmlns:w15="http://schemas.microsoft.com/office/word/2012/wordml" xmlns:w16se="http://schemas.microsoft.com/office/word/2015/wordml/symex" xmlns:wpg="http://schemas.microsoft.com/office/word/2010/wordprocessingGroup" xmlns:wpi="http://schemas.microsoft.com/office/word/2010/wordprocessingInk" xmlns:wne="http://schemas.microsoft.com/office/word/2006/wordml" xmlns:wps="http://schemas.microsoft.com/office/word/2010/wordprocessingShape" mc:Ignorable="w14 w15 w16se wp14">
   <w:body>
     <w:p/>
     <w:p>
@@ -190,7 +190,14 @@
           <w:sz w:val="24"/>
           <w:szCs w:val="24"/>
         </w:rPr>
-        <w:t>successfully retrieved geolocation</w:t>
+        <w:t>successfully retrieved geolocation data from the server</w:t>
+      </w:r>
+      <w:r>
+        <w:rPr>
+          <w:sz w:val="24"/>
+          <w:szCs w:val="24"/>
+        </w:rPr>
+        <w:t>. We’ve correctly calculated the distance in miles and kilometers between two given locations. We</w:t>
       </w:r>
       <w:r>
         <w:rPr>
@@ -204,32 +211,31 @@
           <w:sz w:val="24"/>
           <w:szCs w:val="24"/>
         </w:rPr>
-        <w:t>data from the server</w:t>
-      </w:r>
-      <w:r>
-        <w:rPr>
-          <w:sz w:val="24"/>
-          <w:szCs w:val="24"/>
-        </w:rPr>
-        <w:t>. We’ve correctly calculated the distance in miles and kilometers between two given locations. We</w:t>
-      </w:r>
-      <w:r>
-        <w:rPr>
-          <w:sz w:val="24"/>
-          <w:szCs w:val="24"/>
-        </w:rPr>
-        <w:t xml:space="preserve"> </w:t>
-      </w:r>
-      <w:r>
-        <w:rPr>
-          <w:sz w:val="24"/>
-          <w:szCs w:val="24"/>
-        </w:rPr>
         <w:t>are currently working on matching it to other users in the same area.</w:t>
       </w:r>
     </w:p>
     <w:p>
       <w:pPr>
+        <w:pStyle w:val="ListParagraph"/>
+        <w:numPr>
+          <w:ilvl w:val="0"/>
+          <w:numId w:val="2"/>
+        </w:numPr>
+        <w:rPr>
+          <w:sz w:val="24"/>
+          <w:szCs w:val="24"/>
+        </w:rPr>
+      </w:pPr>
+      <w:r>
+        <w:rPr>
+          <w:sz w:val="24"/>
+          <w:szCs w:val="24"/>
+        </w:rPr>
+        <w:t>An app-side REST DELETE command was recently requested by some team members, this has been implemented, but not tested.</w:t>
+      </w:r>
+    </w:p>
+    <w:p>
+      <w:pPr>
         <w:rPr>
           <w:sz w:val="24"/>
           <w:szCs w:val="24"/>
@@ -250,8 +256,6 @@
         </w:rPr>
         <w:t>Not Started Project Goals:</w:t>
       </w:r>
-      <w:bookmarkStart w:id="0" w:name="_GoBack"/>
-      <w:bookmarkEnd w:id="0"/>
     </w:p>
     <w:p>
       <w:pPr>
@@ -270,27 +274,21 @@
           <w:sz w:val="24"/>
           <w:szCs w:val="24"/>
         </w:rPr>
-        <w:t>After unsuccessfully trying to implement an AWS messaging solution, we have moved on to Google Cloud Messaging. We are currently working on gaining access to the necessary keys that we need to use this service and then we will begin to implement it. Although we have only recently started to look into this, we feel that it was necessary to move on from the AWS messaging service. If this also fails to be usable, we will implement a messaging service ourselves, but this will be a last resort and it will likely require a lot of additional resources, both from our server and from the user’s device.</w:t>
-      </w:r>
-    </w:p>
-    <w:p>
-      <w:pPr>
-        <w:pStyle w:val="ListParagraph"/>
-        <w:numPr>
-          <w:ilvl w:val="0"/>
-          <w:numId w:val="4"/>
-        </w:numPr>
-        <w:rPr>
-          <w:sz w:val="24"/>
-          <w:szCs w:val="24"/>
-        </w:rPr>
-      </w:pPr>
-      <w:r>
-        <w:rPr>
-          <w:sz w:val="24"/>
-          <w:szCs w:val="24"/>
-        </w:rPr>
-        <w:t>An app-side REST DELETE command was recently requested by some team members, this likely will take very little time to implement.</w:t>
+        <w:t>After unsuccessfully trying to implement an AWS messaging solution, we have moved on to Google Cloud Messaging. We are currently working on gaining access to the necessary keys that we need to use this service and then we will begin to implement it. Although we have only recently started to look into this, we feel that it was necessary to move on from the AWS messaging service. If this also fails to be usable, we will implement a messaging service ourselves, bu</w:t>
+      </w:r>
+      <w:r>
+        <w:rPr>
+          <w:sz w:val="24"/>
+          <w:szCs w:val="24"/>
+        </w:rPr>
+        <w:t>t this will be a last resort as</w:t>
+      </w:r>
+      <w:r>
+        <w:rPr>
+          <w:sz w:val="24"/>
+          <w:szCs w:val="24"/>
+        </w:rPr>
+        <w:t xml:space="preserve"> it will likely require a lot of additional resources, both from our server and from the user’s device.</w:t>
       </w:r>
     </w:p>
     <w:p>
@@ -366,31 +364,59 @@
           <w:sz w:val="24"/>
           <w:szCs w:val="24"/>
         </w:rPr>
-        <w:t xml:space="preserve"> would have allowed us to use some AWS services that are otherwise unavailable to us, such as messaging. After spending a fairly large amount of time trying to understand and implement </w:t>
-      </w:r>
-      <w:proofErr w:type="spellStart"/>
-      <w:r>
-        <w:rPr>
-          <w:sz w:val="24"/>
-          <w:szCs w:val="24"/>
-        </w:rPr>
-        <w:t>Cognito</w:t>
-      </w:r>
-      <w:proofErr w:type="spellEnd"/>
-      <w:r>
-        <w:rPr>
-          <w:sz w:val="24"/>
-          <w:szCs w:val="24"/>
-        </w:rPr>
-        <w:t xml:space="preserve"> (being mostly unsuccessful), we </w:t>
-      </w:r>
-      <w:r>
-        <w:rPr>
-          <w:sz w:val="24"/>
-          <w:szCs w:val="24"/>
-        </w:rPr>
-        <w:t>decided it would be better to spend our time in other areas and we could simply look for an alternative messaging service.</w:t>
-      </w:r>
+        <w:t xml:space="preserve"> would have allowed us to use some AWS services that are otherwise unavailable to us, such as messaging. After spending </w:t>
+      </w:r>
+      <w:r>
+        <w:rPr>
+          <w:sz w:val="24"/>
+          <w:szCs w:val="24"/>
+        </w:rPr>
+        <w:t>so much time with so little result,</w:t>
+      </w:r>
+      <w:r>
+        <w:rPr>
+          <w:sz w:val="24"/>
+          <w:szCs w:val="24"/>
+        </w:rPr>
+        <w:t xml:space="preserve"> we </w:t>
+      </w:r>
+      <w:r>
+        <w:rPr>
+          <w:sz w:val="24"/>
+          <w:szCs w:val="24"/>
+        </w:rPr>
+        <w:t>decided it w</w:t>
+      </w:r>
+      <w:r>
+        <w:rPr>
+          <w:sz w:val="24"/>
+          <w:szCs w:val="24"/>
+        </w:rPr>
+        <w:t>ould be better to spend our energy</w:t>
+      </w:r>
+      <w:r>
+        <w:rPr>
+          <w:sz w:val="24"/>
+          <w:szCs w:val="24"/>
+        </w:rPr>
+        <w:t xml:space="preserve"> in other areas and</w:t>
+      </w:r>
+      <w:r>
+        <w:rPr>
+          <w:sz w:val="24"/>
+          <w:szCs w:val="24"/>
+        </w:rPr>
+        <w:t xml:space="preserve"> to</w:t>
+      </w:r>
+      <w:r>
+        <w:rPr>
+          <w:sz w:val="24"/>
+          <w:szCs w:val="24"/>
+        </w:rPr>
+        <w:t xml:space="preserve"> simply look for an alternative messaging service.</w:t>
+      </w:r>
+      <w:bookmarkStart w:id="0" w:name="_GoBack"/>
+      <w:bookmarkEnd w:id="0"/>
     </w:p>
     <w:p>
       <w:pPr>
@@ -476,7 +502,7 @@
       </w:r>
     </w:p>
     <w:sectPr>
-      <w:headerReference w:type="default" r:id="rId8"/>
+      <w:headerReference w:type="default" r:id="rId7"/>
       <w:pgSz w:w="12240" w:h="15840"/>
       <w:pgMar w:top="1440" w:right="1440" w:bottom="1440" w:left="1440" w:header="720" w:footer="720" w:gutter="0"/>
       <w:cols w:space="720"/>
@@ -487,7 +513,7 @@
 </file>
 
 <file path=word/endnotes.xml><?xml version="1.0" encoding="utf-8"?>
-<w:endnotes xmlns:wpc="http://schemas.microsoft.com/office/word/2010/wordprocessingCanvas" xmlns:mo="http://schemas.microsoft.com/office/mac/office/2008/main" xmlns:mc="http://schemas.openxmlformats.org/markup-compatibility/2006" xmlns:mv="urn:schemas-microsoft-com:mac:vml" xmlns:o="urn:schemas-microsoft-com:office:office" xmlns:r="http://schemas.openxmlformats.org/officeDocument/2006/relationships" xmlns:m="http://schemas.openxmlformats.org/officeDocument/2006/math" xmlns:v="urn:schemas-microsoft-com:vml" xmlns:wp14="http://schemas.microsoft.com/office/word/2010/wordprocessingDrawing" xmlns:wp="http://schemas.openxmlformats.org/drawingml/2006/wordprocessingDrawing" xmlns:w10="urn:schemas-microsoft-com:office:word" xmlns:w="http://schemas.openxmlformats.org/wordprocessingml/2006/main" xmlns:w14="http://schemas.microsoft.com/office/word/2010/wordml" xmlns:wpg="http://schemas.microsoft.com/office/word/2010/wordprocessingGroup" xmlns:wpi="http://schemas.microsoft.com/office/word/2010/wordprocessingInk" xmlns:wne="http://schemas.microsoft.com/office/word/2006/wordml" xmlns:wps="http://schemas.microsoft.com/office/word/2010/wordprocessingShape" mc:Ignorable="w14 wp14">
+<w:endnotes xmlns:wpc="http://schemas.microsoft.com/office/word/2010/wordprocessingCanvas" xmlns:cx="http://schemas.microsoft.com/office/drawing/2014/chartex" xmlns:cx1="http://schemas.microsoft.com/office/drawing/2015/9/8/chartex" xmlns:mc="http://schemas.openxmlformats.org/markup-compatibility/2006" xmlns:o="urn:schemas-microsoft-com:office:office" xmlns:r="http://schemas.openxmlformats.org/officeDocument/2006/relationships" xmlns:m="http://schemas.openxmlformats.org/officeDocument/2006/math" xmlns:v="urn:schemas-microsoft-com:vml" xmlns:wp14="http://schemas.microsoft.com/office/word/2010/wordprocessingDrawing" xmlns:wp="http://schemas.openxmlformats.org/drawingml/2006/wordprocessingDrawing" xmlns:w10="urn:schemas-microsoft-com:office:word" xmlns:w="http://schemas.openxmlformats.org/wordprocessingml/2006/main" xmlns:w14="http://schemas.microsoft.com/office/word/2010/wordml" xmlns:w15="http://schemas.microsoft.com/office/word/2012/wordml" xmlns:w16se="http://schemas.microsoft.com/office/word/2015/wordml/symex" xmlns:wpg="http://schemas.microsoft.com/office/word/2010/wordprocessingGroup" xmlns:wpi="http://schemas.microsoft.com/office/word/2010/wordprocessingInk" xmlns:wne="http://schemas.microsoft.com/office/word/2006/wordml" xmlns:wps="http://schemas.microsoft.com/office/word/2010/wordprocessingShape" mc:Ignorable="w14 w15 w16se wp14">
   <w:endnote w:type="separator" w:id="-1">
     <w:p>
       <w:pPr>
@@ -512,7 +538,7 @@
 </file>
 
 <file path=word/footnotes.xml><?xml version="1.0" encoding="utf-8"?>
-<w:footnotes xmlns:wpc="http://schemas.microsoft.com/office/word/2010/wordprocessingCanvas" xmlns:mo="http://schemas.microsoft.com/office/mac/office/2008/main" xmlns:mc="http://schemas.openxmlformats.org/markup-compatibility/2006" xmlns:mv="urn:schemas-microsoft-com:mac:vml" xmlns:o="urn:schemas-microsoft-com:office:office" xmlns:r="http://schemas.openxmlformats.org/officeDocument/2006/relationships" xmlns:m="http://schemas.openxmlformats.org/officeDocument/2006/math" xmlns:v="urn:schemas-microsoft-com:vml" xmlns:wp14="http://schemas.microsoft.com/office/word/2010/wordprocessingDrawing" xmlns:wp="http://schemas.openxmlformats.org/drawingml/2006/wordprocessingDrawing" xmlns:w10="urn:schemas-microsoft-com:office:word" xmlns:w="http://schemas.openxmlformats.org/wordprocessingml/2006/main" xmlns:w14="http://schemas.microsoft.com/office/word/2010/wordml" xmlns:wpg="http://schemas.microsoft.com/office/word/2010/wordprocessingGroup" xmlns:wpi="http://schemas.microsoft.com/office/word/2010/wordprocessingInk" xmlns:wne="http://schemas.microsoft.com/office/word/2006/wordml" xmlns:wps="http://schemas.microsoft.com/office/word/2010/wordprocessingShape" mc:Ignorable="w14 wp14">
+<w:footnotes xmlns:wpc="http://schemas.microsoft.com/office/word/2010/wordprocessingCanvas" xmlns:cx="http://schemas.microsoft.com/office/drawing/2014/chartex" xmlns:cx1="http://schemas.microsoft.com/office/drawing/2015/9/8/chartex" xmlns:mc="http://schemas.openxmlformats.org/markup-compatibility/2006" xmlns:o="urn:schemas-microsoft-com:office:office" xmlns:r="http://schemas.openxmlformats.org/officeDocument/2006/relationships" xmlns:m="http://schemas.openxmlformats.org/officeDocument/2006/math" xmlns:v="urn:schemas-microsoft-com:vml" xmlns:wp14="http://schemas.microsoft.com/office/word/2010/wordprocessingDrawing" xmlns:wp="http://schemas.openxmlformats.org/drawingml/2006/wordprocessingDrawing" xmlns:w10="urn:schemas-microsoft-com:office:word" xmlns:w="http://schemas.openxmlformats.org/wordprocessingml/2006/main" xmlns:w14="http://schemas.microsoft.com/office/word/2010/wordml" xmlns:w15="http://schemas.microsoft.com/office/word/2012/wordml" xmlns:w16se="http://schemas.microsoft.com/office/word/2015/wordml/symex" xmlns:wpg="http://schemas.microsoft.com/office/word/2010/wordprocessingGroup" xmlns:wpi="http://schemas.microsoft.com/office/word/2010/wordprocessingInk" xmlns:wne="http://schemas.microsoft.com/office/word/2006/wordml" xmlns:wps="http://schemas.microsoft.com/office/word/2010/wordprocessingShape" mc:Ignorable="w14 w15 w16se wp14">
   <w:footnote w:type="separator" w:id="-1">
     <w:p>
       <w:pPr>
@@ -537,7 +563,7 @@
 </file>
 
 <file path=word/header1.xml><?xml version="1.0" encoding="utf-8"?>
-<w:hdr xmlns:wpc="http://schemas.microsoft.com/office/word/2010/wordprocessingCanvas" xmlns:mo="http://schemas.microsoft.com/office/mac/office/2008/main" xmlns:mc="http://schemas.openxmlformats.org/markup-compatibility/2006" xmlns:mv="urn:schemas-microsoft-com:mac:vml" xmlns:o="urn:schemas-microsoft-com:office:office" xmlns:r="http://schemas.openxmlformats.org/officeDocument/2006/relationships" xmlns:m="http://schemas.openxmlformats.org/officeDocument/2006/math" xmlns:v="urn:schemas-microsoft-com:vml" xmlns:wp14="http://schemas.microsoft.com/office/word/2010/wordprocessingDrawing" xmlns:wp="http://schemas.openxmlformats.org/drawingml/2006/wordprocessingDrawing" xmlns:w10="urn:schemas-microsoft-com:office:word" xmlns:w="http://schemas.openxmlformats.org/wordprocessingml/2006/main" xmlns:w14="http://schemas.microsoft.com/office/word/2010/wordml" xmlns:wpg="http://schemas.microsoft.com/office/word/2010/wordprocessingGroup" xmlns:wpi="http://schemas.microsoft.com/office/word/2010/wordprocessingInk" xmlns:wne="http://schemas.microsoft.com/office/word/2006/wordml" xmlns:wps="http://schemas.microsoft.com/office/word/2010/wordprocessingShape" mc:Ignorable="w14 wp14">
+<w:hdr xmlns:wpc="http://schemas.microsoft.com/office/word/2010/wordprocessingCanvas" xmlns:cx="http://schemas.microsoft.com/office/drawing/2014/chartex" xmlns:cx1="http://schemas.microsoft.com/office/drawing/2015/9/8/chartex" xmlns:mc="http://schemas.openxmlformats.org/markup-compatibility/2006" xmlns:o="urn:schemas-microsoft-com:office:office" xmlns:r="http://schemas.openxmlformats.org/officeDocument/2006/relationships" xmlns:m="http://schemas.openxmlformats.org/officeDocument/2006/math" xmlns:v="urn:schemas-microsoft-com:vml" xmlns:wp14="http://schemas.microsoft.com/office/word/2010/wordprocessingDrawing" xmlns:wp="http://schemas.openxmlformats.org/drawingml/2006/wordprocessingDrawing" xmlns:w10="urn:schemas-microsoft-com:office:word" xmlns:w="http://schemas.openxmlformats.org/wordprocessingml/2006/main" xmlns:w14="http://schemas.microsoft.com/office/word/2010/wordml" xmlns:w15="http://schemas.microsoft.com/office/word/2012/wordml" xmlns:w16se="http://schemas.microsoft.com/office/word/2015/wordml/symex" xmlns:wpg="http://schemas.microsoft.com/office/word/2010/wordprocessingGroup" xmlns:wpi="http://schemas.microsoft.com/office/word/2010/wordprocessingInk" xmlns:wne="http://schemas.microsoft.com/office/word/2006/wordml" xmlns:wps="http://schemas.microsoft.com/office/word/2010/wordprocessingShape" mc:Ignorable="w14 w15 w16se wp14">
   <w:p>
     <w:pPr>
       <w:pStyle w:val="Header"/>
@@ -572,7 +598,15 @@
     </w:r>
     <w:proofErr w:type="spellEnd"/>
     <w:r>
-      <w:t>, Kevin Shea, Benson Xu</w:t>
+      <w:t xml:space="preserve">, Kevin </w:t>
+    </w:r>
+    <w:proofErr w:type="spellStart"/>
+    <w:r>
+      <w:t>Shea</w:t>
+    </w:r>
+    <w:proofErr w:type="spellEnd"/>
+    <w:r>
+      <w:t>, Benson Xu</w:t>
     </w:r>
   </w:p>
   <w:p>
@@ -580,15 +614,18 @@
       <w:pStyle w:val="Header"/>
     </w:pPr>
     <w:r>
-      <w:t>3/22/2016</w:t>
+      <w:t>3/23</w:t>
+    </w:r>
+    <w:r>
+      <w:t>/2016</w:t>
     </w:r>
   </w:p>
 </w:hdr>
 </file>
 
 <file path=word/numbering.xml><?xml version="1.0" encoding="utf-8"?>
-<w:numbering xmlns:wpc="http://schemas.microsoft.com/office/word/2010/wordprocessingCanvas" xmlns:mo="http://schemas.microsoft.com/office/mac/office/2008/main" xmlns:mc="http://schemas.openxmlformats.org/markup-compatibility/2006" xmlns:mv="urn:schemas-microsoft-com:mac:vml" xmlns:o="urn:schemas-microsoft-com:office:office" xmlns:r="http://schemas.openxmlformats.org/officeDocument/2006/relationships" xmlns:m="http://schemas.openxmlformats.org/officeDocument/2006/math" xmlns:v="urn:schemas-microsoft-com:vml" xmlns:wp14="http://schemas.microsoft.com/office/word/2010/wordprocessingDrawing" xmlns:wp="http://schemas.openxmlformats.org/drawingml/2006/wordprocessingDrawing" xmlns:w10="urn:schemas-microsoft-com:office:word" xmlns:w="http://schemas.openxmlformats.org/wordprocessingml/2006/main" xmlns:w14="http://schemas.microsoft.com/office/word/2010/wordml" xmlns:wpg="http://schemas.microsoft.com/office/word/2010/wordprocessingGroup" xmlns:wpi="http://schemas.microsoft.com/office/word/2010/wordprocessingInk" xmlns:wne="http://schemas.microsoft.com/office/word/2006/wordml" xmlns:wps="http://schemas.microsoft.com/office/word/2010/wordprocessingShape" mc:Ignorable="w14 wp14">
-  <w:abstractNum w:abstractNumId="0">
+<w:numbering xmlns:wpc="http://schemas.microsoft.com/office/word/2010/wordprocessingCanvas" xmlns:cx="http://schemas.microsoft.com/office/drawing/2014/chartex" xmlns:cx1="http://schemas.microsoft.com/office/drawing/2015/9/8/chartex" xmlns:mc="http://schemas.openxmlformats.org/markup-compatibility/2006" xmlns:o="urn:schemas-microsoft-com:office:office" xmlns:r="http://schemas.openxmlformats.org/officeDocument/2006/relationships" xmlns:m="http://schemas.openxmlformats.org/officeDocument/2006/math" xmlns:v="urn:schemas-microsoft-com:vml" xmlns:wp14="http://schemas.microsoft.com/office/word/2010/wordprocessingDrawing" xmlns:wp="http://schemas.openxmlformats.org/drawingml/2006/wordprocessingDrawing" xmlns:w10="urn:schemas-microsoft-com:office:word" xmlns:w="http://schemas.openxmlformats.org/wordprocessingml/2006/main" xmlns:w14="http://schemas.microsoft.com/office/word/2010/wordml" xmlns:w15="http://schemas.microsoft.com/office/word/2012/wordml" xmlns:w16se="http://schemas.microsoft.com/office/word/2015/wordml/symex" xmlns:wpg="http://schemas.microsoft.com/office/word/2010/wordprocessingGroup" xmlns:wpi="http://schemas.microsoft.com/office/word/2010/wordprocessingInk" xmlns:wne="http://schemas.microsoft.com/office/word/2006/wordml" xmlns:wps="http://schemas.microsoft.com/office/word/2010/wordprocessingShape" mc:Ignorable="w14 w15 w16se wp14">
+  <w:abstractNum w:abstractNumId="0" w15:restartNumberingAfterBreak="0">
     <w:nsid w:val="07F20E7D"/>
     <w:multiLevelType w:val="hybridMultilevel"/>
     <w:tmpl w:val="E7B82500"/>
@@ -701,7 +738,7 @@
       </w:rPr>
     </w:lvl>
   </w:abstractNum>
-  <w:abstractNum w:abstractNumId="1">
+  <w:abstractNum w:abstractNumId="1" w15:restartNumberingAfterBreak="0">
     <w:nsid w:val="32F46A7D"/>
     <w:multiLevelType w:val="hybridMultilevel"/>
     <w:tmpl w:val="06207C36"/>
@@ -814,7 +851,7 @@
       </w:rPr>
     </w:lvl>
   </w:abstractNum>
-  <w:abstractNum w:abstractNumId="2">
+  <w:abstractNum w:abstractNumId="2" w15:restartNumberingAfterBreak="0">
     <w:nsid w:val="4C9A7C9B"/>
     <w:multiLevelType w:val="hybridMultilevel"/>
     <w:tmpl w:val="145A1DFE"/>
@@ -927,7 +964,7 @@
       </w:rPr>
     </w:lvl>
   </w:abstractNum>
-  <w:abstractNum w:abstractNumId="3">
+  <w:abstractNum w:abstractNumId="3" w15:restartNumberingAfterBreak="0">
     <w:nsid w:val="5D6B2DC9"/>
     <w:multiLevelType w:val="hybridMultilevel"/>
     <w:tmpl w:val="4B98588E"/>
@@ -1056,7 +1093,7 @@
 </file>
 
 <file path=word/styles.xml><?xml version="1.0" encoding="utf-8"?>
-<w:styles xmlns:mc="http://schemas.openxmlformats.org/markup-compatibility/2006" xmlns:r="http://schemas.openxmlformats.org/officeDocument/2006/relationships" xmlns:w="http://schemas.openxmlformats.org/wordprocessingml/2006/main" xmlns:w14="http://schemas.microsoft.com/office/word/2010/wordml" mc:Ignorable="w14">
+<w:styles xmlns:mc="http://schemas.openxmlformats.org/markup-compatibility/2006" xmlns:r="http://schemas.openxmlformats.org/officeDocument/2006/relationships" xmlns:w="http://schemas.openxmlformats.org/wordprocessingml/2006/main" xmlns:w14="http://schemas.microsoft.com/office/word/2010/wordml" xmlns:w15="http://schemas.microsoft.com/office/word/2012/wordml" xmlns:w16se="http://schemas.microsoft.com/office/word/2015/wordml/symex" mc:Ignorable="w14 w15 w16se">
   <w:docDefaults>
     <w:rPrDefault>
       <w:rPr>
@@ -1072,412 +1109,369 @@
       </w:pPr>
     </w:pPrDefault>
   </w:docDefaults>
-  <w:latentStyles w:defLockedState="0" w:defUIPriority="99" w:defSemiHidden="1" w:defUnhideWhenUsed="1" w:defQFormat="0" w:count="276">
-    <w:lsdException w:name="Normal" w:semiHidden="0" w:uiPriority="0" w:unhideWhenUsed="0" w:qFormat="1"/>
-    <w:lsdException w:name="heading 1" w:semiHidden="0" w:uiPriority="9" w:unhideWhenUsed="0" w:qFormat="1"/>
-    <w:lsdException w:name="heading 2" w:uiPriority="9" w:qFormat="1"/>
-    <w:lsdException w:name="heading 3" w:uiPriority="9" w:qFormat="1"/>
-    <w:lsdException w:name="heading 4" w:uiPriority="9" w:qFormat="1"/>
-    <w:lsdException w:name="heading 5" w:uiPriority="9" w:qFormat="1"/>
-    <w:lsdException w:name="heading 6" w:uiPriority="9" w:qFormat="1"/>
-    <w:lsdException w:name="heading 7" w:uiPriority="9" w:qFormat="1"/>
-    <w:lsdException w:name="heading 8" w:uiPriority="9" w:qFormat="1"/>
-    <w:lsdException w:name="heading 9" w:uiPriority="9" w:qFormat="1"/>
-    <w:lsdException w:name="toc 1" w:uiPriority="39"/>
-    <w:lsdException w:name="toc 2" w:uiPriority="39"/>
-    <w:lsdException w:name="toc 3" w:uiPriority="39"/>
-    <w:lsdException w:name="toc 4" w:uiPriority="39"/>
-    <w:lsdException w:name="toc 5" w:uiPriority="39"/>
-    <w:lsdException w:name="toc 6" w:uiPriority="39"/>
-    <w:lsdException w:name="toc 7" w:uiPriority="39"/>
-    <w:lsdException w:name="toc 8" w:uiPriority="39"/>
-    <w:lsdException w:name="toc 9" w:uiPriority="39"/>
-    <w:lsdException w:name="caption" w:uiPriority="35" w:qFormat="1"/>
-    <w:lsdException w:name="Title" w:semiHidden="0" w:uiPriority="10" w:unhideWhenUsed="0" w:qFormat="1"/>
-    <w:lsdException w:name="Default Paragraph Font" w:uiPriority="1"/>
-    <w:lsdException w:name="Subtitle" w:semiHidden="0" w:uiPriority="11" w:unhideWhenUsed="0" w:qFormat="1"/>
-    <w:lsdException w:name="Strong" w:semiHidden="0" w:uiPriority="22" w:unhideWhenUsed="0" w:qFormat="1"/>
-    <w:lsdException w:name="Emphasis" w:semiHidden="0" w:uiPriority="20" w:unhideWhenUsed="0" w:qFormat="1"/>
-    <w:lsdException w:name="Table Grid" w:semiHidden="0" w:uiPriority="39" w:unhideWhenUsed="0"/>
-    <w:lsdException w:name="Note Level 1" w:semiHidden="0" w:unhideWhenUsed="0"/>
-    <w:lsdException w:name="Note Level 2" w:semiHidden="0" w:unhideWhenUsed="0"/>
-    <w:lsdException w:name="Note Level 3" w:semiHidden="0" w:unhideWhenUsed="0"/>
-    <w:lsdException w:name="Note Level 4" w:semiHidden="0" w:unhideWhenUsed="0"/>
-    <w:lsdException w:name="Note Level 5" w:semiHidden="0" w:unhideWhenUsed="0"/>
-    <w:lsdException w:name="Note Level 6" w:semiHidden="0" w:unhideWhenUsed="0"/>
-    <w:lsdException w:name="Note Level 7" w:semiHidden="0" w:unhideWhenUsed="0"/>
-    <w:lsdException w:name="Note Level 8" w:semiHidden="0" w:unhideWhenUsed="0"/>
-    <w:lsdException w:name="Note Level 9" w:semiHidden="0" w:unhideWhenUsed="0"/>
-    <w:lsdException w:name="Placeholder Text" w:unhideWhenUsed="0"/>
-    <w:lsdException w:name="No Spacing" w:semiHidden="0" w:uiPriority="1" w:unhideWhenUsed="0" w:qFormat="1"/>
-    <w:lsdException w:name="Light Shading" w:semiHidden="0" w:uiPriority="60" w:unhideWhenUsed="0"/>
-    <w:lsdException w:name="Light List" w:semiHidden="0" w:uiPriority="61" w:unhideWhenUsed="0"/>
-    <w:lsdException w:name="Light Grid" w:semiHidden="0" w:uiPriority="62" w:unhideWhenUsed="0"/>
-    <w:lsdException w:name="Medium Shading 1" w:semiHidden="0" w:uiPriority="63" w:unhideWhenUsed="0"/>
-    <w:lsdException w:name="Medium Shading 2" w:semiHidden="0" w:uiPriority="64" w:unhideWhenUsed="0"/>
-    <w:lsdException w:name="Medium List 1" w:semiHidden="0" w:uiPriority="65" w:unhideWhenUsed="0"/>
-    <w:lsdException w:name="Medium List 2" w:semiHidden="0" w:uiPriority="66" w:unhideWhenUsed="0"/>
-    <w:lsdException w:name="Medium Grid 1" w:semiHidden="0" w:uiPriority="67" w:unhideWhenUsed="0"/>
-    <w:lsdException w:name="Medium Grid 2" w:semiHidden="0" w:uiPriority="68" w:unhideWhenUsed="0"/>
-    <w:lsdException w:name="Medium Grid 3" w:semiHidden="0" w:uiPriority="69" w:unhideWhenUsed="0"/>
-    <w:lsdException w:name="Dark List" w:semiHidden="0" w:uiPriority="70" w:unhideWhenUsed="0"/>
-    <w:lsdException w:name="Colorful Shading" w:semiHidden="0" w:uiPriority="71" w:unhideWhenUsed="0"/>
-    <w:lsdException w:name="Colorful List" w:semiHidden="0" w:uiPriority="72" w:unhideWhenUsed="0"/>
-    <w:lsdException w:name="Colorful Grid" w:semiHidden="0" w:uiPriority="73" w:unhideWhenUsed="0"/>
-    <w:lsdException w:name="Light Shading Accent 1" w:semiHidden="0" w:uiPriority="60" w:unhideWhenUsed="0"/>
-    <w:lsdException w:name="Light List Accent 1" w:semiHidden="0" w:uiPriority="61" w:unhideWhenUsed="0"/>
-    <w:lsdException w:name="Light Grid Accent 1" w:semiHidden="0" w:uiPriority="62" w:unhideWhenUsed="0"/>
-    <w:lsdException w:name="Medium Shading 1 Accent 1" w:semiHidden="0" w:uiPriority="63" w:unhideWhenUsed="0"/>
-    <w:lsdException w:name="Medium Shading 2 Accent 1" w:semiHidden="0" w:uiPriority="64" w:unhideWhenUsed="0"/>
-    <w:lsdException w:name="Medium List 1 Accent 1" w:semiHidden="0" w:uiPriority="65" w:unhideWhenUsed="0"/>
-    <w:lsdException w:name="Revision" w:unhideWhenUsed="0"/>
-    <w:lsdException w:name="List Paragraph" w:semiHidden="0" w:uiPriority="34" w:unhideWhenUsed="0" w:qFormat="1"/>
-    <w:lsdException w:name="Quote" w:semiHidden="0" w:uiPriority="29" w:unhideWhenUsed="0" w:qFormat="1"/>
-    <w:lsdException w:name="Intense Quote" w:semiHidden="0" w:uiPriority="30" w:unhideWhenUsed="0" w:qFormat="1"/>
-    <w:lsdException w:name="Medium List 2 Accent 1" w:semiHidden="0" w:uiPriority="66" w:unhideWhenUsed="0"/>
-    <w:lsdException w:name="Medium Grid 1 Accent 1" w:semiHidden="0" w:uiPriority="67" w:unhideWhenUsed="0"/>
-    <w:lsdException w:name="Medium Grid 2 Accent 1" w:semiHidden="0" w:uiPriority="68" w:unhideWhenUsed="0"/>
-    <w:lsdException w:name="Medium Grid 3 Accent 1" w:semiHidden="0" w:uiPriority="69" w:unhideWhenUsed="0"/>
-    <w:lsdException w:name="Dark List Accent 1" w:semiHidden="0" w:uiPriority="70" w:unhideWhenUsed="0"/>
-    <w:lsdException w:name="Colorful Shading Accent 1" w:semiHidden="0" w:uiPriority="71" w:unhideWhenUsed="0"/>
-    <w:lsdException w:name="Colorful List Accent 1" w:semiHidden="0" w:uiPriority="72" w:unhideWhenUsed="0"/>
-    <w:lsdException w:name="Colorful Grid Accent 1" w:semiHidden="0" w:uiPriority="73" w:unhideWhenUsed="0"/>
-    <w:lsdException w:name="Light Shading Accent 2" w:semiHidden="0" w:uiPriority="60" w:unhideWhenUsed="0"/>
-    <w:lsdException w:name="Light List Accent 2" w:semiHidden="0" w:uiPriority="61" w:unhideWhenUsed="0"/>
-    <w:lsdException w:name="Light Grid Accent 2" w:semiHidden="0" w:uiPriority="62" w:unhideWhenUsed="0"/>
-    <w:lsdException w:name="Medium Shading 1 Accent 2" w:semiHidden="0" w:uiPriority="63" w:unhideWhenUsed="0"/>
-    <w:lsdException w:name="Medium Shading 2 Accent 2" w:semiHidden="0" w:uiPriority="64" w:unhideWhenUsed="0"/>
-    <w:lsdException w:name="Medium List 1 Accent 2" w:semiHidden="0" w:uiPriority="65" w:unhideWhenUsed="0"/>
-    <w:lsdException w:name="Medium List 2 Accent 2" w:semiHidden="0" w:uiPriority="66" w:unhideWhenUsed="0"/>
-    <w:lsdException w:name="Medium Grid 1 Accent 2" w:semiHidden="0" w:uiPriority="67" w:unhideWhenUsed="0"/>
-    <w:lsdException w:name="Medium Grid 2 Accent 2" w:semiHidden="0" w:uiPriority="68" w:unhideWhenUsed="0"/>
-    <w:lsdException w:name="Medium Grid 3 Accent 2" w:semiHidden="0" w:uiPriority="69" w:unhideWhenUsed="0"/>
-    <w:lsdException w:name="Dark List Accent 2" w:semiHidden="0" w:uiPriority="70" w:unhideWhenUsed="0"/>
-    <w:lsdException w:name="Colorful Shading Accent 2" w:semiHidden="0" w:uiPriority="71" w:unhideWhenUsed="0"/>
-    <w:lsdException w:name="Colorful List Accent 2" w:semiHidden="0" w:uiPriority="72" w:unhideWhenUsed="0"/>
-    <w:lsdException w:name="Colorful Grid Accent 2" w:semiHidden="0" w:uiPriority="73" w:unhideWhenUsed="0"/>
-    <w:lsdException w:name="Light Shading Accent 3" w:semiHidden="0" w:uiPriority="60" w:unhideWhenUsed="0"/>
-    <w:lsdException w:name="Light List Accent 3" w:semiHidden="0" w:uiPriority="61" w:unhideWhenUsed="0"/>
-    <w:lsdException w:name="Light Grid Accent 3" w:semiHidden="0" w:uiPriority="62" w:unhideWhenUsed="0"/>
-    <w:lsdException w:name="Medium Shading 1 Accent 3" w:semiHidden="0" w:uiPriority="63" w:unhideWhenUsed="0"/>
-    <w:lsdException w:name="Medium Shading 2 Accent 3" w:semiHidden="0" w:uiPriority="64" w:unhideWhenUsed="0"/>
-    <w:lsdException w:name="Medium List 1 Accent 3" w:semiHidden="0" w:uiPriority="65" w:unhideWhenUsed="0"/>
-    <w:lsdException w:name="Medium List 2 Accent 3" w:semiHidden="0" w:uiPriority="66" w:unhideWhenUsed="0"/>
-    <w:lsdException w:name="Medium Grid 1 Accent 3" w:semiHidden="0" w:uiPriority="67" w:unhideWhenUsed="0"/>
-    <w:lsdException w:name="Medium Grid 2 Accent 3" w:semiHidden="0" w:uiPriority="68" w:unhideWhenUsed="0"/>
-    <w:lsdException w:name="Medium Grid 3 Accent 3" w:semiHidden="0" w:uiPriority="69" w:unhideWhenUsed="0"/>
-    <w:lsdException w:name="Dark List Accent 3" w:semiHidden="0" w:uiPriority="70" w:unhideWhenUsed="0"/>
-    <w:lsdException w:name="Colorful Shading Accent 3" w:semiHidden="0" w:uiPriority="71" w:unhideWhenUsed="0"/>
-    <w:lsdException w:name="Colorful List Accent 3" w:semiHidden="0" w:uiPriority="72" w:unhideWhenUsed="0"/>
-    <w:lsdException w:name="Colorful Grid Accent 3" w:semiHidden="0" w:uiPriority="73" w:unhideWhenUsed="0"/>
-    <w:lsdException w:name="Light Shading Accent 4" w:semiHidden="0" w:uiPriority="60" w:unhideWhenUsed="0"/>
-    <w:lsdException w:name="Light List Accent 4" w:semiHidden="0" w:uiPriority="61" w:unhideWhenUsed="0"/>
-    <w:lsdException w:name="Light Grid Accent 4" w:semiHidden="0" w:uiPriority="62" w:unhideWhenUsed="0"/>
-    <w:lsdException w:name="Medium Shading 1 Accent 4" w:semiHidden="0" w:uiPriority="63" w:unhideWhenUsed="0"/>
-    <w:lsdException w:name="Medium Shading 2 Accent 4" w:semiHidden="0" w:uiPriority="64" w:unhideWhenUsed="0"/>
-    <w:lsdException w:name="Medium List 1 Accent 4" w:semiHidden="0" w:uiPriority="65" w:unhideWhenUsed="0"/>
-    <w:lsdException w:name="Medium List 2 Accent 4" w:semiHidden="0" w:uiPriority="66" w:unhideWhenUsed="0"/>
-    <w:lsdException w:name="Medium Grid 1 Accent 4" w:semiHidden="0" w:uiPriority="67" w:unhideWhenUsed="0"/>
-    <w:lsdException w:name="Medium Grid 2 Accent 4" w:semiHidden="0" w:uiPriority="68" w:unhideWhenUsed="0"/>
-    <w:lsdException w:name="Medium Grid 3 Accent 4" w:semiHidden="0" w:uiPriority="69" w:unhideWhenUsed="0"/>
-    <w:lsdException w:name="Dark List Accent 4" w:semiHidden="0" w:uiPriority="70" w:unhideWhenUsed="0"/>
-    <w:lsdException w:name="Colorful Shading Accent 4" w:semiHidden="0" w:uiPriority="71" w:unhideWhenUsed="0"/>
-    <w:lsdException w:name="Colorful List Accent 4" w:semiHidden="0" w:uiPriority="72" w:unhideWhenUsed="0"/>
-    <w:lsdException w:name="Colorful Grid Accent 4" w:semiHidden="0" w:uiPriority="73" w:unhideWhenUsed="0"/>
-    <w:lsdException w:name="Light Shading Accent 5" w:semiHidden="0" w:uiPriority="60" w:unhideWhenUsed="0"/>
-    <w:lsdException w:name="Light List Accent 5" w:semiHidden="0" w:uiPriority="61" w:unhideWhenUsed="0"/>
-    <w:lsdException w:name="Light Grid Accent 5" w:semiHidden="0" w:uiPriority="62" w:unhideWhenUsed="0"/>
-    <w:lsdException w:name="Medium Shading 1 Accent 5" w:semiHidden="0" w:uiPriority="63" w:unhideWhenUsed="0"/>
-    <w:lsdException w:name="Medium Shading 2 Accent 5" w:semiHidden="0" w:uiPriority="64" w:unhideWhenUsed="0"/>
-    <w:lsdException w:name="Medium List 1 Accent 5" w:semiHidden="0" w:uiPriority="65" w:unhideWhenUsed="0"/>
-    <w:lsdException w:name="Medium List 2 Accent 5" w:semiHidden="0" w:uiPriority="66" w:unhideWhenUsed="0"/>
-    <w:lsdException w:name="Medium Grid 1 Accent 5" w:semiHidden="0" w:uiPriority="67" w:unhideWhenUsed="0"/>
-    <w:lsdException w:name="Medium Grid 2 Accent 5" w:semiHidden="0" w:uiPriority="68" w:unhideWhenUsed="0"/>
-    <w:lsdException w:name="Medium Grid 3 Accent 5" w:semiHidden="0" w:uiPriority="69" w:unhideWhenUsed="0"/>
-    <w:lsdException w:name="Dark List Accent 5" w:semiHidden="0" w:uiPriority="70" w:unhideWhenUsed="0"/>
-    <w:lsdException w:name="Colorful Shading Accent 5" w:semiHidden="0" w:uiPriority="71" w:unhideWhenUsed="0"/>
-    <w:lsdException w:name="Colorful List Accent 5" w:semiHidden="0" w:uiPriority="72" w:unhideWhenUsed="0"/>
-    <w:lsdException w:name="Colorful Grid Accent 5" w:semiHidden="0" w:uiPriority="73" w:unhideWhenUsed="0"/>
-    <w:lsdException w:name="Light Shading Accent 6" w:semiHidden="0" w:uiPriority="60" w:unhideWhenUsed="0"/>
-    <w:lsdException w:name="Light List Accent 6" w:semiHidden="0" w:uiPriority="61" w:unhideWhenUsed="0"/>
-    <w:lsdException w:name="Light Grid Accent 6" w:semiHidden="0" w:uiPriority="62" w:unhideWhenUsed="0"/>
-    <w:lsdException w:name="Medium Shading 1 Accent 6" w:semiHidden="0" w:uiPriority="63" w:unhideWhenUsed="0"/>
-    <w:lsdException w:name="Medium Shading 2 Accent 6" w:semiHidden="0" w:uiPriority="64" w:unhideWhenUsed="0"/>
-    <w:lsdException w:name="Medium List 1 Accent 6" w:semiHidden="0" w:uiPriority="65" w:unhideWhenUsed="0"/>
-    <w:lsdException w:name="Medium List 2 Accent 6" w:semiHidden="0" w:uiPriority="66" w:unhideWhenUsed="0"/>
-    <w:lsdException w:name="Medium Grid 1 Accent 6" w:semiHidden="0" w:uiPriority="67" w:unhideWhenUsed="0"/>
-    <w:lsdException w:name="Medium Grid 2 Accent 6" w:semiHidden="0" w:uiPriority="68" w:unhideWhenUsed="0"/>
-    <w:lsdException w:name="Medium Grid 3 Accent 6" w:semiHidden="0" w:uiPriority="69" w:unhideWhenUsed="0"/>
-    <w:lsdException w:name="Dark List Accent 6" w:semiHidden="0" w:uiPriority="70" w:unhideWhenUsed="0"/>
-    <w:lsdException w:name="Colorful Shading Accent 6" w:semiHidden="0" w:uiPriority="71" w:unhideWhenUsed="0"/>
-    <w:lsdException w:name="Colorful List Accent 6" w:semiHidden="0" w:uiPriority="72" w:unhideWhenUsed="0"/>
-    <w:lsdException w:name="Colorful Grid Accent 6" w:semiHidden="0" w:uiPriority="73" w:unhideWhenUsed="0"/>
-    <w:lsdException w:name="Subtle Emphasis" w:semiHidden="0" w:uiPriority="19" w:unhideWhenUsed="0" w:qFormat="1"/>
-    <w:lsdException w:name="Intense Emphasis" w:semiHidden="0" w:uiPriority="21" w:unhideWhenUsed="0" w:qFormat="1"/>
-    <w:lsdException w:name="Subtle Reference" w:semiHidden="0" w:uiPriority="31" w:unhideWhenUsed="0" w:qFormat="1"/>
-    <w:lsdException w:name="Intense Reference" w:semiHidden="0" w:uiPriority="32" w:unhideWhenUsed="0" w:qFormat="1"/>
-    <w:lsdException w:name="Book Title" w:semiHidden="0" w:uiPriority="33" w:unhideWhenUsed="0" w:qFormat="1"/>
-    <w:lsdException w:name="Bibliography" w:uiPriority="37"/>
-    <w:lsdException w:name="TOC Heading" w:uiPriority="39" w:qFormat="1"/>
-  </w:latentStyles>
-  <w:style w:type="paragraph" w:default="1" w:styleId="Normal">
-    <w:name w:val="Normal"/>
-    <w:qFormat/>
-  </w:style>
-  <w:style w:type="character" w:default="1" w:styleId="DefaultParagraphFont">
-    <w:name w:val="Default Paragraph Font"/>
-    <w:uiPriority w:val="1"/>
-    <w:semiHidden/>
-    <w:unhideWhenUsed/>
-  </w:style>
-  <w:style w:type="table" w:default="1" w:styleId="TableNormal">
-    <w:name w:val="Normal Table"/>
-    <w:uiPriority w:val="99"/>
-    <w:semiHidden/>
-    <w:unhideWhenUsed/>
-    <w:tblPr>
-      <w:tblInd w:w="0" w:type="dxa"/>
-      <w:tblCellMar>
-        <w:top w:w="0" w:type="dxa"/>
-        <w:left w:w="108" w:type="dxa"/>
-        <w:bottom w:w="0" w:type="dxa"/>
-        <w:right w:w="108" w:type="dxa"/>
-      </w:tblCellMar>
-    </w:tblPr>
-  </w:style>
-  <w:style w:type="numbering" w:default="1" w:styleId="NoList">
-    <w:name w:val="No List"/>
-    <w:uiPriority w:val="99"/>
-    <w:semiHidden/>
-    <w:unhideWhenUsed/>
-  </w:style>
-  <w:style w:type="paragraph" w:styleId="Header">
-    <w:name w:val="header"/>
-    <w:basedOn w:val="Normal"/>
-    <w:link w:val="HeaderChar"/>
-    <w:uiPriority w:val="99"/>
-    <w:unhideWhenUsed/>
-    <w:rsid w:val="00D21D69"/>
-    <w:pPr>
-      <w:tabs>
-        <w:tab w:val="center" w:pos="4680"/>
-        <w:tab w:val="right" w:pos="9360"/>
-      </w:tabs>
-      <w:spacing w:after="0" w:line="240" w:lineRule="auto"/>
-    </w:pPr>
-  </w:style>
-  <w:style w:type="character" w:customStyle="1" w:styleId="HeaderChar">
-    <w:name w:val="Header Char"/>
-    <w:basedOn w:val="DefaultParagraphFont"/>
-    <w:link w:val="Header"/>
-    <w:uiPriority w:val="99"/>
-    <w:rsid w:val="00D21D69"/>
-  </w:style>
-  <w:style w:type="paragraph" w:styleId="Footer">
-    <w:name w:val="footer"/>
-    <w:basedOn w:val="Normal"/>
-    <w:link w:val="FooterChar"/>
-    <w:uiPriority w:val="99"/>
-    <w:unhideWhenUsed/>
-    <w:rsid w:val="00D21D69"/>
-    <w:pPr>
-      <w:tabs>
-        <w:tab w:val="center" w:pos="4680"/>
-        <w:tab w:val="right" w:pos="9360"/>
-      </w:tabs>
-      <w:spacing w:after="0" w:line="240" w:lineRule="auto"/>
-    </w:pPr>
-  </w:style>
-  <w:style w:type="character" w:customStyle="1" w:styleId="FooterChar">
-    <w:name w:val="Footer Char"/>
-    <w:basedOn w:val="DefaultParagraphFont"/>
-    <w:link w:val="Footer"/>
-    <w:uiPriority w:val="99"/>
-    <w:rsid w:val="00D21D69"/>
-  </w:style>
-  <w:style w:type="character" w:customStyle="1" w:styleId="gi">
-    <w:name w:val="gi"/>
-    <w:basedOn w:val="DefaultParagraphFont"/>
-    <w:rsid w:val="00D21D69"/>
-  </w:style>
-  <w:style w:type="paragraph" w:styleId="ListParagraph">
-    <w:name w:val="List Paragraph"/>
-    <w:basedOn w:val="Normal"/>
-    <w:uiPriority w:val="34"/>
-    <w:qFormat/>
-    <w:rsid w:val="00D21D69"/>
-    <w:pPr>
-      <w:ind w:left="720"/>
-      <w:contextualSpacing/>
-    </w:pPr>
-  </w:style>
-</w:styles>
-</file>
-
-<file path=word/stylesWithEffects.xml><?xml version="1.0" encoding="utf-8"?>
-<w:styles xmlns:wpc="http://schemas.microsoft.com/office/word/2010/wordprocessingCanvas" xmlns:mo="http://schemas.microsoft.com/office/mac/office/2008/main" xmlns:mc="http://schemas.openxmlformats.org/markup-compatibility/2006" xmlns:mv="urn:schemas-microsoft-com:mac:vml" xmlns:o="urn:schemas-microsoft-com:office:office" xmlns:r="http://schemas.openxmlformats.org/officeDocument/2006/relationships" xmlns:m="http://schemas.openxmlformats.org/officeDocument/2006/math" xmlns:v="urn:schemas-microsoft-com:vml" xmlns:wp14="http://schemas.microsoft.com/office/word/2010/wordprocessingDrawing" xmlns:wp="http://schemas.openxmlformats.org/drawingml/2006/wordprocessingDrawing" xmlns:w10="urn:schemas-microsoft-com:office:word" xmlns:w="http://schemas.openxmlformats.org/wordprocessingml/2006/main" xmlns:w14="http://schemas.microsoft.com/office/word/2010/wordml" xmlns:wpg="http://schemas.microsoft.com/office/word/2010/wordprocessingGroup" xmlns:wpi="http://schemas.microsoft.com/office/word/2010/wordprocessingInk" xmlns:wne="http://schemas.microsoft.com/office/word/2006/wordml" xmlns:wps="http://schemas.microsoft.com/office/word/2010/wordprocessingShape" mc:Ignorable="w14 wp14">
-  <w:docDefaults>
-    <w:rPrDefault>
-      <w:rPr>
-        <w:rFonts w:asciiTheme="minorHAnsi" w:eastAsiaTheme="minorHAnsi" w:hAnsiTheme="minorHAnsi" w:cstheme="minorBidi"/>
-        <w:sz w:val="22"/>
-        <w:szCs w:val="22"/>
-        <w:lang w:val="en-US" w:eastAsia="en-US" w:bidi="ar-SA"/>
-      </w:rPr>
-    </w:rPrDefault>
-    <w:pPrDefault>
-      <w:pPr>
-        <w:spacing w:after="160" w:line="259" w:lineRule="auto"/>
-      </w:pPr>
-    </w:pPrDefault>
-  </w:docDefaults>
-  <w:latentStyles w:defLockedState="0" w:defUIPriority="99" w:defSemiHidden="1" w:defUnhideWhenUsed="1" w:defQFormat="0" w:count="276">
-    <w:lsdException w:name="Normal" w:semiHidden="0" w:uiPriority="0" w:unhideWhenUsed="0" w:qFormat="1"/>
-    <w:lsdException w:name="heading 1" w:semiHidden="0" w:uiPriority="9" w:unhideWhenUsed="0" w:qFormat="1"/>
-    <w:lsdException w:name="heading 2" w:uiPriority="9" w:qFormat="1"/>
-    <w:lsdException w:name="heading 3" w:uiPriority="9" w:qFormat="1"/>
-    <w:lsdException w:name="heading 4" w:uiPriority="9" w:qFormat="1"/>
-    <w:lsdException w:name="heading 5" w:uiPriority="9" w:qFormat="1"/>
-    <w:lsdException w:name="heading 6" w:uiPriority="9" w:qFormat="1"/>
-    <w:lsdException w:name="heading 7" w:uiPriority="9" w:qFormat="1"/>
-    <w:lsdException w:name="heading 8" w:uiPriority="9" w:qFormat="1"/>
-    <w:lsdException w:name="heading 9" w:uiPriority="9" w:qFormat="1"/>
-    <w:lsdException w:name="toc 1" w:uiPriority="39"/>
-    <w:lsdException w:name="toc 2" w:uiPriority="39"/>
-    <w:lsdException w:name="toc 3" w:uiPriority="39"/>
-    <w:lsdException w:name="toc 4" w:uiPriority="39"/>
-    <w:lsdException w:name="toc 5" w:uiPriority="39"/>
-    <w:lsdException w:name="toc 6" w:uiPriority="39"/>
-    <w:lsdException w:name="toc 7" w:uiPriority="39"/>
-    <w:lsdException w:name="toc 8" w:uiPriority="39"/>
-    <w:lsdException w:name="toc 9" w:uiPriority="39"/>
-    <w:lsdException w:name="caption" w:uiPriority="35" w:qFormat="1"/>
-    <w:lsdException w:name="Title" w:semiHidden="0" w:uiPriority="10" w:unhideWhenUsed="0" w:qFormat="1"/>
-    <w:lsdException w:name="Default Paragraph Font" w:uiPriority="1"/>
-    <w:lsdException w:name="Subtitle" w:semiHidden="0" w:uiPriority="11" w:unhideWhenUsed="0" w:qFormat="1"/>
-    <w:lsdException w:name="Strong" w:semiHidden="0" w:uiPriority="22" w:unhideWhenUsed="0" w:qFormat="1"/>
-    <w:lsdException w:name="Emphasis" w:semiHidden="0" w:uiPriority="20" w:unhideWhenUsed="0" w:qFormat="1"/>
-    <w:lsdException w:name="Table Grid" w:semiHidden="0" w:uiPriority="39" w:unhideWhenUsed="0"/>
-    <w:lsdException w:name="Note Level 1" w:semiHidden="0" w:unhideWhenUsed="0"/>
-    <w:lsdException w:name="Note Level 2" w:semiHidden="0" w:unhideWhenUsed="0"/>
-    <w:lsdException w:name="Note Level 3" w:semiHidden="0" w:unhideWhenUsed="0"/>
-    <w:lsdException w:name="Note Level 4" w:semiHidden="0" w:unhideWhenUsed="0"/>
-    <w:lsdException w:name="Note Level 5" w:semiHidden="0" w:unhideWhenUsed="0"/>
-    <w:lsdException w:name="Note Level 6" w:semiHidden="0" w:unhideWhenUsed="0"/>
-    <w:lsdException w:name="Note Level 7" w:semiHidden="0" w:unhideWhenUsed="0"/>
-    <w:lsdException w:name="Note Level 8" w:semiHidden="0" w:unhideWhenUsed="0"/>
-    <w:lsdException w:name="Note Level 9" w:semiHidden="0" w:unhideWhenUsed="0"/>
-    <w:lsdException w:name="Placeholder Text" w:unhideWhenUsed="0"/>
-    <w:lsdException w:name="No Spacing" w:semiHidden="0" w:uiPriority="1" w:unhideWhenUsed="0" w:qFormat="1"/>
-    <w:lsdException w:name="Light Shading" w:semiHidden="0" w:uiPriority="60" w:unhideWhenUsed="0"/>
-    <w:lsdException w:name="Light List" w:semiHidden="0" w:uiPriority="61" w:unhideWhenUsed="0"/>
-    <w:lsdException w:name="Light Grid" w:semiHidden="0" w:uiPriority="62" w:unhideWhenUsed="0"/>
-    <w:lsdException w:name="Medium Shading 1" w:semiHidden="0" w:uiPriority="63" w:unhideWhenUsed="0"/>
-    <w:lsdException w:name="Medium Shading 2" w:semiHidden="0" w:uiPriority="64" w:unhideWhenUsed="0"/>
-    <w:lsdException w:name="Medium List 1" w:semiHidden="0" w:uiPriority="65" w:unhideWhenUsed="0"/>
-    <w:lsdException w:name="Medium List 2" w:semiHidden="0" w:uiPriority="66" w:unhideWhenUsed="0"/>
-    <w:lsdException w:name="Medium Grid 1" w:semiHidden="0" w:uiPriority="67" w:unhideWhenUsed="0"/>
-    <w:lsdException w:name="Medium Grid 2" w:semiHidden="0" w:uiPriority="68" w:unhideWhenUsed="0"/>
-    <w:lsdException w:name="Medium Grid 3" w:semiHidden="0" w:uiPriority="69" w:unhideWhenUsed="0"/>
-    <w:lsdException w:name="Dark List" w:semiHidden="0" w:uiPriority="70" w:unhideWhenUsed="0"/>
-    <w:lsdException w:name="Colorful Shading" w:semiHidden="0" w:uiPriority="71" w:unhideWhenUsed="0"/>
-    <w:lsdException w:name="Colorful List" w:semiHidden="0" w:uiPriority="72" w:unhideWhenUsed="0"/>
-    <w:lsdException w:name="Colorful Grid" w:semiHidden="0" w:uiPriority="73" w:unhideWhenUsed="0"/>
-    <w:lsdException w:name="Light Shading Accent 1" w:semiHidden="0" w:uiPriority="60" w:unhideWhenUsed="0"/>
-    <w:lsdException w:name="Light List Accent 1" w:semiHidden="0" w:uiPriority="61" w:unhideWhenUsed="0"/>
-    <w:lsdException w:name="Light Grid Accent 1" w:semiHidden="0" w:uiPriority="62" w:unhideWhenUsed="0"/>
-    <w:lsdException w:name="Medium Shading 1 Accent 1" w:semiHidden="0" w:uiPriority="63" w:unhideWhenUsed="0"/>
-    <w:lsdException w:name="Medium Shading 2 Accent 1" w:semiHidden="0" w:uiPriority="64" w:unhideWhenUsed="0"/>
-    <w:lsdException w:name="Medium List 1 Accent 1" w:semiHidden="0" w:uiPriority="65" w:unhideWhenUsed="0"/>
-    <w:lsdException w:name="Revision" w:unhideWhenUsed="0"/>
-    <w:lsdException w:name="List Paragraph" w:semiHidden="0" w:uiPriority="34" w:unhideWhenUsed="0" w:qFormat="1"/>
-    <w:lsdException w:name="Quote" w:semiHidden="0" w:uiPriority="29" w:unhideWhenUsed="0" w:qFormat="1"/>
-    <w:lsdException w:name="Intense Quote" w:semiHidden="0" w:uiPriority="30" w:unhideWhenUsed="0" w:qFormat="1"/>
-    <w:lsdException w:name="Medium List 2 Accent 1" w:semiHidden="0" w:uiPriority="66" w:unhideWhenUsed="0"/>
-    <w:lsdException w:name="Medium Grid 1 Accent 1" w:semiHidden="0" w:uiPriority="67" w:unhideWhenUsed="0"/>
-    <w:lsdException w:name="Medium Grid 2 Accent 1" w:semiHidden="0" w:uiPriority="68" w:unhideWhenUsed="0"/>
-    <w:lsdException w:name="Medium Grid 3 Accent 1" w:semiHidden="0" w:uiPriority="69" w:unhideWhenUsed="0"/>
-    <w:lsdException w:name="Dark List Accent 1" w:semiHidden="0" w:uiPriority="70" w:unhideWhenUsed="0"/>
-    <w:lsdException w:name="Colorful Shading Accent 1" w:semiHidden="0" w:uiPriority="71" w:unhideWhenUsed="0"/>
-    <w:lsdException w:name="Colorful List Accent 1" w:semiHidden="0" w:uiPriority="72" w:unhideWhenUsed="0"/>
-    <w:lsdException w:name="Colorful Grid Accent 1" w:semiHidden="0" w:uiPriority="73" w:unhideWhenUsed="0"/>
-    <w:lsdException w:name="Light Shading Accent 2" w:semiHidden="0" w:uiPriority="60" w:unhideWhenUsed="0"/>
-    <w:lsdException w:name="Light List Accent 2" w:semiHidden="0" w:uiPriority="61" w:unhideWhenUsed="0"/>
-    <w:lsdException w:name="Light Grid Accent 2" w:semiHidden="0" w:uiPriority="62" w:unhideWhenUsed="0"/>
-    <w:lsdException w:name="Medium Shading 1 Accent 2" w:semiHidden="0" w:uiPriority="63" w:unhideWhenUsed="0"/>
-    <w:lsdException w:name="Medium Shading 2 Accent 2" w:semiHidden="0" w:uiPriority="64" w:unhideWhenUsed="0"/>
-    <w:lsdException w:name="Medium List 1 Accent 2" w:semiHidden="0" w:uiPriority="65" w:unhideWhenUsed="0"/>
-    <w:lsdException w:name="Medium List 2 Accent 2" w:semiHidden="0" w:uiPriority="66" w:unhideWhenUsed="0"/>
-    <w:lsdException w:name="Medium Grid 1 Accent 2" w:semiHidden="0" w:uiPriority="67" w:unhideWhenUsed="0"/>
-    <w:lsdException w:name="Medium Grid 2 Accent 2" w:semiHidden="0" w:uiPriority="68" w:unhideWhenUsed="0"/>
-    <w:lsdException w:name="Medium Grid 3 Accent 2" w:semiHidden="0" w:uiPriority="69" w:unhideWhenUsed="0"/>
-    <w:lsdException w:name="Dark List Accent 2" w:semiHidden="0" w:uiPriority="70" w:unhideWhenUsed="0"/>
-    <w:lsdException w:name="Colorful Shading Accent 2" w:semiHidden="0" w:uiPriority="71" w:unhideWhenUsed="0"/>
-    <w:lsdException w:name="Colorful List Accent 2" w:semiHidden="0" w:uiPriority="72" w:unhideWhenUsed="0"/>
-    <w:lsdException w:name="Colorful Grid Accent 2" w:semiHidden="0" w:uiPriority="73" w:unhideWhenUsed="0"/>
-    <w:lsdException w:name="Light Shading Accent 3" w:semiHidden="0" w:uiPriority="60" w:unhideWhenUsed="0"/>
-    <w:lsdException w:name="Light List Accent 3" w:semiHidden="0" w:uiPriority="61" w:unhideWhenUsed="0"/>
-    <w:lsdException w:name="Light Grid Accent 3" w:semiHidden="0" w:uiPriority="62" w:unhideWhenUsed="0"/>
-    <w:lsdException w:name="Medium Shading 1 Accent 3" w:semiHidden="0" w:uiPriority="63" w:unhideWhenUsed="0"/>
-    <w:lsdException w:name="Medium Shading 2 Accent 3" w:semiHidden="0" w:uiPriority="64" w:unhideWhenUsed="0"/>
-    <w:lsdException w:name="Medium List 1 Accent 3" w:semiHidden="0" w:uiPriority="65" w:unhideWhenUsed="0"/>
-    <w:lsdException w:name="Medium List 2 Accent 3" w:semiHidden="0" w:uiPriority="66" w:unhideWhenUsed="0"/>
-    <w:lsdException w:name="Medium Grid 1 Accent 3" w:semiHidden="0" w:uiPriority="67" w:unhideWhenUsed="0"/>
-    <w:lsdException w:name="Medium Grid 2 Accent 3" w:semiHidden="0" w:uiPriority="68" w:unhideWhenUsed="0"/>
-    <w:lsdException w:name="Medium Grid 3 Accent 3" w:semiHidden="0" w:uiPriority="69" w:unhideWhenUsed="0"/>
-    <w:lsdException w:name="Dark List Accent 3" w:semiHidden="0" w:uiPriority="70" w:unhideWhenUsed="0"/>
-    <w:lsdException w:name="Colorful Shading Accent 3" w:semiHidden="0" w:uiPriority="71" w:unhideWhenUsed="0"/>
-    <w:lsdException w:name="Colorful List Accent 3" w:semiHidden="0" w:uiPriority="72" w:unhideWhenUsed="0"/>
-    <w:lsdException w:name="Colorful Grid Accent 3" w:semiHidden="0" w:uiPriority="73" w:unhideWhenUsed="0"/>
-    <w:lsdException w:name="Light Shading Accent 4" w:semiHidden="0" w:uiPriority="60" w:unhideWhenUsed="0"/>
-    <w:lsdException w:name="Light List Accent 4" w:semiHidden="0" w:uiPriority="61" w:unhideWhenUsed="0"/>
-    <w:lsdException w:name="Light Grid Accent 4" w:semiHidden="0" w:uiPriority="62" w:unhideWhenUsed="0"/>
-    <w:lsdException w:name="Medium Shading 1 Accent 4" w:semiHidden="0" w:uiPriority="63" w:unhideWhenUsed="0"/>
-    <w:lsdException w:name="Medium Shading 2 Accent 4" w:semiHidden="0" w:uiPriority="64" w:unhideWhenUsed="0"/>
-    <w:lsdException w:name="Medium List 1 Accent 4" w:semiHidden="0" w:uiPriority="65" w:unhideWhenUsed="0"/>
-    <w:lsdException w:name="Medium List 2 Accent 4" w:semiHidden="0" w:uiPriority="66" w:unhideWhenUsed="0"/>
-    <w:lsdException w:name="Medium Grid 1 Accent 4" w:semiHidden="0" w:uiPriority="67" w:unhideWhenUsed="0"/>
-    <w:lsdException w:name="Medium Grid 2 Accent 4" w:semiHidden="0" w:uiPriority="68" w:unhideWhenUsed="0"/>
-    <w:lsdException w:name="Medium Grid 3 Accent 4" w:semiHidden="0" w:uiPriority="69" w:unhideWhenUsed="0"/>
-    <w:lsdException w:name="Dark List Accent 4" w:semiHidden="0" w:uiPriority="70" w:unhideWhenUsed="0"/>
-    <w:lsdException w:name="Colorful Shading Accent 4" w:semiHidden="0" w:uiPriority="71" w:unhideWhenUsed="0"/>
-    <w:lsdException w:name="Colorful List Accent 4" w:semiHidden="0" w:uiPriority="72" w:unhideWhenUsed="0"/>
-    <w:lsdException w:name="Colorful Grid Accent 4" w:semiHidden="0" w:uiPriority="73" w:unhideWhenUsed="0"/>
-    <w:lsdException w:name="Light Shading Accent 5" w:semiHidden="0" w:uiPriority="60" w:unhideWhenUsed="0"/>
-    <w:lsdException w:name="Light List Accent 5" w:semiHidden="0" w:uiPriority="61" w:unhideWhenUsed="0"/>
-    <w:lsdException w:name="Light Grid Accent 5" w:semiHidden="0" w:uiPriority="62" w:unhideWhenUsed="0"/>
-    <w:lsdException w:name="Medium Shading 1 Accent 5" w:semiHidden="0" w:uiPriority="63" w:unhideWhenUsed="0"/>
-    <w:lsdException w:name="Medium Shading 2 Accent 5" w:semiHidden="0" w:uiPriority="64" w:unhideWhenUsed="0"/>
-    <w:lsdException w:name="Medium List 1 Accent 5" w:semiHidden="0" w:uiPriority="65" w:unhideWhenUsed="0"/>
-    <w:lsdException w:name="Medium List 2 Accent 5" w:semiHidden="0" w:uiPriority="66" w:unhideWhenUsed="0"/>
-    <w:lsdException w:name="Medium Grid 1 Accent 5" w:semiHidden="0" w:uiPriority="67" w:unhideWhenUsed="0"/>
-    <w:lsdException w:name="Medium Grid 2 Accent 5" w:semiHidden="0" w:uiPriority="68" w:unhideWhenUsed="0"/>
-    <w:lsdException w:name="Medium Grid 3 Accent 5" w:semiHidden="0" w:uiPriority="69" w:unhideWhenUsed="0"/>
-    <w:lsdException w:name="Dark List Accent 5" w:semiHidden="0" w:uiPriority="70" w:unhideWhenUsed="0"/>
-    <w:lsdException w:name="Colorful Shading Accent 5" w:semiHidden="0" w:uiPriority="71" w:unhideWhenUsed="0"/>
-    <w:lsdException w:name="Colorful List Accent 5" w:semiHidden="0" w:uiPriority="72" w:unhideWhenUsed="0"/>
-    <w:lsdException w:name="Colorful Grid Accent 5" w:semiHidden="0" w:uiPriority="73" w:unhideWhenUsed="0"/>
-    <w:lsdException w:name="Light Shading Accent 6" w:semiHidden="0" w:uiPriority="60" w:unhideWhenUsed="0"/>
-    <w:lsdException w:name="Light List Accent 6" w:semiHidden="0" w:uiPriority="61" w:unhideWhenUsed="0"/>
-    <w:lsdException w:name="Light Grid Accent 6" w:semiHidden="0" w:uiPriority="62" w:unhideWhenUsed="0"/>
-    <w:lsdException w:name="Medium Shading 1 Accent 6" w:semiHidden="0" w:uiPriority="63" w:unhideWhenUsed="0"/>
-    <w:lsdException w:name="Medium Shading 2 Accent 6" w:semiHidden="0" w:uiPriority="64" w:unhideWhenUsed="0"/>
-    <w:lsdException w:name="Medium List 1 Accent 6" w:semiHidden="0" w:uiPriority="65" w:unhideWhenUsed="0"/>
-    <w:lsdException w:name="Medium List 2 Accent 6" w:semiHidden="0" w:uiPriority="66" w:unhideWhenUsed="0"/>
-    <w:lsdException w:name="Medium Grid 1 Accent 6" w:semiHidden="0" w:uiPriority="67" w:unhideWhenUsed="0"/>
-    <w:lsdException w:name="Medium Grid 2 Accent 6" w:semiHidden="0" w:uiPriority="68" w:unhideWhenUsed="0"/>
-    <w:lsdException w:name="Medium Grid 3 Accent 6" w:semiHidden="0" w:uiPriority="69" w:unhideWhenUsed="0"/>
-    <w:lsdException w:name="Dark List Accent 6" w:semiHidden="0" w:uiPriority="70" w:unhideWhenUsed="0"/>
-    <w:lsdException w:name="Colorful Shading Accent 6" w:semiHidden="0" w:uiPriority="71" w:unhideWhenUsed="0"/>
-    <w:lsdException w:name="Colorful List Accent 6" w:semiHidden="0" w:uiPriority="72" w:unhideWhenUsed="0"/>
-    <w:lsdException w:name="Colorful Grid Accent 6" w:semiHidden="0" w:uiPriority="73" w:unhideWhenUsed="0"/>
-    <w:lsdException w:name="Subtle Emphasis" w:semiHidden="0" w:uiPriority="19" w:unhideWhenUsed="0" w:qFormat="1"/>
-    <w:lsdException w:name="Intense Emphasis" w:semiHidden="0" w:uiPriority="21" w:unhideWhenUsed="0" w:qFormat="1"/>
-    <w:lsdException w:name="Subtle Reference" w:semiHidden="0" w:uiPriority="31" w:unhideWhenUsed="0" w:qFormat="1"/>
-    <w:lsdException w:name="Intense Reference" w:semiHidden="0" w:uiPriority="32" w:unhideWhenUsed="0" w:qFormat="1"/>
-    <w:lsdException w:name="Book Title" w:semiHidden="0" w:uiPriority="33" w:unhideWhenUsed="0" w:qFormat="1"/>
-    <w:lsdException w:name="Bibliography" w:uiPriority="37"/>
-    <w:lsdException w:name="TOC Heading" w:uiPriority="39" w:qFormat="1"/>
+  <w:latentStyles w:defLockedState="0" w:defUIPriority="99" w:defSemiHidden="0" w:defUnhideWhenUsed="0" w:defQFormat="0" w:count="371">
+    <w:lsdException w:name="Normal" w:uiPriority="0" w:qFormat="1"/>
+    <w:lsdException w:name="heading 1" w:uiPriority="9" w:qFormat="1"/>
+    <w:lsdException w:name="heading 2" w:semiHidden="1" w:uiPriority="9" w:unhideWhenUsed="1" w:qFormat="1"/>
+    <w:lsdException w:name="heading 3" w:semiHidden="1" w:uiPriority="9" w:unhideWhenUsed="1" w:qFormat="1"/>
+    <w:lsdException w:name="heading 4" w:semiHidden="1" w:uiPriority="9" w:unhideWhenUsed="1" w:qFormat="1"/>
+    <w:lsdException w:name="heading 5" w:semiHidden="1" w:uiPriority="9" w:unhideWhenUsed="1" w:qFormat="1"/>
+    <w:lsdException w:name="heading 6" w:semiHidden="1" w:uiPriority="9" w:unhideWhenUsed="1" w:qFormat="1"/>
+    <w:lsdException w:name="heading 7" w:semiHidden="1" w:uiPriority="9" w:unhideWhenUsed="1" w:qFormat="1"/>
+    <w:lsdException w:name="heading 8" w:semiHidden="1" w:uiPriority="9" w:unhideWhenUsed="1" w:qFormat="1"/>
+    <w:lsdException w:name="heading 9" w:semiHidden="1" w:uiPriority="9" w:unhideWhenUsed="1" w:qFormat="1"/>
+    <w:lsdException w:name="index 1" w:semiHidden="1" w:unhideWhenUsed="1"/>
+    <w:lsdException w:name="index 2" w:semiHidden="1" w:unhideWhenUsed="1"/>
+    <w:lsdException w:name="index 3" w:semiHidden="1" w:unhideWhenUsed="1"/>
+    <w:lsdException w:name="index 4" w:semiHidden="1" w:unhideWhenUsed="1"/>
+    <w:lsdException w:name="index 5" w:semiHidden="1" w:unhideWhenUsed="1"/>
+    <w:lsdException w:name="index 6" w:semiHidden="1" w:unhideWhenUsed="1"/>
+    <w:lsdException w:name="index 7" w:semiHidden="1" w:unhideWhenUsed="1"/>
+    <w:lsdException w:name="index 8" w:semiHidden="1" w:unhideWhenUsed="1"/>
+    <w:lsdException w:name="index 9" w:semiHidden="1" w:unhideWhenUsed="1"/>
+    <w:lsdException w:name="toc 1" w:semiHidden="1" w:uiPriority="39" w:unhideWhenUsed="1"/>
+    <w:lsdException w:name="toc 2" w:semiHidden="1" w:uiPriority="39" w:unhideWhenUsed="1"/>
+    <w:lsdException w:name="toc 3" w:semiHidden="1" w:uiPriority="39" w:unhideWhenUsed="1"/>
+    <w:lsdException w:name="toc 4" w:semiHidden="1" w:uiPriority="39" w:unhideWhenUsed="1"/>
+    <w:lsdException w:name="toc 5" w:semiHidden="1" w:uiPriority="39" w:unhideWhenUsed="1"/>
+    <w:lsdException w:name="toc 6" w:semiHidden="1" w:uiPriority="39" w:unhideWhenUsed="1"/>
+    <w:lsdException w:name="toc 7" w:semiHidden="1" w:uiPriority="39" w:unhideWhenUsed="1"/>
+    <w:lsdException w:name="toc 8" w:semiHidden="1" w:uiPriority="39" w:unhideWhenUsed="1"/>
+    <w:lsdException w:name="toc 9" w:semiHidden="1" w:uiPriority="39" w:unhideWhenUsed="1"/>
+    <w:lsdException w:name="Normal Indent" w:semiHidden="1" w:unhideWhenUsed="1"/>
+    <w:lsdException w:name="footnote text" w:semiHidden="1" w:unhideWhenUsed="1"/>
+    <w:lsdException w:name="annotation text" w:semiHidden="1" w:unhideWhenUsed="1"/>
+    <w:lsdException w:name="header" w:semiHidden="1" w:unhideWhenUsed="1"/>
+    <w:lsdException w:name="footer" w:semiHidden="1" w:unhideWhenUsed="1"/>
+    <w:lsdException w:name="index heading" w:semiHidden="1" w:unhideWhenUsed="1"/>
+    <w:lsdException w:name="caption" w:semiHidden="1" w:uiPriority="35" w:unhideWhenUsed="1" w:qFormat="1"/>
+    <w:lsdException w:name="table of figures" w:semiHidden="1" w:unhideWhenUsed="1"/>
+    <w:lsdException w:name="envelope address" w:semiHidden="1" w:unhideWhenUsed="1"/>
+    <w:lsdException w:name="envelope return" w:semiHidden="1" w:unhideWhenUsed="1"/>
+    <w:lsdException w:name="footnote reference" w:semiHidden="1" w:unhideWhenUsed="1"/>
+    <w:lsdException w:name="annotation reference" w:semiHidden="1" w:unhideWhenUsed="1"/>
+    <w:lsdException w:name="line number" w:semiHidden="1" w:unhideWhenUsed="1"/>
+    <w:lsdException w:name="page number" w:semiHidden="1" w:unhideWhenUsed="1"/>
+    <w:lsdException w:name="endnote reference" w:semiHidden="1" w:unhideWhenUsed="1"/>
+    <w:lsdException w:name="endnote text" w:semiHidden="1" w:unhideWhenUsed="1"/>
+    <w:lsdException w:name="table of authorities" w:semiHidden="1" w:unhideWhenUsed="1"/>
+    <w:lsdException w:name="macro" w:semiHidden="1" w:unhideWhenUsed="1"/>
+    <w:lsdException w:name="toa heading" w:semiHidden="1" w:unhideWhenUsed="1"/>
+    <w:lsdException w:name="List" w:semiHidden="1" w:unhideWhenUsed="1"/>
+    <w:lsdException w:name="List Bullet" w:semiHidden="1" w:unhideWhenUsed="1"/>
+    <w:lsdException w:name="List Number" w:semiHidden="1" w:unhideWhenUsed="1"/>
+    <w:lsdException w:name="List 2" w:semiHidden="1" w:unhideWhenUsed="1"/>
+    <w:lsdException w:name="List 3" w:semiHidden="1" w:unhideWhenUsed="1"/>
+    <w:lsdException w:name="List 4" w:semiHidden="1" w:unhideWhenUsed="1"/>
+    <w:lsdException w:name="List 5" w:semiHidden="1" w:unhideWhenUsed="1"/>
+    <w:lsdException w:name="List Bullet 2" w:semiHidden="1" w:unhideWhenUsed="1"/>
+    <w:lsdException w:name="List Bullet 3" w:semiHidden="1" w:unhideWhenUsed="1"/>
+    <w:lsdException w:name="List Bullet 4" w:semiHidden="1" w:unhideWhenUsed="1"/>
+    <w:lsdException w:name="List Bullet 5" w:semiHidden="1" w:unhideWhenUsed="1"/>
+    <w:lsdException w:name="List Number 2" w:semiHidden="1" w:unhideWhenUsed="1"/>
+    <w:lsdException w:name="List Number 3" w:semiHidden="1" w:unhideWhenUsed="1"/>
+    <w:lsdException w:name="List Number 4" w:semiHidden="1" w:unhideWhenUsed="1"/>
+    <w:lsdException w:name="List Number 5" w:semiHidden="1" w:unhideWhenUsed="1"/>
+    <w:lsdException w:name="Title" w:uiPriority="10" w:qFormat="1"/>
+    <w:lsdException w:name="Closing" w:semiHidden="1" w:unhideWhenUsed="1"/>
+    <w:lsdException w:name="Signature" w:semiHidden="1" w:unhideWhenUsed="1"/>
+    <w:lsdException w:name="Default Paragraph Font" w:semiHidden="1" w:uiPriority="1" w:unhideWhenUsed="1"/>
+    <w:lsdException w:name="Body Text" w:semiHidden="1" w:unhideWhenUsed="1"/>
+    <w:lsdException w:name="Body Text Indent" w:semiHidden="1" w:unhideWhenUsed="1"/>
+    <w:lsdException w:name="List Continue" w:semiHidden="1" w:unhideWhenUsed="1"/>
+    <w:lsdException w:name="List Continue 2" w:semiHidden="1" w:unhideWhenUsed="1"/>
+    <w:lsdException w:name="List Continue 3" w:semiHidden="1" w:unhideWhenUsed="1"/>
+    <w:lsdException w:name="List Continue 4" w:semiHidden="1" w:unhideWhenUsed="1"/>
+    <w:lsdException w:name="List Continue 5" w:semiHidden="1" w:unhideWhenUsed="1"/>
+    <w:lsdException w:name="Message Header" w:semiHidden="1" w:unhideWhenUsed="1"/>
+    <w:lsdException w:name="Subtitle" w:uiPriority="11" w:qFormat="1"/>
+    <w:lsdException w:name="Salutation" w:semiHidden="1" w:unhideWhenUsed="1"/>
+    <w:lsdException w:name="Date" w:semiHidden="1" w:unhideWhenUsed="1"/>
+    <w:lsdException w:name="Body Text First Indent" w:semiHidden="1" w:unhideWhenUsed="1"/>
+    <w:lsdException w:name="Body Text First Indent 2" w:semiHidden="1" w:unhideWhenUsed="1"/>
+    <w:lsdException w:name="Note Heading" w:semiHidden="1" w:unhideWhenUsed="1"/>
+    <w:lsdException w:name="Body Text 2" w:semiHidden="1" w:unhideWhenUsed="1"/>
+    <w:lsdException w:name="Body Text 3" w:semiHidden="1" w:unhideWhenUsed="1"/>
+    <w:lsdException w:name="Body Text Indent 2" w:semiHidden="1" w:unhideWhenUsed="1"/>
+    <w:lsdException w:name="Body Text Indent 3" w:semiHidden="1" w:unhideWhenUsed="1"/>
+    <w:lsdException w:name="Block Text" w:semiHidden="1" w:unhideWhenUsed="1"/>
+    <w:lsdException w:name="Hyperlink" w:semiHidden="1" w:unhideWhenUsed="1"/>
+    <w:lsdException w:name="FollowedHyperlink" w:semiHidden="1" w:unhideWhenUsed="1"/>
+    <w:lsdException w:name="Strong" w:uiPriority="22" w:qFormat="1"/>
+    <w:lsdException w:name="Emphasis" w:uiPriority="20" w:qFormat="1"/>
+    <w:lsdException w:name="Document Map" w:semiHidden="1" w:unhideWhenUsed="1"/>
+    <w:lsdException w:name="Plain Text" w:semiHidden="1" w:unhideWhenUsed="1"/>
+    <w:lsdException w:name="E-mail Signature" w:semiHidden="1" w:unhideWhenUsed="1"/>
+    <w:lsdException w:name="HTML Top of Form" w:semiHidden="1" w:unhideWhenUsed="1"/>
+    <w:lsdException w:name="HTML Bottom of Form" w:semiHidden="1" w:unhideWhenUsed="1"/>
+    <w:lsdException w:name="Normal (Web)" w:semiHidden="1" w:unhideWhenUsed="1"/>
+    <w:lsdException w:name="HTML Acronym" w:semiHidden="1" w:unhideWhenUsed="1"/>
+    <w:lsdException w:name="HTML Address" w:semiHidden="1" w:unhideWhenUsed="1"/>
+    <w:lsdException w:name="HTML Cite" w:semiHidden="1" w:unhideWhenUsed="1"/>
+    <w:lsdException w:name="HTML Code" w:semiHidden="1" w:unhideWhenUsed="1"/>
+    <w:lsdException w:name="HTML Definition" w:semiHidden="1" w:unhideWhenUsed="1"/>
+    <w:lsdException w:name="HTML Keyboard" w:semiHidden="1" w:unhideWhenUsed="1"/>
+    <w:lsdException w:name="HTML Preformatted" w:semiHidden="1" w:unhideWhenUsed="1"/>
+    <w:lsdException w:name="HTML Sample" w:semiHidden="1" w:unhideWhenUsed="1"/>
+    <w:lsdException w:name="HTML Typewriter" w:semiHidden="1" w:unhideWhenUsed="1"/>
+    <w:lsdException w:name="HTML Variable" w:semiHidden="1" w:unhideWhenUsed="1"/>
+    <w:lsdException w:name="Normal Table" w:semiHidden="1" w:unhideWhenUsed="1"/>
+    <w:lsdException w:name="annotation subject" w:semiHidden="1" w:unhideWhenUsed="1"/>
+    <w:lsdException w:name="No List" w:semiHidden="1" w:unhideWhenUsed="1"/>
+    <w:lsdException w:name="Outline List 1" w:semiHidden="1" w:unhideWhenUsed="1"/>
+    <w:lsdException w:name="Outline List 2" w:semiHidden="1" w:unhideWhenUsed="1"/>
+    <w:lsdException w:name="Outline List 3" w:semiHidden="1" w:unhideWhenUsed="1"/>
+    <w:lsdException w:name="Table Simple 1" w:semiHidden="1" w:unhideWhenUsed="1"/>
+    <w:lsdException w:name="Table Simple 2" w:semiHidden="1" w:unhideWhenUsed="1"/>
+    <w:lsdException w:name="Table Simple 3" w:semiHidden="1" w:unhideWhenUsed="1"/>
+    <w:lsdException w:name="Table Classic 1" w:semiHidden="1" w:unhideWhenUsed="1"/>
+    <w:lsdException w:name="Table Classic 2" w:semiHidden="1" w:unhideWhenUsed="1"/>
+    <w:lsdException w:name="Table Classic 3" w:semiHidden="1" w:unhideWhenUsed="1"/>
+    <w:lsdException w:name="Table Classic 4" w:semiHidden="1" w:unhideWhenUsed="1"/>
+    <w:lsdException w:name="Table Colorful 1" w:semiHidden="1" w:unhideWhenUsed="1"/>
+    <w:lsdException w:name="Table Colorful 2" w:semiHidden="1" w:unhideWhenUsed="1"/>
+    <w:lsdException w:name="Table Colorful 3" w:semiHidden="1" w:unhideWhenUsed="1"/>
+    <w:lsdException w:name="Table Columns 1" w:semiHidden="1" w:unhideWhenUsed="1"/>
+    <w:lsdException w:name="Table Columns 2" w:semiHidden="1" w:unhideWhenUsed="1"/>
+    <w:lsdException w:name="Table Columns 3" w:semiHidden="1" w:unhideWhenUsed="1"/>
+    <w:lsdException w:name="Table Columns 4" w:semiHidden="1" w:unhideWhenUsed="1"/>
+    <w:lsdException w:name="Table Columns 5" w:semiHidden="1" w:unhideWhenUsed="1"/>
+    <w:lsdException w:name="Table Grid 1" w:semiHidden="1" w:unhideWhenUsed="1"/>
+    <w:lsdException w:name="Table Grid 2" w:semiHidden="1" w:unhideWhenUsed="1"/>
+    <w:lsdException w:name="Table Grid 3" w:semiHidden="1" w:unhideWhenUsed="1"/>
+    <w:lsdException w:name="Table Grid 4" w:semiHidden="1" w:unhideWhenUsed="1"/>
+    <w:lsdException w:name="Table Grid 5" w:semiHidden="1" w:unhideWhenUsed="1"/>
+    <w:lsdException w:name="Table Grid 6" w:semiHidden="1" w:unhideWhenUsed="1"/>
+    <w:lsdException w:name="Table Grid 7" w:semiHidden="1" w:unhideWhenUsed="1"/>
+    <w:lsdException w:name="Table Grid 8" w:semiHidden="1" w:unhideWhenUsed="1"/>
+    <w:lsdException w:name="Table List 1" w:semiHidden="1" w:unhideWhenUsed="1"/>
+    <w:lsdException w:name="Table List 2" w:semiHidden="1" w:unhideWhenUsed="1"/>
+    <w:lsdException w:name="Table List 3" w:semiHidden="1" w:unhideWhenUsed="1"/>
+    <w:lsdException w:name="Table List 4" w:semiHidden="1" w:unhideWhenUsed="1"/>
+    <w:lsdException w:name="Table List 5" w:semiHidden="1" w:unhideWhenUsed="1"/>
+    <w:lsdException w:name="Table List 6" w:semiHidden="1" w:unhideWhenUsed="1"/>
+    <w:lsdException w:name="Table List 7" w:semiHidden="1" w:unhideWhenUsed="1"/>
+    <w:lsdException w:name="Table List 8" w:semiHidden="1" w:unhideWhenUsed="1"/>
+    <w:lsdException w:name="Table 3D effects 1" w:semiHidden="1" w:unhideWhenUsed="1"/>
+    <w:lsdException w:name="Table 3D effects 2" w:semiHidden="1" w:unhideWhenUsed="1"/>
+    <w:lsdException w:name="Table 3D effects 3" w:semiHidden="1" w:unhideWhenUsed="1"/>
+    <w:lsdException w:name="Table Contemporary" w:semiHidden="1" w:unhideWhenUsed="1"/>
+    <w:lsdException w:name="Table Elegant" w:semiHidden="1" w:unhideWhenUsed="1"/>
+    <w:lsdException w:name="Table Professional" w:semiHidden="1" w:unhideWhenUsed="1"/>
+    <w:lsdException w:name="Table Subtle 1" w:semiHidden="1" w:unhideWhenUsed="1"/>
+    <w:lsdException w:name="Table Subtle 2" w:semiHidden="1" w:unhideWhenUsed="1"/>
+    <w:lsdException w:name="Table Web 1" w:semiHidden="1" w:unhideWhenUsed="1"/>
+    <w:lsdException w:name="Table Web 2" w:semiHidden="1" w:unhideWhenUsed="1"/>
+    <w:lsdException w:name="Table Web 3" w:semiHidden="1" w:unhideWhenUsed="1"/>
+    <w:lsdException w:name="Balloon Text" w:semiHidden="1" w:unhideWhenUsed="1"/>
+    <w:lsdException w:name="Table Grid" w:uiPriority="39"/>
+    <w:lsdException w:name="Table Theme" w:semiHidden="1" w:unhideWhenUsed="1"/>
+    <w:lsdException w:name="Placeholder Text" w:semiHidden="1"/>
+    <w:lsdException w:name="No Spacing" w:uiPriority="1" w:qFormat="1"/>
+    <w:lsdException w:name="Light Shading" w:uiPriority="60"/>
+    <w:lsdException w:name="Light List" w:uiPriority="61"/>
+    <w:lsdException w:name="Light Grid" w:uiPriority="62"/>
+    <w:lsdException w:name="Medium Shading 1" w:uiPriority="63"/>
+    <w:lsdException w:name="Medium Shading 2" w:uiPriority="64"/>
+    <w:lsdException w:name="Medium List 1" w:uiPriority="65"/>
+    <w:lsdException w:name="Medium List 2" w:uiPriority="66"/>
+    <w:lsdException w:name="Medium Grid 1" w:uiPriority="67"/>
+    <w:lsdException w:name="Medium Grid 2" w:uiPriority="68"/>
+    <w:lsdException w:name="Medium Grid 3" w:uiPriority="69"/>
+    <w:lsdException w:name="Dark List" w:uiPriority="70"/>
+    <w:lsdException w:name="Colorful Shading" w:uiPriority="71"/>
+    <w:lsdException w:name="Colorful List" w:uiPriority="72"/>
+    <w:lsdException w:name="Colorful Grid" w:uiPriority="73"/>
+    <w:lsdException w:name="Light Shading Accent 1" w:uiPriority="60"/>
+    <w:lsdException w:name="Light List Accent 1" w:uiPriority="61"/>
+    <w:lsdException w:name="Light Grid Accent 1" w:uiPriority="62"/>
+    <w:lsdException w:name="Medium Shading 1 Accent 1" w:uiPriority="63"/>
+    <w:lsdException w:name="Medium Shading 2 Accent 1" w:uiPriority="64"/>
+    <w:lsdException w:name="Medium List 1 Accent 1" w:uiPriority="65"/>
+    <w:lsdException w:name="Revision" w:semiHidden="1"/>
+    <w:lsdException w:name="List Paragraph" w:uiPriority="34" w:qFormat="1"/>
+    <w:lsdException w:name="Quote" w:uiPriority="29" w:qFormat="1"/>
+    <w:lsdException w:name="Intense Quote" w:uiPriority="30" w:qFormat="1"/>
+    <w:lsdException w:name="Medium List 2 Accent 1" w:uiPriority="66"/>
+    <w:lsdException w:name="Medium Grid 1 Accent 1" w:uiPriority="67"/>
+    <w:lsdException w:name="Medium Grid 2 Accent 1" w:uiPriority="68"/>
+    <w:lsdException w:name="Medium Grid 3 Accent 1" w:uiPriority="69"/>
+    <w:lsdException w:name="Dark List Accent 1" w:uiPriority="70"/>
+    <w:lsdException w:name="Colorful Shading Accent 1" w:uiPriority="71"/>
+    <w:lsdException w:name="Colorful List Accent 1" w:uiPriority="72"/>
+    <w:lsdException w:name="Colorful Grid Accent 1" w:uiPriority="73"/>
+    <w:lsdException w:name="Light Shading Accent 2" w:uiPriority="60"/>
+    <w:lsdException w:name="Light List Accent 2" w:uiPriority="61"/>
+    <w:lsdException w:name="Light Grid Accent 2" w:uiPriority="62"/>
+    <w:lsdException w:name="Medium Shading 1 Accent 2" w:uiPriority="63"/>
+    <w:lsdException w:name="Medium Shading 2 Accent 2" w:uiPriority="64"/>
+    <w:lsdException w:name="Medium List 1 Accent 2" w:uiPriority="65"/>
+    <w:lsdException w:name="Medium List 2 Accent 2" w:uiPriority="66"/>
+    <w:lsdException w:name="Medium Grid 1 Accent 2" w:uiPriority="67"/>
+    <w:lsdException w:name="Medium Grid 2 Accent 2" w:uiPriority="68"/>
+    <w:lsdException w:name="Medium Grid 3 Accent 2" w:uiPriority="69"/>
+    <w:lsdException w:name="Dark List Accent 2" w:uiPriority="70"/>
+    <w:lsdException w:name="Colorful Shading Accent 2" w:uiPriority="71"/>
+    <w:lsdException w:name="Colorful List Accent 2" w:uiPriority="72"/>
+    <w:lsdException w:name="Colorful Grid Accent 2" w:uiPriority="73"/>
+    <w:lsdException w:name="Light Shading Accent 3" w:uiPriority="60"/>
+    <w:lsdException w:name="Light List Accent 3" w:uiPriority="61"/>
+    <w:lsdException w:name="Light Grid Accent 3" w:uiPriority="62"/>
+    <w:lsdException w:name="Medium Shading 1 Accent 3" w:uiPriority="63"/>
+    <w:lsdException w:name="Medium Shading 2 Accent 3" w:uiPriority="64"/>
+    <w:lsdException w:name="Medium List 1 Accent 3" w:uiPriority="65"/>
+    <w:lsdException w:name="Medium List 2 Accent 3" w:uiPriority="66"/>
+    <w:lsdException w:name="Medium Grid 1 Accent 3" w:uiPriority="67"/>
+    <w:lsdException w:name="Medium Grid 2 Accent 3" w:uiPriority="68"/>
+    <w:lsdException w:name="Medium Grid 3 Accent 3" w:uiPriority="69"/>
+    <w:lsdException w:name="Dark List Accent 3" w:uiPriority="70"/>
+    <w:lsdException w:name="Colorful Shading Accent 3" w:uiPriority="71"/>
+    <w:lsdException w:name="Colorful List Accent 3" w:uiPriority="72"/>
+    <w:lsdException w:name="Colorful Grid Accent 3" w:uiPriority="73"/>
+    <w:lsdException w:name="Light Shading Accent 4" w:uiPriority="60"/>
+    <w:lsdException w:name="Light List Accent 4" w:uiPriority="61"/>
+    <w:lsdException w:name="Light Grid Accent 4" w:uiPriority="62"/>
+    <w:lsdException w:name="Medium Shading 1 Accent 4" w:uiPriority="63"/>
+    <w:lsdException w:name="Medium Shading 2 Accent 4" w:uiPriority="64"/>
+    <w:lsdException w:name="Medium List 1 Accent 4" w:uiPriority="65"/>
+    <w:lsdException w:name="Medium List 2 Accent 4" w:uiPriority="66"/>
+    <w:lsdException w:name="Medium Grid 1 Accent 4" w:uiPriority="67"/>
+    <w:lsdException w:name="Medium Grid 2 Accent 4" w:uiPriority="68"/>
+    <w:lsdException w:name="Medium Grid 3 Accent 4" w:uiPriority="69"/>
+    <w:lsdException w:name="Dark List Accent 4" w:uiPriority="70"/>
+    <w:lsdException w:name="Colorful Shading Accent 4" w:uiPriority="71"/>
+    <w:lsdException w:name="Colorful List Accent 4" w:uiPriority="72"/>
+    <w:lsdException w:name="Colorful Grid Accent 4" w:uiPriority="73"/>
+    <w:lsdException w:name="Light Shading Accent 5" w:uiPriority="60"/>
+    <w:lsdException w:name="Light List Accent 5" w:uiPriority="61"/>
+    <w:lsdException w:name="Light Grid Accent 5" w:uiPriority="62"/>
+    <w:lsdException w:name="Medium Shading 1 Accent 5" w:uiPriority="63"/>
+    <w:lsdException w:name="Medium Shading 2 Accent 5" w:uiPriority="64"/>
+    <w:lsdException w:name="Medium List 1 Accent 5" w:uiPriority="65"/>
+    <w:lsdException w:name="Medium List 2 Accent 5" w:uiPriority="66"/>
+    <w:lsdException w:name="Medium Grid 1 Accent 5" w:uiPriority="67"/>
+    <w:lsdException w:name="Medium Grid 2 Accent 5" w:uiPriority="68"/>
+    <w:lsdException w:name="Medium Grid 3 Accent 5" w:uiPriority="69"/>
+    <w:lsdException w:name="Dark List Accent 5" w:uiPriority="70"/>
+    <w:lsdException w:name="Colorful Shading Accent 5" w:uiPriority="71"/>
+    <w:lsdException w:name="Colorful List Accent 5" w:uiPriority="72"/>
+    <w:lsdException w:name="Colorful Grid Accent 5" w:uiPriority="73"/>
+    <w:lsdException w:name="Light Shading Accent 6" w:uiPriority="60"/>
+    <w:lsdException w:name="Light List Accent 6" w:uiPriority="61"/>
+    <w:lsdException w:name="Light Grid Accent 6" w:uiPriority="62"/>
+    <w:lsdException w:name="Medium Shading 1 Accent 6" w:uiPriority="63"/>
+    <w:lsdException w:name="Medium Shading 2 Accent 6" w:uiPriority="64"/>
+    <w:lsdException w:name="Medium List 1 Accent 6" w:uiPriority="65"/>
+    <w:lsdException w:name="Medium List 2 Accent 6" w:uiPriority="66"/>
+    <w:lsdException w:name="Medium Grid 1 Accent 6" w:uiPriority="67"/>
+    <w:lsdException w:name="Medium Grid 2 Accent 6" w:uiPriority="68"/>
+    <w:lsdException w:name="Medium Grid 3 Accent 6" w:uiPriority="69"/>
+    <w:lsdException w:name="Dark List Accent 6" w:uiPriority="70"/>
+    <w:lsdException w:name="Colorful Shading Accent 6" w:uiPriority="71"/>
+    <w:lsdException w:name="Colorful List Accent 6" w:uiPriority="72"/>
+    <w:lsdException w:name="Colorful Grid Accent 6" w:uiPriority="73"/>
+    <w:lsdException w:name="Subtle Emphasis" w:uiPriority="19" w:qFormat="1"/>
+    <w:lsdException w:name="Intense Emphasis" w:uiPriority="21" w:qFormat="1"/>
+    <w:lsdException w:name="Subtle Reference" w:uiPriority="31" w:qFormat="1"/>
+    <w:lsdException w:name="Intense Reference" w:uiPriority="32" w:qFormat="1"/>
+    <w:lsdException w:name="Book Title" w:uiPriority="33" w:qFormat="1"/>
+    <w:lsdException w:name="Bibliography" w:semiHidden="1" w:uiPriority="37" w:unhideWhenUsed="1"/>
+    <w:lsdException w:name="TOC Heading" w:semiHidden="1" w:uiPriority="39" w:unhideWhenUsed="1" w:qFormat="1"/>
+    <w:lsdException w:name="Grid Table 4" w:uiPriority="49"/>
+    <w:lsdException w:name="Grid Table 5 Dark" w:uiPriority="50"/>
+    <w:lsdException w:name="Grid Table 6 Colorful" w:uiPriority="51"/>
+    <w:lsdException w:name="Grid Table 7 Colorful" w:uiPriority="52"/>
+    <w:lsdException w:name="Grid Table 1 Light Accent 1" w:uiPriority="46"/>
+    <w:lsdException w:name="Grid Table 2 Accent 1" w:uiPriority="47"/>
+    <w:lsdException w:name="Grid Table 3 Accent 1" w:uiPriority="48"/>
+    <w:lsdException w:name="Grid Table 4 Accent 1" w:uiPriority="49"/>
+    <w:lsdException w:name="Grid Table 5 Dark Accent 1" w:uiPriority="50"/>
+    <w:lsdException w:name="Grid Table 6 Colorful Accent 1" w:uiPriority="51"/>
+    <w:lsdException w:name="Grid Table 7 Colorful Accent 1" w:uiPriority="52"/>
+    <w:lsdException w:name="Grid Table 1 Light Accent 2" w:uiPriority="46"/>
+    <w:lsdException w:name="Grid Table 2 Accent 2" w:uiPriority="47"/>
+    <w:lsdException w:name="Grid Table 3 Accent 2" w:uiPriority="48"/>
+    <w:lsdException w:name="Grid Table 4 Accent 2" w:uiPriority="49"/>
+    <w:lsdException w:name="Grid Table 5 Dark Accent 2" w:uiPriority="50"/>
+    <w:lsdException w:name="Grid Table 6 Colorful Accent 2" w:uiPriority="51"/>
+    <w:lsdException w:name="Grid Table 7 Colorful Accent 2" w:uiPriority="52"/>
+    <w:lsdException w:name="Grid Table 1 Light Accent 3" w:uiPriority="46"/>
+    <w:lsdException w:name="Grid Table 2 Accent 3" w:uiPriority="47"/>
+    <w:lsdException w:name="Grid Table 3 Accent 3" w:uiPriority="48"/>
+    <w:lsdException w:name="Grid Table 4 Accent 3" w:uiPriority="49"/>
+    <w:lsdException w:name="Grid Table 5 Dark Accent 3" w:uiPriority="50"/>
+    <w:lsdException w:name="Grid Table 6 Colorful Accent 3" w:uiPriority="51"/>
+    <w:lsdException w:name="Grid Table 7 Colorful Accent 3" w:uiPriority="52"/>
+    <w:lsdException w:name="Grid Table 1 Light Accent 4" w:uiPriority="46"/>
+    <w:lsdException w:name="Grid Table 2 Accent 4" w:uiPriority="47"/>
+    <w:lsdException w:name="Grid Table 3 Accent 4" w:uiPriority="48"/>
+    <w:lsdException w:name="Grid Table 4 Accent 4" w:uiPriority="49"/>
+    <w:lsdException w:name="Grid Table 5 Dark Accent 4" w:uiPriority="50"/>
+    <w:lsdException w:name="Grid Table 6 Colorful Accent 4" w:uiPriority="51"/>
+    <w:lsdException w:name="Grid Table 7 Colorful Accent 4" w:uiPriority="52"/>
+    <w:lsdException w:name="Grid Table 1 Light Accent 5" w:uiPriority="46"/>
+    <w:lsdException w:name="Grid Table 2 Accent 5" w:uiPriority="47"/>
+    <w:lsdException w:name="Grid Table 3 Accent 5" w:uiPriority="48"/>
+    <w:lsdException w:name="Grid Table 4 Accent 5" w:uiPriority="49"/>
+    <w:lsdException w:name="Grid Table 5 Dark Accent 5" w:uiPriority="50"/>
+    <w:lsdException w:name="Grid Table 6 Colorful Accent 5" w:uiPriority="51"/>
+    <w:lsdException w:name="Grid Table 7 Colorful Accent 5" w:uiPriority="52"/>
+    <w:lsdException w:name="Grid Table 1 Light Accent 6" w:uiPriority="46"/>
+    <w:lsdException w:name="Grid Table 2 Accent 6" w:uiPriority="47"/>
+    <w:lsdException w:name="Grid Table 3 Accent 6" w:uiPriority="48"/>
+    <w:lsdException w:name="Grid Table 4 Accent 6" w:uiPriority="49"/>
+    <w:lsdException w:name="Grid Table 5 Dark Accent 6" w:uiPriority="50"/>
+    <w:lsdException w:name="Grid Table 6 Colorful Accent 6" w:uiPriority="51"/>
+    <w:lsdException w:name="Grid Table 7 Colorful Accent 6" w:uiPriority="52"/>
+    <w:lsdException w:name="List Table 1 Light" w:uiPriority="46"/>
+    <w:lsdException w:name="List Table 2" w:uiPriority="47"/>
+    <w:lsdException w:name="List Table 3" w:uiPriority="48"/>
+    <w:lsdException w:name="List Table 4" w:uiPriority="49"/>
+    <w:lsdException w:name="List Table 5 Dark" w:uiPriority="50"/>
+    <w:lsdException w:name="List Table 6 Colorful" w:uiPriority="51"/>
+    <w:lsdException w:name="List Table 7 Colorful" w:uiPriority="52"/>
+    <w:lsdException w:name="List Table 1 Light Accent 1" w:uiPriority="46"/>
+    <w:lsdException w:name="List Table 2 Accent 1" w:uiPriority="47"/>
+    <w:lsdException w:name="List Table 3 Accent 1" w:uiPriority="48"/>
+    <w:lsdException w:name="List Table 4 Accent 1" w:uiPriority="49"/>
+    <w:lsdException w:name="List Table 5 Dark Accent 1" w:uiPriority="50"/>
+    <w:lsdException w:name="List Table 6 Colorful Accent 1" w:uiPriority="51"/>
+    <w:lsdException w:name="List Table 7 Colorful Accent 1" w:uiPriority="52"/>
+    <w:lsdException w:name="List Table 1 Light Accent 2" w:uiPriority="46"/>
+    <w:lsdException w:name="List Table 2 Accent 2" w:uiPriority="47"/>
+    <w:lsdException w:name="List Table 3 Accent 2" w:uiPriority="48"/>
+    <w:lsdException w:name="List Table 4 Accent 2" w:uiPriority="49"/>
+    <w:lsdException w:name="List Table 5 Dark Accent 2" w:uiPriority="50"/>
+    <w:lsdException w:name="List Table 6 Colorful Accent 2" w:uiPriority="51"/>
+    <w:lsdException w:name="List Table 7 Colorful Accent 2" w:uiPriority="52"/>
+    <w:lsdException w:name="List Table 1 Light Accent 3" w:uiPriority="46"/>
+    <w:lsdException w:name="List Table 2 Accent 3" w:uiPriority="47"/>
+    <w:lsdException w:name="List Table 3 Accent 3" w:uiPriority="48"/>
+    <w:lsdException w:name="List Table 4 Accent 3" w:uiPriority="49"/>
+    <w:lsdException w:name="List Table 5 Dark Accent 3" w:uiPriority="50"/>
+    <w:lsdException w:name="List Table 6 Colorful Accent 3" w:uiPriority="51"/>
+    <w:lsdException w:name="List Table 7 Colorful Accent 3" w:uiPriority="52"/>
+    <w:lsdException w:name="List Table 1 Light Accent 4" w:uiPriority="46"/>
+    <w:lsdException w:name="List Table 2 Accent 4" w:uiPriority="47"/>
+    <w:lsdException w:name="List Table 3 Accent 4" w:uiPriority="48"/>
+    <w:lsdException w:name="List Table 4 Accent 4" w:uiPriority="49"/>
+    <w:lsdException w:name="List Table 5 Dark Accent 4" w:uiPriority="50"/>
+    <w:lsdException w:name="List Table 6 Colorful Accent 4" w:uiPriority="51"/>
+    <w:lsdException w:name="List Table 7 Colorful Accent 4" w:uiPriority="52"/>
+    <w:lsdException w:name="List Table 1 Light Accent 5" w:uiPriority="46"/>
+    <w:lsdException w:name="List Table 2 Accent 5" w:uiPriority="47"/>
+    <w:lsdException w:name="List Table 3 Accent 5" w:uiPriority="48"/>
+    <w:lsdException w:name="List Table 4 Accent 5" w:uiPriority="49"/>
+    <w:lsdException w:name="List Table 5 Dark Accent 5" w:uiPriority="50"/>
+    <w:lsdException w:name="List Table 6 Colorful Accent 5" w:uiPriority="51"/>
+    <w:lsdException w:name="List Table 7 Colorful Accent 5" w:uiPriority="52"/>
+    <w:lsdException w:name="List Table 1 Light Accent 6" w:uiPriority="46"/>
+    <w:lsdException w:name="List Table 2 Accent 6" w:uiPriority="47"/>
+    <w:lsdException w:name="List Table 3 Accent 6" w:uiPriority="48"/>
+    <w:lsdException w:name="List Table 4 Accent 6" w:uiPriority="49"/>
+    <w:lsdException w:name="List Table 5 Dark Accent 6" w:uiPriority="50"/>
+    <w:lsdException w:name="List Table 6 Colorful Accent 6" w:uiPriority="51"/>
+    <w:lsdException w:name="List Table 7 Colorful Accent 6" w:uiPriority="52"/>
   </w:latentStyles>
   <w:style w:type="paragraph" w:default="1" w:styleId="Normal">
     <w:name w:val="Normal"/>
@@ -1828,7 +1822,7 @@
   <a:extraClrSchemeLst/>
   <a:extLst>
     <a:ext uri="{05A4C25C-085E-4340-85A3-A5531E510DB2}">
-      <thm15:themeFamily xmlns:thm15="http://schemas.microsoft.com/office/thememl/2012/main" xmlns="" name="Office Theme" id="{62F939B6-93AF-4DB8-9C6B-D6C7DFDC589F}" vid="{4A3C46E8-61CC-4603-A589-7422A47A8E4A}"/>
+      <thm15:themeFamily xmlns:thm15="http://schemas.microsoft.com/office/thememl/2012/main" name="Office Theme" id="{62F939B6-93AF-4DB8-9C6B-D6C7DFDC589F}" vid="{4A3C46E8-61CC-4603-A589-7422A47A8E4A}"/>
     </a:ext>
   </a:extLst>
 </a:theme>

</xml_diff>